<commit_message>
628816 Updated Documentation stream  baseline for revised TEL, Defect log and RTM
</commit_message>
<xml_diff>
--- a/TASCore_documents/CM/Build 3/TAS_Core_VDD.docx
+++ b/TASCore_documents/CM/Build 3/TAS_Core_VDD.docx
@@ -102,7 +102,7 @@
         <w:pStyle w:val="Title2"/>
       </w:pPr>
       <w:r>
-        <w:t>June</w:t>
+        <w:t>July</w:t>
       </w:r>
       <w:r>
         <w:t xml:space="preserve"> </w:t>
@@ -128,7 +128,7 @@
         <w:t xml:space="preserve"> 1.</w:t>
       </w:r>
       <w:r>
-        <w:t>2</w:t>
+        <w:t>3</w:t>
       </w:r>
     </w:p>
     <w:p>
@@ -286,6 +286,86 @@
               <w:pStyle w:val="TableText"/>
             </w:pPr>
             <w:r>
+              <w:t>07/20</w:t>
+            </w:r>
+            <w:r>
+              <w:t>/2018</w:t>
+            </w:r>
+          </w:p>
+        </w:tc>
+        <w:tc>
+          <w:tcPr>
+            <w:tcW w:w="691" w:type="pct"/>
+          </w:tcPr>
+          <w:p>
+            <w:pPr>
+              <w:pStyle w:val="TableText"/>
+            </w:pPr>
+            <w:r>
+              <w:t>1.3</w:t>
+            </w:r>
+          </w:p>
+        </w:tc>
+        <w:tc>
+          <w:tcPr>
+            <w:tcW w:w="1586" w:type="pct"/>
+          </w:tcPr>
+          <w:p>
+            <w:pPr>
+              <w:pStyle w:val="TableText"/>
+            </w:pPr>
+            <w:r>
+              <w:t>IOC Entry</w:t>
+            </w:r>
+            <w:r>
+              <w:t>. Updated for Revised RTM, TEL, Defect log</w:t>
+            </w:r>
+          </w:p>
+        </w:tc>
+        <w:tc>
+          <w:tcPr>
+            <w:tcW w:w="840" w:type="pct"/>
+          </w:tcPr>
+          <w:p>
+            <w:pPr>
+              <w:pStyle w:val="TableText"/>
+            </w:pPr>
+            <w:r>
+              <w:t>V. Thompson</w:t>
+            </w:r>
+          </w:p>
+        </w:tc>
+        <w:tc>
+          <w:tcPr>
+            <w:tcW w:w="1178" w:type="pct"/>
+          </w:tcPr>
+          <w:p>
+            <w:pPr>
+              <w:pStyle w:val="TableText"/>
+              <w:tabs>
+                <w:tab w:val="right" w:pos="1987"/>
+              </w:tabs>
+            </w:pPr>
+            <w:r>
+              <w:t>Leidos</w:t>
+            </w:r>
+          </w:p>
+        </w:tc>
+      </w:tr>
+      <w:tr>
+        <w:trPr>
+          <w:cantSplit/>
+          <w:trHeight w:val="288"/>
+        </w:trPr>
+        <w:tc>
+          <w:tcPr>
+            <w:tcW w:w="705" w:type="pct"/>
+          </w:tcPr>
+          <w:p>
+            <w:pPr>
+              <w:pStyle w:val="TableText"/>
+            </w:pPr>
+            <w:r>
               <w:t>06/28/2018</w:t>
             </w:r>
           </w:p>
@@ -1166,15 +1246,7 @@
         <w:t xml:space="preserve">product build process </w:t>
       </w:r>
       <w:r>
-        <w:t>(</w:t>
-      </w:r>
-      <w:proofErr w:type="spellStart"/>
-      <w:r>
-        <w:t>ProPath</w:t>
-      </w:r>
-      <w:proofErr w:type="spellEnd"/>
-      <w:r>
-        <w:t>, Product Build: BLD-1 Develop Product Component)</w:t>
+        <w:t>(ProPath, Product Build: BLD-1 Develop Product Component)</w:t>
       </w:r>
       <w:r>
         <w:t>.</w:t>
@@ -1186,7 +1258,11 @@
         <w:t xml:space="preserve">The expectation is </w:t>
       </w:r>
       <w:r>
-        <w:t xml:space="preserve">that the VDD is controlled just as a source file with having one VDD per Product that has many versions being managed within the SCM repository following baseline processes. The </w:t>
+        <w:t xml:space="preserve">that the VDD is controlled just as a source file with having one VDD per Product that has many versions being managed within the SCM </w:t>
+      </w:r>
+      <w:r>
+        <w:lastRenderedPageBreak/>
+        <w:t xml:space="preserve">repository following baseline processes. The </w:t>
       </w:r>
       <w:r>
         <w:t>IT Configuration Managers (or IT Architect/Development Lead) ensure that creation and modification of the Products</w:t>
@@ -1201,11 +1277,7 @@
         <w:t xml:space="preserve">The Configuration Manager creates/updates the VDD each time the deliverable (file set) leaves the development environment, such as for testing or deployment. </w:t>
       </w:r>
       <w:r>
-        <w:t xml:space="preserve">The VDD is </w:t>
-      </w:r>
-      <w:r>
-        <w:lastRenderedPageBreak/>
-        <w:t xml:space="preserve">the representation and result of </w:t>
+        <w:t xml:space="preserve">The VDD is the representation and result of </w:t>
       </w:r>
       <w:r>
         <w:t xml:space="preserve">following </w:t>
@@ -1223,15 +1295,7 @@
         <w:t xml:space="preserve">, refer to the Software Configuration Management Procedures Template </w:t>
       </w:r>
       <w:r>
-        <w:t>(</w:t>
-      </w:r>
-      <w:proofErr w:type="spellStart"/>
-      <w:r>
-        <w:t>ProPath</w:t>
-      </w:r>
-      <w:proofErr w:type="spellEnd"/>
-      <w:r>
-        <w:t xml:space="preserve">, Project Planning: PRP 3.7). </w:t>
+        <w:t xml:space="preserve">(ProPath, Project Planning: PRP 3.7). </w:t>
       </w:r>
       <w:r>
         <w:t xml:space="preserve">The Project Manager is responsible for ensuring the Configuration Manager </w:t>
@@ -3134,53 +3198,85 @@
               <w:t>Rally</w:t>
             </w:r>
             <w:r>
-              <w:t xml:space="preserve">: </w:t>
-            </w:r>
-            <w:proofErr w:type="spellStart"/>
+              <w:t>: TASCore</w:t>
+            </w:r>
+          </w:p>
+          <w:p>
+            <w:pPr>
+              <w:pStyle w:val="TableText"/>
+            </w:pPr>
+            <w:r>
+              <w:rPr>
+                <w:b/>
+              </w:rPr>
+              <w:t>Rational</w:t>
+            </w:r>
+            <w:r>
+              <w:t>: MCCF EDI TAS</w:t>
+            </w:r>
+            <w:r>
+              <w:t xml:space="preserve"> </w:t>
+            </w:r>
+          </w:p>
+        </w:tc>
+      </w:tr>
+      <w:tr>
+        <w:trPr>
+          <w:cantSplit/>
+        </w:trPr>
+        <w:tc>
+          <w:tcPr>
+            <w:tcW w:w="2245" w:type="dxa"/>
+          </w:tcPr>
+          <w:p>
+            <w:pPr>
+              <w:pStyle w:val="TableText"/>
+              <w:rPr>
+                <w:b/>
+              </w:rPr>
+            </w:pPr>
+            <w:r>
+              <w:rPr>
+                <w:b/>
+              </w:rPr>
+              <w:t>CCM Team Area</w:t>
+            </w:r>
+          </w:p>
+        </w:tc>
+        <w:tc>
+          <w:tcPr>
+            <w:tcW w:w="8550" w:type="dxa"/>
+          </w:tcPr>
+          <w:p>
+            <w:pPr>
+              <w:pStyle w:val="TableText"/>
+            </w:pPr>
             <w:r>
               <w:t>TASCore</w:t>
             </w:r>
-            <w:proofErr w:type="spellEnd"/>
-          </w:p>
-          <w:p>
-            <w:pPr>
-              <w:pStyle w:val="TableText"/>
-            </w:pPr>
-            <w:r>
+          </w:p>
+        </w:tc>
+      </w:tr>
+      <w:tr>
+        <w:trPr>
+          <w:cantSplit/>
+        </w:trPr>
+        <w:tc>
+          <w:tcPr>
+            <w:tcW w:w="2245" w:type="dxa"/>
+          </w:tcPr>
+          <w:p>
+            <w:pPr>
+              <w:pStyle w:val="TableText"/>
               <w:rPr>
                 <w:b/>
               </w:rPr>
-              <w:t>Rational</w:t>
-            </w:r>
-            <w:r>
-              <w:t>: MCCF EDI TAS</w:t>
-            </w:r>
-            <w:r>
-              <w:t xml:space="preserve"> </w:t>
-            </w:r>
-          </w:p>
-        </w:tc>
-      </w:tr>
-      <w:tr>
-        <w:trPr>
-          <w:cantSplit/>
-        </w:trPr>
-        <w:tc>
-          <w:tcPr>
-            <w:tcW w:w="2245" w:type="dxa"/>
-          </w:tcPr>
-          <w:p>
-            <w:pPr>
-              <w:pStyle w:val="TableText"/>
+            </w:pPr>
+            <w:r>
               <w:rPr>
                 <w:b/>
               </w:rPr>
-            </w:pPr>
-            <w:r>
-              <w:rPr>
-                <w:b/>
-              </w:rPr>
-              <w:t>CCM Team Area</w:t>
+              <w:t>CCM Stream</w:t>
             </w:r>
           </w:p>
         </w:tc>
@@ -3192,50 +3288,9 @@
             <w:pPr>
               <w:pStyle w:val="TableText"/>
             </w:pPr>
-            <w:proofErr w:type="spellStart"/>
-            <w:r>
-              <w:t>TASCore</w:t>
-            </w:r>
-            <w:proofErr w:type="spellEnd"/>
-          </w:p>
-        </w:tc>
-      </w:tr>
-      <w:tr>
-        <w:trPr>
-          <w:cantSplit/>
-        </w:trPr>
-        <w:tc>
-          <w:tcPr>
-            <w:tcW w:w="2245" w:type="dxa"/>
-          </w:tcPr>
-          <w:p>
-            <w:pPr>
-              <w:pStyle w:val="TableText"/>
-              <w:rPr>
-                <w:b/>
-              </w:rPr>
-            </w:pPr>
-            <w:r>
-              <w:rPr>
-                <w:b/>
-              </w:rPr>
-              <w:t>CCM Stream</w:t>
-            </w:r>
-          </w:p>
-        </w:tc>
-        <w:tc>
-          <w:tcPr>
-            <w:tcW w:w="8550" w:type="dxa"/>
-          </w:tcPr>
-          <w:p>
-            <w:pPr>
-              <w:pStyle w:val="TableText"/>
-            </w:pPr>
-            <w:proofErr w:type="spellStart"/>
             <w:r>
               <w:t>TASCore_document_stream</w:t>
             </w:r>
-            <w:proofErr w:type="spellEnd"/>
           </w:p>
         </w:tc>
       </w:tr>
@@ -3275,7 +3330,7 @@
               </w:rPr>
             </w:pPr>
             <w:r>
-              <w:t xml:space="preserve"> (26: TASCore_doc_0711</w:t>
+              <w:t xml:space="preserve"> (32: TASCore_doc_0720</w:t>
             </w:r>
             <w:r>
               <w:t>2018)</w:t>
@@ -3314,18 +3369,8 @@
             <w:pPr>
               <w:pStyle w:val="TableText"/>
             </w:pPr>
-            <w:bookmarkStart w:id="15" w:name="_GoBack"/>
-            <w:proofErr w:type="spellStart"/>
-            <w:r>
-              <w:t>TASCore_doc</w:t>
-            </w:r>
-            <w:bookmarkEnd w:id="15"/>
-            <w:r>
-              <w:t>uments</w:t>
-            </w:r>
-            <w:proofErr w:type="spellEnd"/>
-            <w:r>
-              <w:t xml:space="preserve">  </w:t>
+            <w:r>
+              <w:t xml:space="preserve">TASCore_documents  </w:t>
             </w:r>
           </w:p>
         </w:tc>
@@ -3444,21 +3489,7 @@
                     <w:rPr>
                       <w:b/>
                     </w:rPr>
-                    <w:t xml:space="preserve">Documents Loaded </w:t>
-                  </w:r>
-                  <w:proofErr w:type="gramStart"/>
-                  <w:r>
-                    <w:rPr>
-                      <w:b/>
-                    </w:rPr>
-                    <w:t>Into</w:t>
-                  </w:r>
-                  <w:proofErr w:type="gramEnd"/>
-                  <w:r>
-                    <w:rPr>
-                      <w:b/>
-                    </w:rPr>
-                    <w:t xml:space="preserve"> Rational</w:t>
+                    <w:t>Documents Loaded Into Rational</w:t>
                   </w:r>
                 </w:p>
               </w:tc>
@@ -4830,25 +4861,7 @@
                         <w:rFonts w:ascii="Calibri" w:hAnsi="Calibri"/>
                         <w:szCs w:val="22"/>
                       </w:rPr>
-                      <w:t xml:space="preserve">MCCF </w:t>
-                    </w:r>
-                    <w:proofErr w:type="spellStart"/>
-                    <w:r>
-                      <w:rPr>
-                        <w:rStyle w:val="Hyperlink"/>
-                        <w:rFonts w:ascii="Calibri" w:hAnsi="Calibri"/>
-                        <w:szCs w:val="22"/>
-                      </w:rPr>
-                      <w:t>TASCore</w:t>
-                    </w:r>
-                    <w:proofErr w:type="spellEnd"/>
-                    <w:r>
-                      <w:rPr>
-                        <w:rStyle w:val="Hyperlink"/>
-                        <w:rFonts w:ascii="Calibri" w:hAnsi="Calibri"/>
-                        <w:szCs w:val="22"/>
-                      </w:rPr>
-                      <w:t xml:space="preserve"> Production Operations Manual POM with RACI.docx</w:t>
+                      <w:t>MCCF TASCore Production Operations Manual POM with RACI.docx</w:t>
                     </w:r>
                   </w:hyperlink>
                 </w:p>
@@ -4916,25 +4929,25 @@
       <w:pPr>
         <w:pStyle w:val="Heading1"/>
       </w:pPr>
-      <w:bookmarkStart w:id="16" w:name="_Toc507396646"/>
-      <w:bookmarkStart w:id="17" w:name="_Toc507593671"/>
+      <w:bookmarkStart w:id="15" w:name="_Toc507396646"/>
+      <w:bookmarkStart w:id="16" w:name="_Toc507593671"/>
       <w:r>
         <w:t>Configuration Management Development Files (Ex. Source, JSP, Configuration, and Build Files)</w:t>
       </w:r>
+      <w:bookmarkEnd w:id="15"/>
       <w:bookmarkEnd w:id="16"/>
-      <w:bookmarkEnd w:id="17"/>
     </w:p>
     <w:p>
       <w:pPr>
         <w:pStyle w:val="Heading2"/>
       </w:pPr>
-      <w:bookmarkStart w:id="18" w:name="_Toc507396647"/>
-      <w:bookmarkStart w:id="19" w:name="_Toc507593672"/>
+      <w:bookmarkStart w:id="17" w:name="_Toc507396647"/>
+      <w:bookmarkStart w:id="18" w:name="_Toc507593672"/>
       <w:r>
         <w:t>Rational Change and Configuration Management (CCM) Repository (Formerly RTC)</w:t>
       </w:r>
+      <w:bookmarkEnd w:id="17"/>
       <w:bookmarkEnd w:id="18"/>
-      <w:bookmarkEnd w:id="19"/>
     </w:p>
     <w:p>
       <w:pPr>
@@ -4978,8 +4991,8 @@
                 <w:rFonts w:asciiTheme="minorHAnsi" w:hAnsiTheme="minorHAnsi" w:cstheme="minorBidi"/>
               </w:rPr>
             </w:pPr>
-            <w:bookmarkStart w:id="20" w:name="ColumnTitle_10"/>
-            <w:bookmarkEnd w:id="20"/>
+            <w:bookmarkStart w:id="19" w:name="ColumnTitle_10"/>
+            <w:bookmarkEnd w:id="19"/>
             <w:r>
               <w:t>CCM/RTC Information</w:t>
             </w:r>
@@ -5096,7 +5109,7 @@
                 <w:b/>
               </w:rPr>
             </w:pPr>
-            <w:bookmarkStart w:id="21" w:name="_Hlk496086208"/>
+            <w:bookmarkStart w:id="20" w:name="_Hlk496086208"/>
             <w:r>
               <w:rPr>
                 <w:b/>
@@ -5121,13 +5134,8 @@
               <w:t>Rally</w:t>
             </w:r>
             <w:r>
-              <w:t xml:space="preserve">: </w:t>
-            </w:r>
-            <w:proofErr w:type="spellStart"/>
-            <w:r>
-              <w:t>TASCore</w:t>
-            </w:r>
-            <w:proofErr w:type="spellEnd"/>
+              <w:t>: TASCore</w:t>
+            </w:r>
           </w:p>
           <w:p>
             <w:pPr>
@@ -5184,15 +5192,13 @@
             <w:pPr>
               <w:pStyle w:val="TableText"/>
             </w:pPr>
-            <w:proofErr w:type="spellStart"/>
             <w:r>
               <w:t>TASCore</w:t>
             </w:r>
-            <w:proofErr w:type="spellEnd"/>
-          </w:p>
-        </w:tc>
-      </w:tr>
-      <w:bookmarkEnd w:id="21"/>
+          </w:p>
+        </w:tc>
+      </w:tr>
+      <w:bookmarkEnd w:id="20"/>
       <w:tr>
         <w:trPr>
           <w:cantSplit/>
@@ -5226,11 +5232,9 @@
             <w:pPr>
               <w:pStyle w:val="TableText"/>
             </w:pPr>
-            <w:proofErr w:type="spellStart"/>
             <w:r>
               <w:t>TASCore_NProd_stream</w:t>
             </w:r>
-            <w:proofErr w:type="spellEnd"/>
           </w:p>
         </w:tc>
       </w:tr>
@@ -5239,18 +5243,18 @@
       <w:pPr>
         <w:pStyle w:val="Heading3"/>
       </w:pPr>
-      <w:bookmarkStart w:id="22" w:name="_Toc421881045"/>
-      <w:bookmarkStart w:id="23" w:name="_Toc507396648"/>
-      <w:bookmarkStart w:id="24" w:name="_Toc507593673"/>
+      <w:bookmarkStart w:id="21" w:name="_Toc421881045"/>
+      <w:bookmarkStart w:id="22" w:name="_Toc507396648"/>
+      <w:bookmarkStart w:id="23" w:name="_Toc507593673"/>
       <w:r>
         <w:t xml:space="preserve">Baseline and </w:t>
       </w:r>
       <w:r>
         <w:t>Component</w:t>
       </w:r>
+      <w:bookmarkEnd w:id="21"/>
       <w:bookmarkEnd w:id="22"/>
       <w:bookmarkEnd w:id="23"/>
-      <w:bookmarkEnd w:id="24"/>
     </w:p>
     <w:p>
       <w:pPr>
@@ -5324,8 +5328,8 @@
             <w:pPr>
               <w:pStyle w:val="TableHeading"/>
             </w:pPr>
-            <w:bookmarkStart w:id="25" w:name="ColumnTitle_11"/>
-            <w:bookmarkEnd w:id="25"/>
+            <w:bookmarkStart w:id="24" w:name="ColumnTitle_11"/>
+            <w:bookmarkEnd w:id="24"/>
             <w:r>
               <w:t>Release</w:t>
             </w:r>
@@ -5385,13 +5389,8 @@
             <w:pPr>
               <w:pStyle w:val="TableText"/>
             </w:pPr>
-            <w:proofErr w:type="spellStart"/>
-            <w:r>
-              <w:t>MCCF_EDI_TAS_WebUI</w:t>
-            </w:r>
-            <w:proofErr w:type="spellEnd"/>
-            <w:r>
-              <w:t xml:space="preserve"> (21:</w:t>
+            <w:r>
+              <w:t>MCCF_EDI_TAS_WebUI (21:</w:t>
             </w:r>
           </w:p>
           <w:p>
@@ -5416,13 +5415,8 @@
               <w:pStyle w:val="TableText"/>
             </w:pPr>
             <w:r>
-              <w:t xml:space="preserve">Baseline source for </w:t>
-            </w:r>
-            <w:proofErr w:type="spellStart"/>
-            <w:r>
-              <w:t>TASCore</w:t>
-            </w:r>
-            <w:proofErr w:type="spellEnd"/>
+              <w:t>Baseline source for TASCore</w:t>
+            </w:r>
           </w:p>
         </w:tc>
       </w:tr>
@@ -5455,21 +5449,8 @@
                 <w:sz w:val="18"/>
               </w:rPr>
             </w:pPr>
-            <w:proofErr w:type="spellStart"/>
-            <w:r>
-              <w:t>Build_</w:t>
-            </w:r>
-            <w:proofErr w:type="gramStart"/>
-            <w:r>
-              <w:t>Artifacts</w:t>
-            </w:r>
-            <w:proofErr w:type="spellEnd"/>
-            <w:r>
-              <w:t>(</w:t>
-            </w:r>
-            <w:proofErr w:type="gramEnd"/>
-            <w:r>
-              <w:t>7: TAS.01.00.49_20170928_073548)</w:t>
+            <w:r>
+              <w:t>Build_Artifacts(7: TAS.01.00.49_20170928_073548)</w:t>
             </w:r>
           </w:p>
         </w:tc>
@@ -5482,15 +5463,7 @@
               <w:pStyle w:val="TableText"/>
             </w:pPr>
             <w:r>
-              <w:t xml:space="preserve">Baseline of </w:t>
-            </w:r>
-            <w:proofErr w:type="spellStart"/>
-            <w:r>
-              <w:t>TASCore</w:t>
-            </w:r>
-            <w:proofErr w:type="spellEnd"/>
-            <w:r>
-              <w:t xml:space="preserve"> distributable</w:t>
+              <w:t>Baseline of TASCore distributable</w:t>
             </w:r>
           </w:p>
         </w:tc>
@@ -5520,19 +5493,9 @@
             <w:pPr>
               <w:pStyle w:val="TableText"/>
             </w:pPr>
-            <w:proofErr w:type="spellStart"/>
-            <w:r>
-              <w:t>Build_</w:t>
-            </w:r>
-            <w:proofErr w:type="gramStart"/>
-            <w:r>
-              <w:t>Artifacts</w:t>
-            </w:r>
-            <w:proofErr w:type="spellEnd"/>
-            <w:r>
-              <w:t>(</w:t>
-            </w:r>
-            <w:proofErr w:type="gramEnd"/>
+            <w:r>
+              <w:t>Build_Artifacts(</w:t>
+            </w:r>
             <w:r>
               <w:t>10</w:t>
             </w:r>
@@ -5553,15 +5516,7 @@
               <w:pStyle w:val="TableText"/>
             </w:pPr>
             <w:r>
-              <w:t xml:space="preserve">Baseline of </w:t>
-            </w:r>
-            <w:proofErr w:type="spellStart"/>
-            <w:r>
-              <w:t>TASCore</w:t>
-            </w:r>
-            <w:proofErr w:type="spellEnd"/>
-            <w:r>
-              <w:t xml:space="preserve"> distributable</w:t>
+              <w:t>Baseline of TASCore distributable</w:t>
             </w:r>
           </w:p>
         </w:tc>
@@ -5591,36 +5546,71 @@
             <w:pPr>
               <w:pStyle w:val="TableText"/>
             </w:pPr>
-            <w:proofErr w:type="spellStart"/>
             <w:r>
               <w:t>MCCF_EDI_TAS_</w:t>
             </w:r>
             <w:r>
-              <w:t>WebUI</w:t>
-            </w:r>
-            <w:proofErr w:type="spellEnd"/>
-            <w:r>
-              <w:t xml:space="preserve"> (</w:t>
-            </w:r>
-            <w:proofErr w:type="gramStart"/>
+              <w:t>WebUI (3</w:t>
+            </w:r>
+            <w:r>
+              <w:t>41</w:t>
+            </w:r>
+            <w:r>
+              <w:t>:TASCoreBuildDef_CIMag_#1</w:t>
+            </w:r>
+            <w:r>
+              <w:t>7</w:t>
+            </w:r>
+            <w:r>
+              <w:t>4</w:t>
+            </w:r>
+          </w:p>
+        </w:tc>
+        <w:tc>
+          <w:tcPr>
+            <w:tcW w:w="1452" w:type="dxa"/>
+          </w:tcPr>
+          <w:p>
+            <w:pPr>
+              <w:pStyle w:val="TableText"/>
+            </w:pPr>
+            <w:r>
+              <w:t>Baseline source for TASCore Build 2</w:t>
+            </w:r>
+          </w:p>
+        </w:tc>
+      </w:tr>
+      <w:tr>
+        <w:tc>
+          <w:tcPr>
+            <w:tcW w:w="1017" w:type="dxa"/>
+          </w:tcPr>
+          <w:p>
+            <w:pPr>
+              <w:pStyle w:val="TableText"/>
+            </w:pPr>
+            <w:bookmarkStart w:id="25" w:name="_Toc421881046"/>
+            <w:r>
+              <w:t xml:space="preserve">Build </w:t>
+            </w:r>
             <w:r>
               <w:t>3</w:t>
             </w:r>
-            <w:r>
-              <w:t>41</w:t>
-            </w:r>
-            <w:r>
-              <w:t>:TASCoreBuildDef</w:t>
-            </w:r>
-            <w:proofErr w:type="gramEnd"/>
-            <w:r>
-              <w:t>_CIMag_#1</w:t>
-            </w:r>
-            <w:r>
-              <w:t>7</w:t>
-            </w:r>
-            <w:r>
-              <w:t>4</w:t>
+          </w:p>
+        </w:tc>
+        <w:tc>
+          <w:tcPr>
+            <w:tcW w:w="6881" w:type="dxa"/>
+          </w:tcPr>
+          <w:p>
+            <w:pPr>
+              <w:pStyle w:val="TableText"/>
+            </w:pPr>
+            <w:r>
+              <w:t>MCCF_EDI_TAS_WebUI(</w:t>
+            </w:r>
+            <w:r>
+              <w:t>582: TASCoreBuildDef_CI508Mag_#203)</w:t>
             </w:r>
           </w:p>
         </w:tc>
@@ -5635,78 +5625,10 @@
             <w:r>
               <w:t xml:space="preserve">Baseline source for </w:t>
             </w:r>
-            <w:proofErr w:type="spellStart"/>
-            <w:r>
-              <w:t>TASCore</w:t>
-            </w:r>
-            <w:proofErr w:type="spellEnd"/>
-            <w:r>
-              <w:t xml:space="preserve"> Build 2</w:t>
-            </w:r>
-          </w:p>
-        </w:tc>
-      </w:tr>
-      <w:tr>
-        <w:tc>
-          <w:tcPr>
-            <w:tcW w:w="1017" w:type="dxa"/>
-          </w:tcPr>
-          <w:p>
-            <w:pPr>
-              <w:pStyle w:val="TableText"/>
-            </w:pPr>
-            <w:bookmarkStart w:id="26" w:name="_Toc421881046"/>
-            <w:r>
-              <w:t xml:space="preserve">Build </w:t>
-            </w:r>
-            <w:r>
-              <w:t>3</w:t>
-            </w:r>
-          </w:p>
-        </w:tc>
-        <w:tc>
-          <w:tcPr>
-            <w:tcW w:w="6881" w:type="dxa"/>
-          </w:tcPr>
-          <w:p>
-            <w:pPr>
-              <w:pStyle w:val="TableText"/>
-            </w:pPr>
-            <w:proofErr w:type="spellStart"/>
-            <w:r>
-              <w:t>MCCF_EDI_TAS_</w:t>
-            </w:r>
-            <w:proofErr w:type="gramStart"/>
-            <w:r>
-              <w:t>WebUI</w:t>
-            </w:r>
-            <w:proofErr w:type="spellEnd"/>
-            <w:r>
-              <w:t>(</w:t>
-            </w:r>
-            <w:proofErr w:type="gramEnd"/>
-            <w:r>
-              <w:t>582: TASCoreBuildDef_CI508Mag_#203)</w:t>
-            </w:r>
-          </w:p>
-        </w:tc>
-        <w:tc>
-          <w:tcPr>
-            <w:tcW w:w="1452" w:type="dxa"/>
-          </w:tcPr>
-          <w:p>
-            <w:pPr>
-              <w:pStyle w:val="TableText"/>
-            </w:pPr>
-            <w:r>
-              <w:t xml:space="preserve">Baseline source for </w:t>
-            </w:r>
-            <w:proofErr w:type="spellStart"/>
             <w:r>
               <w:lastRenderedPageBreak/>
               <w:t>TASCore</w:t>
             </w:r>
-            <w:proofErr w:type="spellEnd"/>
             <w:r>
               <w:t xml:space="preserve"> Build 3</w:t>
             </w:r>
@@ -5739,11 +5661,9 @@
             <w:pPr>
               <w:pStyle w:val="TableText"/>
             </w:pPr>
-            <w:proofErr w:type="spellStart"/>
             <w:r>
               <w:t>Build_Artifacts</w:t>
             </w:r>
-            <w:proofErr w:type="spellEnd"/>
             <w:r>
               <w:t xml:space="preserve"> (17: TAS.01.00.203_20180607_163807)</w:t>
             </w:r>
@@ -5758,15 +5678,7 @@
               <w:pStyle w:val="TableText"/>
             </w:pPr>
             <w:r>
-              <w:t xml:space="preserve">Baseline of </w:t>
-            </w:r>
-            <w:proofErr w:type="spellStart"/>
-            <w:r>
-              <w:t>TASCore</w:t>
-            </w:r>
-            <w:proofErr w:type="spellEnd"/>
-            <w:r>
-              <w:t xml:space="preserve"> distributable</w:t>
+              <w:t>Baseline of TASCore distributable</w:t>
             </w:r>
           </w:p>
         </w:tc>
@@ -5796,27 +5708,17 @@
             <w:pPr>
               <w:pStyle w:val="TableText"/>
             </w:pPr>
-            <w:proofErr w:type="spellStart"/>
             <w:r>
               <w:t>MCCF_EDI_TAS</w:t>
             </w:r>
             <w:r>
               <w:t>_Infrastructure</w:t>
             </w:r>
-            <w:proofErr w:type="spellEnd"/>
-            <w:r>
-              <w:t>(</w:t>
-            </w:r>
-            <w:proofErr w:type="gramStart"/>
-            <w:r>
-              <w:t>37:</w:t>
-            </w:r>
-            <w:r>
-              <w:t>TASCore</w:t>
-            </w:r>
-            <w:proofErr w:type="gramEnd"/>
-            <w:r>
-              <w:t>_Infrastructure_04182018)</w:t>
+            <w:r>
+              <w:t>(37:</w:t>
+            </w:r>
+            <w:r>
+              <w:t>TASCore_Infrastructure_04182018)</w:t>
             </w:r>
           </w:p>
         </w:tc>
@@ -5844,13 +5746,13 @@
       <w:pPr>
         <w:pStyle w:val="Heading3"/>
       </w:pPr>
-      <w:bookmarkStart w:id="27" w:name="_Toc507396649"/>
-      <w:bookmarkStart w:id="28" w:name="_Toc507593674"/>
+      <w:bookmarkStart w:id="26" w:name="_Toc507396649"/>
+      <w:bookmarkStart w:id="27" w:name="_Toc507593674"/>
       <w:r>
         <w:t>Build Information</w:t>
       </w:r>
+      <w:bookmarkEnd w:id="26"/>
       <w:bookmarkEnd w:id="27"/>
-      <w:bookmarkEnd w:id="28"/>
     </w:p>
     <w:p>
       <w:pPr>
@@ -5891,8 +5793,8 @@
             <w:pPr>
               <w:pStyle w:val="TableHeading"/>
             </w:pPr>
-            <w:bookmarkStart w:id="29" w:name="ColumnTitle_12"/>
-            <w:bookmarkEnd w:id="29"/>
+            <w:bookmarkStart w:id="28" w:name="ColumnTitle_12"/>
+            <w:bookmarkEnd w:id="28"/>
             <w:r>
               <w:t>Name</w:t>
             </w:r>
@@ -6025,29 +5927,8 @@
               <w:t>DIR</w:t>
             </w:r>
             <w:r>
-              <w:t>: /</w:t>
-            </w:r>
-            <w:proofErr w:type="spellStart"/>
-            <w:r>
-              <w:t>var</w:t>
-            </w:r>
-            <w:proofErr w:type="spellEnd"/>
-            <w:r>
-              <w:t>/www/html/</w:t>
-            </w:r>
-            <w:proofErr w:type="spellStart"/>
-            <w:r>
-              <w:t>rtc</w:t>
-            </w:r>
-            <w:proofErr w:type="spellEnd"/>
-            <w:r>
-              <w:t>/</w:t>
-            </w:r>
-            <w:proofErr w:type="spellStart"/>
-            <w:r>
-              <w:t>tas</w:t>
-            </w:r>
-            <w:proofErr w:type="spellEnd"/>
+              <w:t>: /var/www/html/rtc/tas</w:t>
+            </w:r>
           </w:p>
           <w:p>
             <w:pPr>
@@ -6168,29 +6049,8 @@
               <w:t>DIR</w:t>
             </w:r>
             <w:r>
-              <w:t>: /</w:t>
-            </w:r>
-            <w:proofErr w:type="spellStart"/>
-            <w:r>
-              <w:t>var</w:t>
-            </w:r>
-            <w:proofErr w:type="spellEnd"/>
-            <w:r>
-              <w:t>/www/html/</w:t>
-            </w:r>
-            <w:proofErr w:type="spellStart"/>
-            <w:r>
-              <w:t>rtc</w:t>
-            </w:r>
-            <w:proofErr w:type="spellEnd"/>
-            <w:r>
-              <w:t>/</w:t>
-            </w:r>
-            <w:proofErr w:type="spellStart"/>
-            <w:r>
-              <w:t>tas</w:t>
-            </w:r>
-            <w:proofErr w:type="spellEnd"/>
+              <w:t>: /var/www/html/rtc/tas</w:t>
+            </w:r>
           </w:p>
           <w:p>
             <w:pPr>
@@ -6317,29 +6177,8 @@
               <w:t>DIR</w:t>
             </w:r>
             <w:r>
-              <w:t>: /</w:t>
-            </w:r>
-            <w:proofErr w:type="spellStart"/>
-            <w:r>
-              <w:t>var</w:t>
-            </w:r>
-            <w:proofErr w:type="spellEnd"/>
-            <w:r>
-              <w:t>/www/html/</w:t>
-            </w:r>
-            <w:proofErr w:type="spellStart"/>
-            <w:r>
-              <w:t>rtc</w:t>
-            </w:r>
-            <w:proofErr w:type="spellEnd"/>
-            <w:r>
-              <w:t>/</w:t>
-            </w:r>
-            <w:proofErr w:type="spellStart"/>
-            <w:r>
-              <w:t>tas</w:t>
-            </w:r>
-            <w:proofErr w:type="spellEnd"/>
+              <w:t>: /var/www/html/rtc/tas</w:t>
+            </w:r>
           </w:p>
           <w:p>
             <w:pPr>
@@ -6402,29 +6241,8 @@
               <w:t>Staging server</w:t>
             </w:r>
             <w:r>
-              <w:t>: /</w:t>
-            </w:r>
-            <w:proofErr w:type="spellStart"/>
-            <w:r>
-              <w:t>var</w:t>
-            </w:r>
-            <w:proofErr w:type="spellEnd"/>
-            <w:r>
-              <w:t>/www/html/</w:t>
-            </w:r>
-            <w:proofErr w:type="spellStart"/>
-            <w:r>
-              <w:t>rtc</w:t>
-            </w:r>
-            <w:proofErr w:type="spellEnd"/>
-            <w:r>
-              <w:t>/</w:t>
-            </w:r>
-            <w:proofErr w:type="spellStart"/>
-            <w:r>
-              <w:t>tas</w:t>
-            </w:r>
-            <w:proofErr w:type="spellEnd"/>
+              <w:t>: /var/www/html/rtc/tas</w:t>
+            </w:r>
           </w:p>
         </w:tc>
       </w:tr>
@@ -6520,109 +6338,73 @@
               <w:t>DIR</w:t>
             </w:r>
             <w:r>
-              <w:t>: /</w:t>
-            </w:r>
-            <w:proofErr w:type="spellStart"/>
-            <w:r>
-              <w:t>var</w:t>
-            </w:r>
-            <w:proofErr w:type="spellEnd"/>
-            <w:r>
-              <w:t>/www/html/</w:t>
-            </w:r>
-            <w:proofErr w:type="spellStart"/>
-            <w:r>
-              <w:t>tas</w:t>
-            </w:r>
-            <w:proofErr w:type="spellEnd"/>
-          </w:p>
-          <w:p>
-            <w:pPr>
-              <w:pStyle w:val="TableText"/>
-            </w:pPr>
-            <w:proofErr w:type="spellStart"/>
+              <w:t>: /var/www/html/tas</w:t>
+            </w:r>
+          </w:p>
+          <w:p>
+            <w:pPr>
+              <w:pStyle w:val="TableText"/>
+            </w:pPr>
             <w:r>
               <w:rPr>
                 <w:b/>
               </w:rPr>
-              <w:t>NProd</w:t>
-            </w:r>
-            <w:proofErr w:type="spellEnd"/>
+              <w:t>NProd:</w:t>
+            </w:r>
             <w:r>
               <w:rPr>
                 <w:b/>
               </w:rPr>
+              <w:t xml:space="preserve"> </w:t>
+            </w:r>
+            <w:r>
+              <w:t>https</w:t>
+            </w:r>
+            <w:r>
+              <w:rPr>
+                <w:b/>
+              </w:rPr>
               <w:t>:</w:t>
             </w:r>
             <w:r>
+              <w:t>vac20webtas410.aac.va.gov</w:t>
+            </w:r>
+          </w:p>
+          <w:p>
+            <w:pPr>
+              <w:pStyle w:val="TableText"/>
+            </w:pPr>
+            <w:r>
               <w:rPr>
                 <w:b/>
               </w:rPr>
-              <w:t xml:space="preserve"> </w:t>
-            </w:r>
-            <w:proofErr w:type="gramStart"/>
-            <w:r>
-              <w:t>https</w:t>
-            </w:r>
-            <w:r>
+              <w:t>SERVER</w:t>
+            </w:r>
+            <w:r>
+              <w:t>: vac20webtas410.aac.va.gov</w:t>
+            </w:r>
+          </w:p>
+          <w:p>
+            <w:pPr>
+              <w:pStyle w:val="TableText"/>
               <w:rPr>
                 <w:b/>
               </w:rPr>
-              <w:t>:</w:t>
-            </w:r>
-            <w:r>
-              <w:t>vac20webtas410.aac.va.gov</w:t>
-            </w:r>
-            <w:proofErr w:type="gramEnd"/>
-          </w:p>
-          <w:p>
-            <w:pPr>
-              <w:pStyle w:val="TableText"/>
             </w:pPr>
             <w:r>
               <w:rPr>
                 <w:b/>
               </w:rPr>
-              <w:t>SERVER</w:t>
-            </w:r>
-            <w:r>
-              <w:t>: vac20webtas410.aac.va.gov</w:t>
-            </w:r>
-          </w:p>
-          <w:p>
-            <w:pPr>
-              <w:pStyle w:val="TableText"/>
-              <w:rPr>
-                <w:b/>
-              </w:rPr>
-            </w:pPr>
-            <w:r>
-              <w:rPr>
-                <w:b/>
-              </w:rPr>
               <w:t>DIR</w:t>
             </w:r>
             <w:r>
               <w:t xml:space="preserve">: </w:t>
             </w:r>
-            <w:bookmarkStart w:id="30" w:name="_Hlk518566646"/>
-            <w:r>
-              <w:t>/</w:t>
-            </w:r>
-            <w:proofErr w:type="spellStart"/>
-            <w:r>
-              <w:t>var</w:t>
-            </w:r>
-            <w:proofErr w:type="spellEnd"/>
-            <w:r>
-              <w:t>/www/html/</w:t>
-            </w:r>
-            <w:proofErr w:type="spellStart"/>
-            <w:r>
-              <w:t>tas</w:t>
-            </w:r>
-            <w:bookmarkEnd w:id="30"/>
-            <w:proofErr w:type="spellEnd"/>
+            <w:bookmarkStart w:id="29" w:name="_Hlk518566646"/>
+            <w:r>
+              <w:t>/var/www/html/tas</w:t>
+            </w:r>
+            <w:bookmarkEnd w:id="29"/>
           </w:p>
         </w:tc>
       </w:tr>
@@ -6636,17 +6418,17 @@
       <w:pPr>
         <w:pStyle w:val="Heading3"/>
       </w:pPr>
-      <w:bookmarkStart w:id="31" w:name="_Toc507396650"/>
-      <w:bookmarkStart w:id="32" w:name="_Toc507593675"/>
+      <w:bookmarkStart w:id="30" w:name="_Toc507396650"/>
+      <w:bookmarkStart w:id="31" w:name="_Toc507593675"/>
       <w:r>
         <w:t>CCM/</w:t>
       </w:r>
       <w:r>
         <w:t>RTC Build Definition</w:t>
       </w:r>
-      <w:bookmarkEnd w:id="26"/>
+      <w:bookmarkEnd w:id="25"/>
+      <w:bookmarkEnd w:id="30"/>
       <w:bookmarkEnd w:id="31"/>
-      <w:bookmarkEnd w:id="32"/>
     </w:p>
     <w:p>
       <w:pPr>
@@ -6692,8 +6474,8 @@
                 <w:b/>
               </w:rPr>
             </w:pPr>
-            <w:bookmarkStart w:id="33" w:name="ColumnTitle_13"/>
-            <w:bookmarkEnd w:id="33"/>
+            <w:bookmarkStart w:id="32" w:name="ColumnTitle_13"/>
+            <w:bookmarkEnd w:id="32"/>
             <w:r>
               <w:rPr>
                 <w:b/>
@@ -6747,7 +6529,6 @@
               </w:rPr>
               <w:t xml:space="preserve">Build 1: </w:t>
             </w:r>
-            <w:proofErr w:type="spellStart"/>
             <w:r>
               <w:rPr>
                 <w:rFonts w:ascii="Arial" w:hAnsi="Arial" w:cs="Arial"/>
@@ -6755,7 +6536,6 @@
               </w:rPr>
               <w:t>TASCoreBuildDef_CIMag</w:t>
             </w:r>
-            <w:proofErr w:type="spellEnd"/>
           </w:p>
         </w:tc>
         <w:tc>
@@ -6806,7 +6586,6 @@
             <w:r>
               <w:t xml:space="preserve"> </w:t>
             </w:r>
-            <w:proofErr w:type="spellStart"/>
             <w:r>
               <w:rPr>
                 <w:rFonts w:ascii="Arial" w:hAnsi="Arial" w:cs="Arial"/>
@@ -6814,7 +6593,6 @@
               </w:rPr>
               <w:t>TASCoreBuildDef_CIMag</w:t>
             </w:r>
-            <w:proofErr w:type="spellEnd"/>
           </w:p>
         </w:tc>
         <w:tc>
@@ -6860,64 +6638,48 @@
                 <w:rFonts w:ascii="Arial" w:hAnsi="Arial" w:cs="Arial"/>
                 <w:szCs w:val="20"/>
               </w:rPr>
-              <w:t xml:space="preserve">Build </w:t>
-            </w:r>
-            <w:proofErr w:type="gramStart"/>
+              <w:t>Build 3:</w:t>
+            </w:r>
             <w:r>
               <w:rPr>
                 <w:rFonts w:ascii="Arial" w:hAnsi="Arial" w:cs="Arial"/>
                 <w:szCs w:val="20"/>
               </w:rPr>
-              <w:t>3:</w:t>
-            </w:r>
-            <w:r>
+              <w:t>TASCoreBuildDef_CI508Mag</w:t>
+            </w:r>
+          </w:p>
+        </w:tc>
+        <w:tc>
+          <w:tcPr>
+            <w:tcW w:w="4788" w:type="dxa"/>
+          </w:tcPr>
+          <w:p>
+            <w:pPr>
+              <w:spacing w:before="60" w:after="60"/>
               <w:rPr>
                 <w:rFonts w:ascii="Arial" w:hAnsi="Arial" w:cs="Arial"/>
                 <w:szCs w:val="20"/>
               </w:rPr>
-              <w:t>TASCoreBuildDef</w:t>
-            </w:r>
-            <w:proofErr w:type="gramEnd"/>
+            </w:pPr>
             <w:r>
               <w:rPr>
                 <w:rFonts w:ascii="Arial" w:hAnsi="Arial" w:cs="Arial"/>
                 <w:szCs w:val="20"/>
               </w:rPr>
-              <w:t>_CI508Mag</w:t>
-            </w:r>
-          </w:p>
-        </w:tc>
-        <w:tc>
-          <w:tcPr>
-            <w:tcW w:w="4788" w:type="dxa"/>
-          </w:tcPr>
-          <w:p>
-            <w:pPr>
-              <w:spacing w:before="60" w:after="60"/>
+              <w:t>T</w:t>
+            </w:r>
+            <w:r>
               <w:rPr>
                 <w:rFonts w:ascii="Arial" w:hAnsi="Arial" w:cs="Arial"/>
                 <w:szCs w:val="20"/>
               </w:rPr>
-            </w:pPr>
+              <w:t>AS</w:t>
+            </w:r>
             <w:r>
               <w:rPr>
                 <w:rFonts w:ascii="Arial" w:hAnsi="Arial" w:cs="Arial"/>
                 <w:szCs w:val="20"/>
               </w:rPr>
-              <w:t>T</w:t>
-            </w:r>
-            <w:r>
-              <w:rPr>
-                <w:rFonts w:ascii="Arial" w:hAnsi="Arial" w:cs="Arial"/>
-                <w:szCs w:val="20"/>
-              </w:rPr>
-              <w:t>AS</w:t>
-            </w:r>
-            <w:r>
-              <w:rPr>
-                <w:rFonts w:ascii="Arial" w:hAnsi="Arial" w:cs="Arial"/>
-                <w:szCs w:val="20"/>
-              </w:rPr>
               <w:t xml:space="preserve"> Core Build Definition</w:t>
             </w:r>
           </w:p>
@@ -6933,13 +6695,13 @@
       <w:pPr>
         <w:pStyle w:val="Heading3"/>
       </w:pPr>
-      <w:bookmarkStart w:id="34" w:name="_Toc507396651"/>
-      <w:bookmarkStart w:id="35" w:name="_Toc507593676"/>
+      <w:bookmarkStart w:id="33" w:name="_Toc507396651"/>
+      <w:bookmarkStart w:id="34" w:name="_Toc507593676"/>
       <w:r>
         <w:t>Build Label or Number</w:t>
       </w:r>
+      <w:bookmarkEnd w:id="33"/>
       <w:bookmarkEnd w:id="34"/>
-      <w:bookmarkEnd w:id="35"/>
     </w:p>
     <w:p>
       <w:pPr>
@@ -6974,8 +6736,8 @@
             <w:pPr>
               <w:pStyle w:val="TableHeading"/>
             </w:pPr>
-            <w:bookmarkStart w:id="36" w:name="ColumnTitle_14"/>
-            <w:bookmarkEnd w:id="36"/>
+            <w:bookmarkStart w:id="35" w:name="ColumnTitle_14"/>
+            <w:bookmarkEnd w:id="35"/>
             <w:r>
               <w:t>Name</w:t>
             </w:r>
@@ -7100,30 +6862,30 @@
       <w:pPr>
         <w:pStyle w:val="Heading1"/>
       </w:pPr>
-      <w:bookmarkStart w:id="37" w:name="_Toc507396652"/>
+      <w:bookmarkStart w:id="36" w:name="_Toc507396652"/>
     </w:p>
     <w:p>
       <w:pPr>
         <w:pStyle w:val="Heading1"/>
       </w:pPr>
-      <w:bookmarkStart w:id="38" w:name="_Toc507593677"/>
+      <w:bookmarkStart w:id="37" w:name="_Toc507593677"/>
       <w:r>
         <w:t>Build and Packaging</w:t>
       </w:r>
+      <w:bookmarkEnd w:id="36"/>
       <w:bookmarkEnd w:id="37"/>
-      <w:bookmarkEnd w:id="38"/>
     </w:p>
     <w:p>
       <w:pPr>
         <w:pStyle w:val="Heading2"/>
       </w:pPr>
-      <w:bookmarkStart w:id="39" w:name="_Toc507396653"/>
-      <w:bookmarkStart w:id="40" w:name="_Toc507593678"/>
+      <w:bookmarkStart w:id="38" w:name="_Toc507396653"/>
+      <w:bookmarkStart w:id="39" w:name="_Toc507593678"/>
       <w:r>
         <w:t>Build Logs</w:t>
       </w:r>
+      <w:bookmarkEnd w:id="38"/>
       <w:bookmarkEnd w:id="39"/>
-      <w:bookmarkEnd w:id="40"/>
     </w:p>
     <w:tbl>
       <w:tblPr>
@@ -7384,14 +7146,14 @@
       <w:pPr>
         <w:pStyle w:val="Heading2"/>
       </w:pPr>
-      <w:bookmarkStart w:id="41" w:name="_Toc507396654"/>
-      <w:bookmarkStart w:id="42" w:name="_Toc507593679"/>
+      <w:bookmarkStart w:id="40" w:name="_Toc507396654"/>
+      <w:bookmarkStart w:id="41" w:name="_Toc507593679"/>
       <w:r>
         <w:lastRenderedPageBreak/>
         <w:t>Build System/Process Information</w:t>
       </w:r>
+      <w:bookmarkEnd w:id="40"/>
       <w:bookmarkEnd w:id="41"/>
-      <w:bookmarkEnd w:id="42"/>
     </w:p>
     <w:tbl>
       <w:tblPr>
@@ -7677,13 +7439,13 @@
       <w:pPr>
         <w:pStyle w:val="Heading1"/>
       </w:pPr>
-      <w:bookmarkStart w:id="43" w:name="_Toc507396655"/>
-      <w:bookmarkStart w:id="44" w:name="_Toc507593680"/>
+      <w:bookmarkStart w:id="42" w:name="_Toc507396655"/>
+      <w:bookmarkStart w:id="43" w:name="_Toc507593680"/>
       <w:r>
         <w:t>Change Tracking</w:t>
       </w:r>
+      <w:bookmarkEnd w:id="42"/>
       <w:bookmarkEnd w:id="43"/>
-      <w:bookmarkEnd w:id="44"/>
     </w:p>
     <w:tbl>
       <w:tblPr>
@@ -7714,8 +7476,8 @@
             <w:pPr>
               <w:pStyle w:val="TableHeading"/>
             </w:pPr>
-            <w:bookmarkStart w:id="45" w:name="ColumnTitle_15"/>
-            <w:bookmarkEnd w:id="45"/>
+            <w:bookmarkStart w:id="44" w:name="ColumnTitle_15"/>
+            <w:bookmarkEnd w:id="44"/>
             <w:r>
               <w:t>Change Tracking Tool</w:t>
             </w:r>
@@ -7933,13 +7695,13 @@
       <w:pPr>
         <w:pStyle w:val="Heading2"/>
       </w:pPr>
-      <w:bookmarkStart w:id="46" w:name="_Toc507396656"/>
-      <w:bookmarkStart w:id="47" w:name="_Toc507593681"/>
+      <w:bookmarkStart w:id="45" w:name="_Toc507396656"/>
+      <w:bookmarkStart w:id="46" w:name="_Toc507593681"/>
       <w:r>
         <w:t>Rational Change and Configuration Management (CCM) Repository (Formerly RTC)</w:t>
       </w:r>
+      <w:bookmarkEnd w:id="45"/>
       <w:bookmarkEnd w:id="46"/>
-      <w:bookmarkEnd w:id="47"/>
     </w:p>
     <w:tbl>
       <w:tblPr>
@@ -7969,9 +7731,9 @@
                 <w:rFonts w:asciiTheme="minorHAnsi" w:hAnsiTheme="minorHAnsi" w:cstheme="minorBidi"/>
               </w:rPr>
             </w:pPr>
-            <w:bookmarkStart w:id="48" w:name="ColumnTitle_18"/>
-            <w:bookmarkStart w:id="49" w:name="_Hlk501720068"/>
-            <w:bookmarkEnd w:id="48"/>
+            <w:bookmarkStart w:id="47" w:name="ColumnTitle_18"/>
+            <w:bookmarkStart w:id="48" w:name="_Hlk501720068"/>
+            <w:bookmarkEnd w:id="47"/>
             <w:r>
               <w:t>Location</w:t>
             </w:r>
@@ -8001,7 +7763,7 @@
           </w:p>
         </w:tc>
       </w:tr>
-      <w:bookmarkEnd w:id="49"/>
+      <w:bookmarkEnd w:id="48"/>
       <w:tr>
         <w:trPr>
           <w:cantSplit/>
@@ -8112,13 +7874,8 @@
               <w:t>Rally</w:t>
             </w:r>
             <w:r>
-              <w:t xml:space="preserve">: </w:t>
-            </w:r>
-            <w:proofErr w:type="spellStart"/>
-            <w:r>
-              <w:t>TASCore</w:t>
-            </w:r>
-            <w:proofErr w:type="spellEnd"/>
+              <w:t>: TASCore</w:t>
+            </w:r>
           </w:p>
           <w:p>
             <w:pPr>
@@ -8172,11 +7929,9 @@
             <w:pPr>
               <w:pStyle w:val="TableText"/>
             </w:pPr>
-            <w:proofErr w:type="spellStart"/>
             <w:r>
               <w:t>TASCore</w:t>
             </w:r>
-            <w:proofErr w:type="spellEnd"/>
           </w:p>
         </w:tc>
       </w:tr>
@@ -8211,8 +7966,8 @@
             <w:pPr>
               <w:pStyle w:val="TableHeading"/>
             </w:pPr>
-            <w:bookmarkStart w:id="50" w:name="ColumnTitle_19"/>
-            <w:bookmarkEnd w:id="50"/>
+            <w:bookmarkStart w:id="49" w:name="ColumnTitle_19"/>
+            <w:bookmarkEnd w:id="49"/>
             <w:r>
               <w:t xml:space="preserve">Work Item </w:t>
             </w:r>
@@ -8559,18 +8314,10 @@
               <w:pStyle w:val="TableText"/>
             </w:pPr>
             <w:r>
-              <w:t xml:space="preserve">(Copy </w:t>
-            </w:r>
-            <w:proofErr w:type="gramStart"/>
-            <w:r>
-              <w:t>of)</w:t>
-            </w:r>
-            <w:r>
-              <w:t>DEA</w:t>
-            </w:r>
-            <w:proofErr w:type="gramEnd"/>
-            <w:r>
-              <w:t>.04.04.02 System Monitoring</w:t>
+              <w:t>(Copy of)</w:t>
+            </w:r>
+            <w:r>
+              <w:t>DEA.04.04.02 System Monitoring</w:t>
             </w:r>
           </w:p>
         </w:tc>
@@ -9493,15 +9240,7 @@
               <w:t xml:space="preserve"> </w:t>
             </w:r>
             <w:r>
-              <w:t xml:space="preserve">508.01.02.05 Web Application </w:t>
-            </w:r>
-            <w:proofErr w:type="gramStart"/>
-            <w:r>
-              <w:t>Server Side</w:t>
-            </w:r>
-            <w:proofErr w:type="gramEnd"/>
-            <w:r>
-              <w:t xml:space="preserve"> Image Maps (1194.22E)</w:t>
+              <w:t>508.01.02.05 Web Application Server Side Image Maps (1194.22E)</w:t>
             </w:r>
           </w:p>
         </w:tc>
@@ -9575,15 +9314,7 @@
               <w:t xml:space="preserve"> </w:t>
             </w:r>
             <w:r>
-              <w:t xml:space="preserve">508.01.02.06 Web Application </w:t>
-            </w:r>
-            <w:proofErr w:type="gramStart"/>
-            <w:r>
-              <w:t>Client Side</w:t>
-            </w:r>
-            <w:proofErr w:type="gramEnd"/>
-            <w:r>
-              <w:t xml:space="preserve"> Image Maps (1194.22F)</w:t>
+              <w:t>508.01.02.06 Web Application Client Side Image Maps (1194.22F)</w:t>
             </w:r>
           </w:p>
         </w:tc>
@@ -10030,15 +9761,7 @@
               <w:t xml:space="preserve"> </w:t>
             </w:r>
             <w:r>
-              <w:t xml:space="preserve">SEC.02.04.03 Plan </w:t>
-            </w:r>
-            <w:proofErr w:type="gramStart"/>
-            <w:r>
-              <w:t>Of</w:t>
-            </w:r>
-            <w:proofErr w:type="gramEnd"/>
-            <w:r>
-              <w:t xml:space="preserve"> Action and Milestones (CA-5)</w:t>
+              <w:t>SEC.02.04.03 Plan Of Action and Milestones (CA-5)</w:t>
             </w:r>
           </w:p>
         </w:tc>
@@ -10409,13 +10132,8 @@
               <w:t xml:space="preserve"> </w:t>
             </w:r>
             <w:r>
-              <w:t xml:space="preserve">SEC.02.19.17 ATO Developer Configuration, Testing, Evaluation, Training, Architecture and Design (SA-10, 11, 16, </w:t>
-            </w:r>
-            <w:proofErr w:type="gramStart"/>
-            <w:r>
-              <w:t>17 )</w:t>
-            </w:r>
-            <w:proofErr w:type="gramEnd"/>
+              <w:t>SEC.02.19.17 ATO Developer Configuration, Testing, Evaluation, Training, Architecture and Design (SA-10, 11, 16, 17 )</w:t>
+            </w:r>
           </w:p>
         </w:tc>
       </w:tr>
@@ -11115,13 +10833,8 @@
             <w:pPr>
               <w:pStyle w:val="TableText"/>
             </w:pPr>
-            <w:proofErr w:type="spellStart"/>
-            <w:r>
-              <w:t>TASCore</w:t>
-            </w:r>
-            <w:proofErr w:type="spellEnd"/>
-            <w:r>
-              <w:t xml:space="preserve"> Ingest</w:t>
+            <w:r>
+              <w:t>TASCore Ingest</w:t>
             </w:r>
           </w:p>
         </w:tc>
@@ -11184,15 +10897,7 @@
               <w:pStyle w:val="TableText"/>
             </w:pPr>
             <w:r>
-              <w:t xml:space="preserve">Calendar Web Section on Home Page - Reposition </w:t>
-            </w:r>
-            <w:proofErr w:type="spellStart"/>
-            <w:r>
-              <w:t>Reoccuring</w:t>
-            </w:r>
-            <w:proofErr w:type="spellEnd"/>
-            <w:r>
-              <w:t xml:space="preserve"> Symbol</w:t>
+              <w:t>Calendar Web Section on Home Page - Reposition Reoccuring Symbol</w:t>
             </w:r>
           </w:p>
         </w:tc>
@@ -11440,13 +11145,8 @@
               <w:pStyle w:val="TableText"/>
             </w:pPr>
             <w:r>
-              <w:t xml:space="preserve">Resolve Content Management Issues - </w:t>
-            </w:r>
-            <w:proofErr w:type="spellStart"/>
-            <w:r>
-              <w:t>PostSetup</w:t>
-            </w:r>
-            <w:proofErr w:type="spellEnd"/>
+              <w:t>Resolve Content Management Issues - PostSetup</w:t>
+            </w:r>
           </w:p>
         </w:tc>
       </w:tr>
@@ -11538,15 +11238,7 @@
               <w:pStyle w:val="TableText"/>
             </w:pPr>
             <w:r>
-              <w:t xml:space="preserve">Update SDD with </w:t>
-            </w:r>
-            <w:proofErr w:type="spellStart"/>
-            <w:r>
-              <w:t>TASCore</w:t>
-            </w:r>
-            <w:proofErr w:type="spellEnd"/>
-            <w:r>
-              <w:t xml:space="preserve"> Build 1 Design Content</w:t>
+              <w:t>Update SDD with TASCore Build 1 Design Content</w:t>
             </w:r>
           </w:p>
         </w:tc>
@@ -11764,15 +11456,7 @@
               <w:pStyle w:val="TableText"/>
             </w:pPr>
             <w:r>
-              <w:t xml:space="preserve">Investigate Business Services implementation using data from </w:t>
-            </w:r>
-            <w:proofErr w:type="spellStart"/>
-            <w:r>
-              <w:t>VistA</w:t>
-            </w:r>
-            <w:proofErr w:type="spellEnd"/>
-            <w:r>
-              <w:t xml:space="preserve"> Data Access Services</w:t>
+              <w:t>Investigate Business Services implementation using data from VistA Data Access Services</w:t>
             </w:r>
           </w:p>
         </w:tc>
@@ -11803,15 +11487,7 @@
               <w:pStyle w:val="TableText"/>
             </w:pPr>
             <w:r>
-              <w:t xml:space="preserve">Investigate NUANCE CLAIM SCRUBBER Interface to support </w:t>
-            </w:r>
-            <w:proofErr w:type="spellStart"/>
-            <w:r>
-              <w:t>eBilling</w:t>
-            </w:r>
-            <w:proofErr w:type="spellEnd"/>
-            <w:r>
-              <w:t xml:space="preserve"> no touch processing</w:t>
+              <w:t>Investigate NUANCE CLAIM SCRUBBER Interface to support eBilling no touch processing</w:t>
             </w:r>
           </w:p>
         </w:tc>
@@ -11873,15 +11549,7 @@
               <w:pStyle w:val="TableText"/>
             </w:pPr>
             <w:r>
-              <w:t xml:space="preserve">Investigate FSC Interface to support </w:t>
-            </w:r>
-            <w:proofErr w:type="spellStart"/>
-            <w:r>
-              <w:t>eBilling</w:t>
-            </w:r>
-            <w:proofErr w:type="spellEnd"/>
-            <w:r>
-              <w:t xml:space="preserve"> no touch processing</w:t>
+              <w:t>Investigate FSC Interface to support eBilling no touch processing</w:t>
             </w:r>
           </w:p>
         </w:tc>
@@ -12005,15 +11673,7 @@
               <w:pStyle w:val="TableText"/>
             </w:pPr>
             <w:r>
-              <w:t xml:space="preserve">IAM </w:t>
-            </w:r>
-            <w:proofErr w:type="spellStart"/>
-            <w:r>
-              <w:t>SSOi</w:t>
-            </w:r>
-            <w:proofErr w:type="spellEnd"/>
-            <w:r>
-              <w:t xml:space="preserve"> Integration</w:t>
+              <w:t>IAM SSOi Integration</w:t>
             </w:r>
           </w:p>
         </w:tc>
@@ -12168,15 +11828,7 @@
               <w:pStyle w:val="TableText"/>
             </w:pPr>
             <w:r>
-              <w:t xml:space="preserve">Map Data Elements from </w:t>
-            </w:r>
-            <w:proofErr w:type="spellStart"/>
-            <w:r>
-              <w:t>ePharmacy</w:t>
-            </w:r>
-            <w:proofErr w:type="spellEnd"/>
-            <w:r>
-              <w:t xml:space="preserve"> Claim Billing (B1) to FHIR Resources</w:t>
+              <w:t>Map Data Elements from ePharmacy Claim Billing (B1) to FHIR Resources</w:t>
             </w:r>
           </w:p>
         </w:tc>
@@ -12207,15 +11859,7 @@
               <w:pStyle w:val="TableText"/>
             </w:pPr>
             <w:r>
-              <w:t xml:space="preserve">Map Data Elements from </w:t>
-            </w:r>
-            <w:proofErr w:type="spellStart"/>
-            <w:r>
-              <w:t>ePharmacy</w:t>
-            </w:r>
-            <w:proofErr w:type="spellEnd"/>
-            <w:r>
-              <w:t xml:space="preserve"> Claim Reversal (B2) to FHIR Resources</w:t>
+              <w:t>Map Data Elements from ePharmacy Claim Reversal (B2) to FHIR Resources</w:t>
             </w:r>
           </w:p>
         </w:tc>
@@ -12526,47 +12170,7 @@
               <w:pStyle w:val="TableText"/>
             </w:pPr>
             <w:r>
-              <w:t xml:space="preserve">Product Landing Page - </w:t>
-            </w:r>
-            <w:proofErr w:type="spellStart"/>
-            <w:r>
-              <w:t>eBilling</w:t>
-            </w:r>
-            <w:proofErr w:type="spellEnd"/>
-            <w:r>
-              <w:t xml:space="preserve">, </w:t>
-            </w:r>
-            <w:proofErr w:type="spellStart"/>
-            <w:r>
-              <w:t>eInsurance</w:t>
-            </w:r>
-            <w:proofErr w:type="spellEnd"/>
-            <w:r>
-              <w:t xml:space="preserve">, </w:t>
-            </w:r>
-            <w:proofErr w:type="spellStart"/>
-            <w:r>
-              <w:t>ePayments</w:t>
-            </w:r>
-            <w:proofErr w:type="spellEnd"/>
-            <w:r>
-              <w:t xml:space="preserve">, </w:t>
-            </w:r>
-            <w:proofErr w:type="spellStart"/>
-            <w:r>
-              <w:t>ePharmacy</w:t>
-            </w:r>
-            <w:proofErr w:type="spellEnd"/>
-            <w:r>
-              <w:t xml:space="preserve">, </w:t>
-            </w:r>
-            <w:proofErr w:type="spellStart"/>
-            <w:r>
-              <w:t>eAdmin</w:t>
-            </w:r>
-            <w:proofErr w:type="spellEnd"/>
-            <w:r>
-              <w:t>, Non MCCF</w:t>
+              <w:t>Product Landing Page - eBilling, eInsurance, ePayments, ePharmacy, eAdmin, Non MCCF</w:t>
             </w:r>
           </w:p>
         </w:tc>
@@ -12659,15 +12263,7 @@
               <w:pStyle w:val="TableText"/>
             </w:pPr>
             <w:r>
-              <w:t xml:space="preserve">Add link to </w:t>
-            </w:r>
-            <w:proofErr w:type="spellStart"/>
-            <w:r>
-              <w:t>eRevenue</w:t>
-            </w:r>
-            <w:proofErr w:type="spellEnd"/>
-            <w:r>
-              <w:t xml:space="preserve"> Resource SharePoint Training Portal</w:t>
+              <w:t>Add link to eRevenue Resource SharePoint Training Portal</w:t>
             </w:r>
           </w:p>
         </w:tc>
@@ -12884,15 +12480,7 @@
               <w:pStyle w:val="TableText"/>
             </w:pPr>
             <w:r>
-              <w:t xml:space="preserve">IAM </w:t>
-            </w:r>
-            <w:proofErr w:type="spellStart"/>
-            <w:r>
-              <w:t>SSOi</w:t>
-            </w:r>
-            <w:proofErr w:type="spellEnd"/>
-            <w:r>
-              <w:t xml:space="preserve"> Service Request &amp; Connectivity</w:t>
+              <w:t>IAM SSOi Service Request &amp; Connectivity</w:t>
             </w:r>
           </w:p>
         </w:tc>
@@ -12910,8 +12498,13 @@
               <w:pStyle w:val="TableText"/>
             </w:pPr>
             <w:r>
-              <w:t>RM 928307, RTC 575126</w:t>
-            </w:r>
+              <w:t>RM 928307, RTC 5751</w:t>
+            </w:r>
+            <w:bookmarkStart w:id="50" w:name="_GoBack"/>
+            <w:r>
+              <w:t>26</w:t>
+            </w:r>
+            <w:bookmarkEnd w:id="50"/>
           </w:p>
         </w:tc>
         <w:tc>
@@ -13048,15 +12641,7 @@
               <w:pStyle w:val="TableText"/>
             </w:pPr>
             <w:r>
-              <w:t xml:space="preserve">Develop Level or Effort estimate for interim </w:t>
-            </w:r>
-            <w:proofErr w:type="spellStart"/>
-            <w:r>
-              <w:t>VistA</w:t>
-            </w:r>
-            <w:proofErr w:type="spellEnd"/>
-            <w:r>
-              <w:t xml:space="preserve"> Data Access Services implemented within TAS</w:t>
+              <w:t>Develop Level or Effort estimate for interim VistA Data Access Services implemented within TAS</w:t>
             </w:r>
           </w:p>
         </w:tc>
@@ -13118,15 +12703,7 @@
               <w:pStyle w:val="TableText"/>
             </w:pPr>
             <w:r>
-              <w:t xml:space="preserve">Prototype </w:t>
-            </w:r>
-            <w:proofErr w:type="spellStart"/>
-            <w:r>
-              <w:t>VistA</w:t>
-            </w:r>
-            <w:proofErr w:type="spellEnd"/>
-            <w:r>
-              <w:t xml:space="preserve"> Data Access capability for interim solution</w:t>
+              <w:t>Prototype VistA Data Access capability for interim solution</w:t>
             </w:r>
           </w:p>
         </w:tc>
@@ -13504,13 +13081,8 @@
             <w:pPr>
               <w:pStyle w:val="TableText"/>
             </w:pPr>
-            <w:proofErr w:type="spellStart"/>
-            <w:r>
-              <w:t>VistA</w:t>
-            </w:r>
-            <w:proofErr w:type="spellEnd"/>
-            <w:r>
-              <w:t xml:space="preserve"> Data Access Services Interim Solution - </w:t>
+            <w:r>
+              <w:t xml:space="preserve">VistA Data Access Services Interim Solution - </w:t>
             </w:r>
             <w:r>
               <w:t>Implement</w:t>
@@ -13638,13 +13210,8 @@
             <w:pPr>
               <w:pStyle w:val="TableText"/>
             </w:pPr>
-            <w:proofErr w:type="spellStart"/>
-            <w:r>
-              <w:t>VistA</w:t>
-            </w:r>
-            <w:proofErr w:type="spellEnd"/>
-            <w:r>
-              <w:t xml:space="preserve"> Data Access Services Interim Solution - Install HAPI-FHIR</w:t>
+            <w:r>
+              <w:t>VistA Data Access Services Interim Solution - Install HAPI-FHIR</w:t>
             </w:r>
           </w:p>
         </w:tc>
@@ -13680,13 +13247,8 @@
             <w:pPr>
               <w:pStyle w:val="TableText"/>
             </w:pPr>
-            <w:proofErr w:type="spellStart"/>
-            <w:r>
-              <w:t>VistA</w:t>
-            </w:r>
-            <w:proofErr w:type="spellEnd"/>
-            <w:r>
-              <w:t xml:space="preserve"> Data Access Services Interim Solution - Install Mule </w:t>
+            <w:r>
+              <w:t xml:space="preserve">VistA Data Access Services Interim Solution - Install Mule </w:t>
             </w:r>
           </w:p>
         </w:tc>
@@ -13800,13 +13362,8 @@
             <w:pPr>
               <w:pStyle w:val="TableText"/>
             </w:pPr>
-            <w:proofErr w:type="spellStart"/>
-            <w:r>
-              <w:t>VistA</w:t>
-            </w:r>
-            <w:proofErr w:type="spellEnd"/>
-            <w:r>
-              <w:t xml:space="preserve"> Data Access Services Interim Solution - Create Mule</w:t>
+            <w:r>
+              <w:t>VistA Data Access Services Interim Solution - Create Mule</w:t>
             </w:r>
           </w:p>
         </w:tc>
@@ -14336,15 +13893,7 @@
             </w:pPr>
             <w:r>
               <w:lastRenderedPageBreak/>
-              <w:t xml:space="preserve">MCCF </w:t>
-            </w:r>
-            <w:proofErr w:type="spellStart"/>
-            <w:r>
-              <w:t>TASCore</w:t>
-            </w:r>
-            <w:proofErr w:type="spellEnd"/>
-            <w:r>
-              <w:t xml:space="preserve"> Production Operations Manual POM</w:t>
+              <w:t>MCCF TASCore Production Operations Manual POM</w:t>
             </w:r>
             <w:r>
               <w:t xml:space="preserve"> with RACI.pdf</w:t>
@@ -15052,15 +14601,7 @@
               <w:pStyle w:val="TableText"/>
             </w:pPr>
             <w:r>
-              <w:t xml:space="preserve">Formatted to current </w:t>
-            </w:r>
-            <w:proofErr w:type="spellStart"/>
-            <w:r>
-              <w:t>ProPath</w:t>
-            </w:r>
-            <w:proofErr w:type="spellEnd"/>
-            <w:r>
-              <w:t xml:space="preserve"> documentation standards and edited to conform with latest Alternative Text (Section 508) guidelines</w:t>
+              <w:t>Formatted to current ProPath documentation standards and edited to conform with latest Alternative Text (Section 508) guidelines</w:t>
             </w:r>
           </w:p>
         </w:tc>
@@ -15188,11 +14729,9 @@
       </w:rPr>
       <w:t xml:space="preserve">MCCF EDI TAS </w:t>
     </w:r>
-    <w:proofErr w:type="spellStart"/>
     <w:r>
       <w:t>TASCore</w:t>
     </w:r>
-    <w:proofErr w:type="spellEnd"/>
     <w:r>
       <w:t xml:space="preserve"> Build 3</w:t>
     </w:r>
@@ -15255,7 +14794,7 @@
         <w:rStyle w:val="PageNumber"/>
         <w:noProof/>
       </w:rPr>
-      <w:t>16</w:t>
+      <w:t>2</w:t>
     </w:r>
     <w:r>
       <w:rPr>
@@ -15314,7 +14853,7 @@
         <v:path o:extrusionok="f" gradientshapeok="t" o:connecttype="rect"/>
         <o:lock v:ext="edit" aspectratio="t"/>
       </v:shapetype>
-      <v:shape id="_x0000_i1052" type="#_x0000_t75" style="width:68.25pt;height:41.25pt" o:bullet="t">
+      <v:shape id="_x0000_i1029" type="#_x0000_t75" style="width:68.25pt;height:41.25pt" o:bullet="t">
         <v:imagedata r:id="rId1" o:title="pointing-finger-white-small"/>
       </v:shape>
     </w:pict>
@@ -19923,6 +19462,14 @@
 </file>
 
 <file path=customXml/item1.xml><?xml version="1.0" encoding="utf-8"?>
+<p:properties xmlns:p="http://schemas.microsoft.com/office/2006/metadata/properties" xmlns:xsi="http://www.w3.org/2001/XMLSchema-instance" xmlns:pc="http://schemas.microsoft.com/office/infopath/2007/PartnerControls">
+  <documentManagement>
+    <Section xmlns="dccbc5df-29b3-4670-b8f5-ce9b6d6a1832">CD2 Required Documentation Templates</Section>
+  </documentManagement>
+</p:properties>
+</file>
+
+<file path=customXml/item2.xml><?xml version="1.0" encoding="utf-8"?>
 <ct:contentTypeSchema xmlns:ct="http://schemas.microsoft.com/office/2006/metadata/contentType" xmlns:ma="http://schemas.microsoft.com/office/2006/metadata/properties/metaAttributes" ct:_="" ma:_="" ma:contentTypeName="Document" ma:contentTypeID="0x0101004B55E56D3DD6DC4BB3756304B0ED6A72" ma:contentTypeVersion="1" ma:contentTypeDescription="Create a new document." ma:contentTypeScope="" ma:versionID="6072da3b2c92ccf178b751e7daddeec6">
   <xsd:schema xmlns:xsd="http://www.w3.org/2001/XMLSchema" xmlns:xs="http://www.w3.org/2001/XMLSchema" xmlns:p="http://schemas.microsoft.com/office/2006/metadata/properties" xmlns:ns2="dccbc5df-29b3-4670-b8f5-ce9b6d6a1832" targetNamespace="http://schemas.microsoft.com/office/2006/metadata/properties" ma:root="true" ma:fieldsID="76c7b32d7a5a6114c03efcaa652d96bc" ns2:_="">
     <xsd:import namespace="dccbc5df-29b3-4670-b8f5-ce9b6d6a1832"/>
@@ -20053,14 +19600,6 @@
 </ct:contentTypeSchema>
 </file>
 
-<file path=customXml/item2.xml><?xml version="1.0" encoding="utf-8"?>
-<p:properties xmlns:p="http://schemas.microsoft.com/office/2006/metadata/properties" xmlns:xsi="http://www.w3.org/2001/XMLSchema-instance" xmlns:pc="http://schemas.microsoft.com/office/infopath/2007/PartnerControls">
-  <documentManagement>
-    <Section xmlns="dccbc5df-29b3-4670-b8f5-ce9b6d6a1832">CD2 Required Documentation Templates</Section>
-  </documentManagement>
-</p:properties>
-</file>
-
 <file path=customXml/item3.xml><?xml version="1.0" encoding="utf-8"?>
 <?mso-contentType ?>
 <FormTemplates xmlns="http://schemas.microsoft.com/sharepoint/v3/contenttype/forms">
@@ -20075,6 +19614,16 @@
 </file>
 
 <file path=customXml/itemProps1.xml><?xml version="1.0" encoding="utf-8"?>
+<ds:datastoreItem xmlns:ds="http://schemas.openxmlformats.org/officeDocument/2006/customXml" ds:itemID="{4560517E-F5A4-41E1-9F01-60AB7EB0F206}">
+  <ds:schemaRefs>
+    <ds:schemaRef ds:uri="http://schemas.microsoft.com/office/2006/metadata/properties"/>
+    <ds:schemaRef ds:uri="http://schemas.microsoft.com/office/infopath/2007/PartnerControls"/>
+    <ds:schemaRef ds:uri="dccbc5df-29b3-4670-b8f5-ce9b6d6a1832"/>
+  </ds:schemaRefs>
+</ds:datastoreItem>
+</file>
+
+<file path=customXml/itemProps2.xml><?xml version="1.0" encoding="utf-8"?>
 <ds:datastoreItem xmlns:ds="http://schemas.openxmlformats.org/officeDocument/2006/customXml" ds:itemID="{052423C5-827B-409C-93FD-99961BD98041}">
   <ds:schemaRefs>
     <ds:schemaRef ds:uri="http://schemas.microsoft.com/office/2006/metadata/contentType"/>
@@ -20092,16 +19641,6 @@
 </ds:datastoreItem>
 </file>
 
-<file path=customXml/itemProps2.xml><?xml version="1.0" encoding="utf-8"?>
-<ds:datastoreItem xmlns:ds="http://schemas.openxmlformats.org/officeDocument/2006/customXml" ds:itemID="{4560517E-F5A4-41E1-9F01-60AB7EB0F206}">
-  <ds:schemaRefs>
-    <ds:schemaRef ds:uri="http://schemas.microsoft.com/office/2006/metadata/properties"/>
-    <ds:schemaRef ds:uri="http://schemas.microsoft.com/office/infopath/2007/PartnerControls"/>
-    <ds:schemaRef ds:uri="dccbc5df-29b3-4670-b8f5-ce9b6d6a1832"/>
-  </ds:schemaRefs>
-</ds:datastoreItem>
-</file>
-
 <file path=customXml/itemProps3.xml><?xml version="1.0" encoding="utf-8"?>
 <ds:datastoreItem xmlns:ds="http://schemas.openxmlformats.org/officeDocument/2006/customXml" ds:itemID="{BE5AF119-2C45-4036-98D5-B4140043C77C}">
   <ds:schemaRefs>
@@ -20111,7 +19650,7 @@
 </file>
 
 <file path=customXml/itemProps4.xml><?xml version="1.0" encoding="utf-8"?>
-<ds:datastoreItem xmlns:ds="http://schemas.openxmlformats.org/officeDocument/2006/customXml" ds:itemID="{00E7AB46-34E0-485A-BD9F-998A907AF5B9}">
+<ds:datastoreItem xmlns:ds="http://schemas.openxmlformats.org/officeDocument/2006/customXml" ds:itemID="{FCA514E1-856A-4D05-B479-765F4C96D5F8}">
   <ds:schemaRefs>
     <ds:schemaRef ds:uri="http://schemas.openxmlformats.org/officeDocument/2006/bibliography"/>
   </ds:schemaRefs>

</xml_diff>

<commit_message>
628816 Updated with Work Item ID for Defect Log and TEL. Updated  Documentation Baseline for Build 3 IOC Entry
</commit_message>
<xml_diff>
--- a/TASCore_documents/CM/Build 3/TAS_Core_VDD.docx
+++ b/TASCore_documents/CM/Build 3/TAS_Core_VDD.docx
@@ -286,10 +286,7 @@
               <w:pStyle w:val="TableText"/>
             </w:pPr>
             <w:r>
-              <w:t>07/20</w:t>
-            </w:r>
-            <w:r>
-              <w:t>/2018</w:t>
+              <w:t>07/20/2018</w:t>
             </w:r>
           </w:p>
         </w:tc>
@@ -315,10 +312,7 @@
               <w:pStyle w:val="TableText"/>
             </w:pPr>
             <w:r>
-              <w:t>IOC Entry</w:t>
-            </w:r>
-            <w:r>
-              <w:t>. Updated for Revised RTM, TEL, Defect log</w:t>
+              <w:t>IOC Entry. Updated for Revised RTM, TEL, Defect log</w:t>
             </w:r>
           </w:p>
         </w:tc>
@@ -1246,7 +1240,15 @@
         <w:t xml:space="preserve">product build process </w:t>
       </w:r>
       <w:r>
-        <w:t>(ProPath, Product Build: BLD-1 Develop Product Component)</w:t>
+        <w:t>(</w:t>
+      </w:r>
+      <w:proofErr w:type="spellStart"/>
+      <w:r>
+        <w:t>ProPath</w:t>
+      </w:r>
+      <w:proofErr w:type="spellEnd"/>
+      <w:r>
+        <w:t>, Product Build: BLD-1 Develop Product Component)</w:t>
       </w:r>
       <w:r>
         <w:t>.</w:t>
@@ -1295,7 +1297,15 @@
         <w:t xml:space="preserve">, refer to the Software Configuration Management Procedures Template </w:t>
       </w:r>
       <w:r>
-        <w:t xml:space="preserve">(ProPath, Project Planning: PRP 3.7). </w:t>
+        <w:t>(</w:t>
+      </w:r>
+      <w:proofErr w:type="spellStart"/>
+      <w:r>
+        <w:t>ProPath</w:t>
+      </w:r>
+      <w:proofErr w:type="spellEnd"/>
+      <w:r>
+        <w:t xml:space="preserve">, Project Planning: PRP 3.7). </w:t>
       </w:r>
       <w:r>
         <w:t xml:space="preserve">The Project Manager is responsible for ensuring the Configuration Manager </w:t>
@@ -3198,8 +3208,13 @@
               <w:t>Rally</w:t>
             </w:r>
             <w:r>
-              <w:t>: TASCore</w:t>
-            </w:r>
+              <w:t xml:space="preserve">: </w:t>
+            </w:r>
+            <w:proofErr w:type="spellStart"/>
+            <w:r>
+              <w:t>TASCore</w:t>
+            </w:r>
+            <w:proofErr w:type="spellEnd"/>
           </w:p>
           <w:p>
             <w:pPr>
@@ -3251,9 +3266,11 @@
             <w:pPr>
               <w:pStyle w:val="TableText"/>
             </w:pPr>
+            <w:proofErr w:type="spellStart"/>
             <w:r>
               <w:t>TASCore</w:t>
             </w:r>
+            <w:proofErr w:type="spellEnd"/>
           </w:p>
         </w:tc>
       </w:tr>
@@ -3288,9 +3305,11 @@
             <w:pPr>
               <w:pStyle w:val="TableText"/>
             </w:pPr>
+            <w:proofErr w:type="spellStart"/>
             <w:r>
               <w:t>TASCore_document_stream</w:t>
             </w:r>
+            <w:proofErr w:type="spellEnd"/>
           </w:p>
         </w:tc>
       </w:tr>
@@ -3330,7 +3349,7 @@
               </w:rPr>
             </w:pPr>
             <w:r>
-              <w:t xml:space="preserve"> (32: TASCore_doc_0720</w:t>
+              <w:t xml:space="preserve"> (36: TASCore_doc_0730</w:t>
             </w:r>
             <w:r>
               <w:t>2018)</w:t>
@@ -3369,8 +3388,13 @@
             <w:pPr>
               <w:pStyle w:val="TableText"/>
             </w:pPr>
-            <w:r>
-              <w:t xml:space="preserve">TASCore_documents  </w:t>
+            <w:proofErr w:type="spellStart"/>
+            <w:r>
+              <w:t>TASCore_documents</w:t>
+            </w:r>
+            <w:proofErr w:type="spellEnd"/>
+            <w:r>
+              <w:t xml:space="preserve">  </w:t>
             </w:r>
           </w:p>
         </w:tc>
@@ -3462,9 +3486,9 @@
               <w:tblLook w:val="04A0" w:firstRow="1" w:lastRow="0" w:firstColumn="1" w:lastColumn="0" w:noHBand="0" w:noVBand="1"/>
             </w:tblPr>
             <w:tblGrid>
-              <w:gridCol w:w="3879"/>
-              <w:gridCol w:w="1939"/>
-              <w:gridCol w:w="1940"/>
+              <w:gridCol w:w="3400"/>
+              <w:gridCol w:w="2880"/>
+              <w:gridCol w:w="1478"/>
             </w:tblGrid>
             <w:tr>
               <w:trPr>
@@ -3489,7 +3513,21 @@
                     <w:rPr>
                       <w:b/>
                     </w:rPr>
-                    <w:t>Documents Loaded Into Rational</w:t>
+                    <w:t xml:space="preserve">Documents Loaded </w:t>
+                  </w:r>
+                  <w:proofErr w:type="gramStart"/>
+                  <w:r>
+                    <w:rPr>
+                      <w:b/>
+                    </w:rPr>
+                    <w:t>Into</w:t>
+                  </w:r>
+                  <w:proofErr w:type="gramEnd"/>
+                  <w:r>
+                    <w:rPr>
+                      <w:b/>
+                    </w:rPr>
+                    <w:t xml:space="preserve"> Rational</w:t>
                   </w:r>
                 </w:p>
               </w:tc>
@@ -3500,7 +3538,7 @@
               </w:trPr>
               <w:tc>
                 <w:tcPr>
-                  <w:tcW w:w="3879" w:type="dxa"/>
+                  <w:tcW w:w="3400" w:type="dxa"/>
                   <w:shd w:val="clear" w:color="auto" w:fill="F2F2F2" w:themeFill="background1" w:themeFillShade="F2"/>
                   <w:vAlign w:val="center"/>
                 </w:tcPr>
@@ -3524,7 +3562,7 @@
               </w:tc>
               <w:tc>
                 <w:tcPr>
-                  <w:tcW w:w="1939" w:type="dxa"/>
+                  <w:tcW w:w="2880" w:type="dxa"/>
                   <w:shd w:val="clear" w:color="auto" w:fill="F2F2F2" w:themeFill="background1" w:themeFillShade="F2"/>
                   <w:vAlign w:val="center"/>
                 </w:tcPr>
@@ -3548,7 +3586,7 @@
               </w:tc>
               <w:tc>
                 <w:tcPr>
-                  <w:tcW w:w="1940" w:type="dxa"/>
+                  <w:tcW w:w="1478" w:type="dxa"/>
                   <w:shd w:val="clear" w:color="auto" w:fill="F2F2F2" w:themeFill="background1" w:themeFillShade="F2"/>
                   <w:vAlign w:val="center"/>
                 </w:tcPr>
@@ -3577,7 +3615,7 @@
               </w:trPr>
               <w:tc>
                 <w:tcPr>
-                  <w:tcW w:w="3879" w:type="dxa"/>
+                  <w:tcW w:w="3400" w:type="dxa"/>
                   <w:shd w:val="clear" w:color="auto" w:fill="F2F2F2" w:themeFill="background1" w:themeFillShade="F2"/>
                   <w:vAlign w:val="center"/>
                 </w:tcPr>
@@ -3599,7 +3637,7 @@
               </w:tc>
               <w:tc>
                 <w:tcPr>
-                  <w:tcW w:w="1939" w:type="dxa"/>
+                  <w:tcW w:w="2880" w:type="dxa"/>
                   <w:shd w:val="clear" w:color="auto" w:fill="F2F2F2" w:themeFill="background1" w:themeFillShade="F2"/>
                   <w:vAlign w:val="center"/>
                 </w:tcPr>
@@ -3645,7 +3683,7 @@
               </w:tc>
               <w:tc>
                 <w:tcPr>
-                  <w:tcW w:w="1940" w:type="dxa"/>
+                  <w:tcW w:w="1478" w:type="dxa"/>
                   <w:shd w:val="clear" w:color="auto" w:fill="F2F2F2" w:themeFill="background1" w:themeFillShade="F2"/>
                   <w:vAlign w:val="center"/>
                 </w:tcPr>
@@ -3667,7 +3705,7 @@
               </w:trPr>
               <w:tc>
                 <w:tcPr>
-                  <w:tcW w:w="3879" w:type="dxa"/>
+                  <w:tcW w:w="3400" w:type="dxa"/>
                   <w:shd w:val="clear" w:color="auto" w:fill="F2F2F2" w:themeFill="background1" w:themeFillShade="F2"/>
                   <w:vAlign w:val="center"/>
                 </w:tcPr>
@@ -3688,7 +3726,7 @@
               </w:tc>
               <w:tc>
                 <w:tcPr>
-                  <w:tcW w:w="1939" w:type="dxa"/>
+                  <w:tcW w:w="2880" w:type="dxa"/>
                   <w:shd w:val="clear" w:color="auto" w:fill="F2F2F2" w:themeFill="background1" w:themeFillShade="F2"/>
                   <w:vAlign w:val="center"/>
                 </w:tcPr>
@@ -3726,7 +3764,7 @@
               </w:tc>
               <w:tc>
                 <w:tcPr>
-                  <w:tcW w:w="1940" w:type="dxa"/>
+                  <w:tcW w:w="1478" w:type="dxa"/>
                   <w:shd w:val="clear" w:color="auto" w:fill="F2F2F2" w:themeFill="background1" w:themeFillShade="F2"/>
                   <w:vAlign w:val="center"/>
                 </w:tcPr>
@@ -3758,6 +3796,85 @@
                         <w:vAlign w:val="bottom"/>
                         <w:hideMark/>
                       </w:tcPr>
+                      <w:tbl>
+                        <w:tblPr>
+                          <w:tblW w:w="960" w:type="dxa"/>
+                          <w:tblLayout w:type="fixed"/>
+                          <w:tblLook w:val="04A0" w:firstRow="1" w:lastRow="0" w:firstColumn="1" w:lastColumn="0" w:noHBand="0" w:noVBand="1"/>
+                        </w:tblPr>
+                        <w:tblGrid>
+                          <w:gridCol w:w="960"/>
+                        </w:tblGrid>
+                        <w:tr>
+                          <w:trPr>
+                            <w:trHeight w:val="300"/>
+                          </w:trPr>
+                          <w:tc>
+                            <w:tcPr>
+                              <w:tcW w:w="960" w:type="dxa"/>
+                              <w:vMerge w:val="restart"/>
+                              <w:tcBorders>
+                                <w:top w:val="nil"/>
+                                <w:left w:val="nil"/>
+                                <w:bottom w:val="nil"/>
+                                <w:right w:val="nil"/>
+                              </w:tcBorders>
+                              <w:shd w:val="clear" w:color="auto" w:fill="auto"/>
+                              <w:noWrap/>
+                              <w:vAlign w:val="bottom"/>
+                              <w:hideMark/>
+                            </w:tcPr>
+                            <w:p>
+                              <w:pPr>
+                                <w:rPr>
+                                  <w:rFonts w:ascii="Calibri" w:hAnsi="Calibri"/>
+                                  <w:color w:val="0563C1"/>
+                                  <w:szCs w:val="22"/>
+                                  <w:u w:val="single"/>
+                                </w:rPr>
+                              </w:pPr>
+                              <w:r>
+                                <w:rPr>
+                                  <w:rFonts w:ascii="Calibri" w:hAnsi="Calibri"/>
+                                  <w:color w:val="0563C1"/>
+                                  <w:szCs w:val="22"/>
+                                  <w:u w:val="single"/>
+                                </w:rPr>
+                                <w:t>628788</w:t>
+                              </w:r>
+                            </w:p>
+                          </w:tc>
+                        </w:tr>
+                        <w:tr>
+                          <w:trPr>
+                            <w:trHeight w:val="300"/>
+                          </w:trPr>
+                          <w:tc>
+                            <w:tcPr>
+                              <w:tcW w:w="960" w:type="dxa"/>
+                              <w:vMerge/>
+                              <w:tcBorders>
+                                <w:top w:val="nil"/>
+                                <w:left w:val="nil"/>
+                                <w:bottom w:val="nil"/>
+                                <w:right w:val="nil"/>
+                              </w:tcBorders>
+                              <w:vAlign w:val="center"/>
+                              <w:hideMark/>
+                            </w:tcPr>
+                            <w:p>
+                              <w:pPr>
+                                <w:rPr>
+                                  <w:rFonts w:ascii="Calibri" w:hAnsi="Calibri"/>
+                                  <w:color w:val="0563C1"/>
+                                  <w:szCs w:val="22"/>
+                                  <w:u w:val="single"/>
+                                </w:rPr>
+                              </w:pPr>
+                            </w:p>
+                          </w:tc>
+                        </w:tr>
+                      </w:tbl>
                       <w:p>
                         <w:pPr>
                           <w:jc w:val="both"/>
@@ -3768,15 +3885,6 @@
                             <w:u w:val="single"/>
                           </w:rPr>
                         </w:pPr>
-                        <w:r>
-                          <w:rPr>
-                            <w:rFonts w:ascii="Calibri" w:hAnsi="Calibri"/>
-                            <w:color w:val="0563C1"/>
-                            <w:szCs w:val="22"/>
-                            <w:u w:val="single"/>
-                          </w:rPr>
-                          <w:t xml:space="preserve">619921: </w:t>
-                        </w:r>
                       </w:p>
                     </w:tc>
                   </w:tr>
@@ -3829,7 +3937,7 @@
               </w:trPr>
               <w:tc>
                 <w:tcPr>
-                  <w:tcW w:w="3879" w:type="dxa"/>
+                  <w:tcW w:w="3400" w:type="dxa"/>
                   <w:shd w:val="clear" w:color="auto" w:fill="F2F2F2" w:themeFill="background1" w:themeFillShade="F2"/>
                   <w:vAlign w:val="center"/>
                 </w:tcPr>
@@ -3851,7 +3959,7 @@
               </w:tc>
               <w:tc>
                 <w:tcPr>
-                  <w:tcW w:w="1939" w:type="dxa"/>
+                  <w:tcW w:w="2880" w:type="dxa"/>
                   <w:shd w:val="clear" w:color="auto" w:fill="F2F2F2" w:themeFill="background1" w:themeFillShade="F2"/>
                   <w:vAlign w:val="center"/>
                 </w:tcPr>
@@ -3865,14 +3973,14 @@
                       <w:u w:val="single"/>
                     </w:rPr>
                   </w:pPr>
-                  <w:hyperlink r:id="rId16" w:anchor="action=com.ibm.team.scm.browseElement&amp;workspaceItemId=_UXY1AGM0EeejkLz5j-oUWQ&amp;componentItemId=_UbaZYWM0EeejkLz5j-oUWQ&amp;itemType=com.ibm.team.filesystem.FileItem&amp;itemId=_Bx0VUHTWEeiVuonSZGWaew" w:history="1">
+                  <w:hyperlink r:id="rId16" w:anchor="action=com.ibm.team.scm.browseElement&amp;workspaceItemId=_UXY1AGM0EeejkLz5j-oUWQ&amp;componentItemId=_UbaZYWM0EeejkLz5j-oUWQ&amp;itemType=com.ibm.team.filesystem.FileItem&amp;itemId=_X8tXgH4IEeic-K8hGEJ-lw" w:history="1">
                     <w:r>
                       <w:rPr>
                         <w:rStyle w:val="Hyperlink"/>
                         <w:rFonts w:ascii="Calibri" w:hAnsi="Calibri"/>
                         <w:szCs w:val="22"/>
                       </w:rPr>
-                      <w:t>TAS_Core_Defect_Log_TAS.01.00.203_20180607_163807.xlsx</w:t>
+                      <w:t>TAS_Core_TEL_TAS.01.00.203_20180607_163807.xlsx</w:t>
                     </w:r>
                   </w:hyperlink>
                 </w:p>
@@ -3889,7 +3997,7 @@
               </w:tc>
               <w:tc>
                 <w:tcPr>
-                  <w:tcW w:w="1940" w:type="dxa"/>
+                  <w:tcW w:w="1478" w:type="dxa"/>
                   <w:shd w:val="clear" w:color="auto" w:fill="F2F2F2" w:themeFill="background1" w:themeFillShade="F2"/>
                   <w:vAlign w:val="center"/>
                 </w:tcPr>
@@ -3921,6 +4029,87 @@
                         <w:vAlign w:val="bottom"/>
                         <w:hideMark/>
                       </w:tcPr>
+                      <w:tbl>
+                        <w:tblPr>
+                          <w:tblW w:w="960" w:type="dxa"/>
+                          <w:tblLayout w:type="fixed"/>
+                          <w:tblLook w:val="04A0" w:firstRow="1" w:lastRow="0" w:firstColumn="1" w:lastColumn="0" w:noHBand="0" w:noVBand="1"/>
+                        </w:tblPr>
+                        <w:tblGrid>
+                          <w:gridCol w:w="960"/>
+                        </w:tblGrid>
+                        <w:tr>
+                          <w:trPr>
+                            <w:trHeight w:val="300"/>
+                          </w:trPr>
+                          <w:tc>
+                            <w:tcPr>
+                              <w:tcW w:w="960" w:type="dxa"/>
+                              <w:vMerge w:val="restart"/>
+                              <w:tcBorders>
+                                <w:top w:val="nil"/>
+                                <w:left w:val="nil"/>
+                                <w:bottom w:val="nil"/>
+                                <w:right w:val="nil"/>
+                              </w:tcBorders>
+                              <w:shd w:val="clear" w:color="auto" w:fill="auto"/>
+                              <w:noWrap/>
+                              <w:vAlign w:val="bottom"/>
+                              <w:hideMark/>
+                            </w:tcPr>
+                            <w:p>
+                              <w:pPr>
+                                <w:rPr>
+                                  <w:rFonts w:ascii="Calibri" w:hAnsi="Calibri"/>
+                                  <w:color w:val="0563C1"/>
+                                  <w:szCs w:val="22"/>
+                                  <w:u w:val="single"/>
+                                </w:rPr>
+                              </w:pPr>
+                              <w:hyperlink r:id="rId17" w:anchor="action=com.ibm.team.workitem.viewWorkItem&amp;id=628814" w:history="1">
+                                <w:r>
+                                  <w:rPr>
+                                    <w:rFonts w:ascii="Calibri" w:hAnsi="Calibri"/>
+                                    <w:color w:val="0563C1"/>
+                                    <w:szCs w:val="22"/>
+                                    <w:u w:val="single"/>
+                                  </w:rPr>
+                                  <w:t>628814</w:t>
+                                </w:r>
+                              </w:hyperlink>
+                            </w:p>
+                          </w:tc>
+                        </w:tr>
+                        <w:tr>
+                          <w:trPr>
+                            <w:trHeight w:val="300"/>
+                          </w:trPr>
+                          <w:tc>
+                            <w:tcPr>
+                              <w:tcW w:w="960" w:type="dxa"/>
+                              <w:vMerge/>
+                              <w:tcBorders>
+                                <w:top w:val="nil"/>
+                                <w:left w:val="nil"/>
+                                <w:bottom w:val="nil"/>
+                                <w:right w:val="nil"/>
+                              </w:tcBorders>
+                              <w:vAlign w:val="center"/>
+                              <w:hideMark/>
+                            </w:tcPr>
+                            <w:p>
+                              <w:pPr>
+                                <w:rPr>
+                                  <w:rFonts w:ascii="Calibri" w:hAnsi="Calibri"/>
+                                  <w:color w:val="0563C1"/>
+                                  <w:szCs w:val="22"/>
+                                  <w:u w:val="single"/>
+                                </w:rPr>
+                              </w:pPr>
+                            </w:p>
+                          </w:tc>
+                        </w:tr>
+                      </w:tbl>
                       <w:p>
                         <w:pPr>
                           <w:jc w:val="both"/>
@@ -3931,17 +4120,6 @@
                             <w:u w:val="single"/>
                           </w:rPr>
                         </w:pPr>
-                        <w:hyperlink r:id="rId17" w:anchor="action=com.ibm.team.workitem.viewWorkItem&amp;id=619921" w:history="1">
-                          <w:r>
-                            <w:rPr>
-                              <w:rFonts w:ascii="Calibri" w:hAnsi="Calibri"/>
-                              <w:color w:val="0563C1"/>
-                              <w:szCs w:val="22"/>
-                              <w:u w:val="single"/>
-                            </w:rPr>
-                            <w:t>619921</w:t>
-                          </w:r>
-                        </w:hyperlink>
                       </w:p>
                     </w:tc>
                   </w:tr>
@@ -3993,7 +4171,7 @@
               </w:trPr>
               <w:tc>
                 <w:tcPr>
-                  <w:tcW w:w="3879" w:type="dxa"/>
+                  <w:tcW w:w="3400" w:type="dxa"/>
                   <w:shd w:val="clear" w:color="auto" w:fill="F2F2F2" w:themeFill="background1" w:themeFillShade="F2"/>
                   <w:vAlign w:val="center"/>
                 </w:tcPr>
@@ -4015,7 +4193,7 @@
               </w:tc>
               <w:tc>
                 <w:tcPr>
-                  <w:tcW w:w="1939" w:type="dxa"/>
+                  <w:tcW w:w="2880" w:type="dxa"/>
                   <w:shd w:val="clear" w:color="auto" w:fill="F2F2F2" w:themeFill="background1" w:themeFillShade="F2"/>
                   <w:vAlign w:val="center"/>
                 </w:tcPr>
@@ -4053,7 +4231,7 @@
               </w:tc>
               <w:tc>
                 <w:tcPr>
-                  <w:tcW w:w="1940" w:type="dxa"/>
+                  <w:tcW w:w="1478" w:type="dxa"/>
                   <w:shd w:val="clear" w:color="auto" w:fill="F2F2F2" w:themeFill="background1" w:themeFillShade="F2"/>
                   <w:vAlign w:val="center"/>
                 </w:tcPr>
@@ -4075,7 +4253,7 @@
               </w:trPr>
               <w:tc>
                 <w:tcPr>
-                  <w:tcW w:w="3879" w:type="dxa"/>
+                  <w:tcW w:w="3400" w:type="dxa"/>
                   <w:shd w:val="clear" w:color="auto" w:fill="F2F2F2" w:themeFill="background1" w:themeFillShade="F2"/>
                   <w:vAlign w:val="center"/>
                 </w:tcPr>
@@ -4096,7 +4274,7 @@
               </w:tc>
               <w:tc>
                 <w:tcPr>
-                  <w:tcW w:w="1939" w:type="dxa"/>
+                  <w:tcW w:w="2880" w:type="dxa"/>
                   <w:shd w:val="clear" w:color="auto" w:fill="F2F2F2" w:themeFill="background1" w:themeFillShade="F2"/>
                   <w:vAlign w:val="center"/>
                 </w:tcPr>
@@ -4137,7 +4315,7 @@
               </w:tc>
               <w:tc>
                 <w:tcPr>
-                  <w:tcW w:w="1940" w:type="dxa"/>
+                  <w:tcW w:w="1478" w:type="dxa"/>
                   <w:shd w:val="clear" w:color="auto" w:fill="F2F2F2" w:themeFill="background1" w:themeFillShade="F2"/>
                   <w:vAlign w:val="center"/>
                 </w:tcPr>
@@ -4154,7 +4332,7 @@
               </w:trPr>
               <w:tc>
                 <w:tcPr>
-                  <w:tcW w:w="3879" w:type="dxa"/>
+                  <w:tcW w:w="3400" w:type="dxa"/>
                   <w:shd w:val="clear" w:color="auto" w:fill="F2F2F2" w:themeFill="background1" w:themeFillShade="F2"/>
                   <w:vAlign w:val="center"/>
                 </w:tcPr>
@@ -4187,7 +4365,7 @@
               </w:tc>
               <w:tc>
                 <w:tcPr>
-                  <w:tcW w:w="1939" w:type="dxa"/>
+                  <w:tcW w:w="2880" w:type="dxa"/>
                   <w:shd w:val="clear" w:color="auto" w:fill="F2F2F2" w:themeFill="background1" w:themeFillShade="F2"/>
                   <w:vAlign w:val="center"/>
                 </w:tcPr>
@@ -4208,7 +4386,7 @@
                         <w:rFonts w:ascii="Calibri" w:hAnsi="Calibri"/>
                         <w:szCs w:val="22"/>
                       </w:rPr>
-                      <w:t>TAS _Core_RTM_TAS.01.00.203_20180607_163807.xlsx</w:t>
+                      <w:t>TAS_Core_RTM_TAS.01.00.203_20180607_163807.xlsx</w:t>
                     </w:r>
                   </w:hyperlink>
                 </w:p>
@@ -4225,7 +4403,7 @@
               </w:tc>
               <w:tc>
                 <w:tcPr>
-                  <w:tcW w:w="1940" w:type="dxa"/>
+                  <w:tcW w:w="1478" w:type="dxa"/>
                   <w:shd w:val="clear" w:color="auto" w:fill="F2F2F2" w:themeFill="background1" w:themeFillShade="F2"/>
                   <w:vAlign w:val="center"/>
                 </w:tcPr>
@@ -4330,7 +4508,7 @@
               </w:trPr>
               <w:tc>
                 <w:tcPr>
-                  <w:tcW w:w="3879" w:type="dxa"/>
+                  <w:tcW w:w="3400" w:type="dxa"/>
                   <w:shd w:val="clear" w:color="auto" w:fill="F2F2F2" w:themeFill="background1" w:themeFillShade="F2"/>
                   <w:vAlign w:val="center"/>
                 </w:tcPr>
@@ -4352,10 +4530,31 @@
               </w:tc>
               <w:tc>
                 <w:tcPr>
-                  <w:tcW w:w="1939" w:type="dxa"/>
+                  <w:tcW w:w="2880" w:type="dxa"/>
                   <w:shd w:val="clear" w:color="auto" w:fill="F2F2F2" w:themeFill="background1" w:themeFillShade="F2"/>
                   <w:vAlign w:val="center"/>
                 </w:tcPr>
+                <w:p>
+                  <w:pPr>
+                    <w:jc w:val="center"/>
+                    <w:rPr>
+                      <w:rFonts w:ascii="Calibri" w:hAnsi="Calibri"/>
+                      <w:color w:val="0563C1"/>
+                      <w:szCs w:val="22"/>
+                      <w:u w:val="single"/>
+                    </w:rPr>
+                  </w:pPr>
+                  <w:hyperlink r:id="rId22" w:anchor="action=com.ibm.team.scm.browseElement&amp;workspaceItemId=_UXY1AGM0EeejkLz5j-oUWQ&amp;componentItemId=_UbaZYWM0EeejkLz5j-oUWQ&amp;itemType=com.ibm.team.filesystem.FileItem&amp;itemId=_e6UkUIUjEeibt8RXXcTPKQ" w:history="1">
+                    <w:r>
+                      <w:rPr>
+                        <w:rStyle w:val="Hyperlink"/>
+                        <w:rFonts w:ascii="Calibri" w:hAnsi="Calibri"/>
+                        <w:szCs w:val="22"/>
+                      </w:rPr>
+                      <w:t>TAS_Core_VDD.docx</w:t>
+                    </w:r>
+                  </w:hyperlink>
+                </w:p>
                 <w:p>
                   <w:pPr>
                     <w:jc w:val="center"/>
@@ -4368,10 +4567,91 @@
               </w:tc>
               <w:tc>
                 <w:tcPr>
-                  <w:tcW w:w="1940" w:type="dxa"/>
+                  <w:tcW w:w="1478" w:type="dxa"/>
                   <w:shd w:val="clear" w:color="auto" w:fill="F2F2F2" w:themeFill="background1" w:themeFillShade="F2"/>
                   <w:vAlign w:val="center"/>
                 </w:tcPr>
+                <w:tbl>
+                  <w:tblPr>
+                    <w:tblW w:w="960" w:type="dxa"/>
+                    <w:tblLayout w:type="fixed"/>
+                    <w:tblLook w:val="04A0" w:firstRow="1" w:lastRow="0" w:firstColumn="1" w:lastColumn="0" w:noHBand="0" w:noVBand="1"/>
+                  </w:tblPr>
+                  <w:tblGrid>
+                    <w:gridCol w:w="960"/>
+                  </w:tblGrid>
+                  <w:tr>
+                    <w:trPr>
+                      <w:trHeight w:val="300"/>
+                    </w:trPr>
+                    <w:tc>
+                      <w:tcPr>
+                        <w:tcW w:w="960" w:type="dxa"/>
+                        <w:vMerge w:val="restart"/>
+                        <w:tcBorders>
+                          <w:top w:val="nil"/>
+                          <w:left w:val="nil"/>
+                          <w:bottom w:val="nil"/>
+                          <w:right w:val="nil"/>
+                        </w:tcBorders>
+                        <w:shd w:val="clear" w:color="auto" w:fill="auto"/>
+                        <w:noWrap/>
+                        <w:vAlign w:val="bottom"/>
+                        <w:hideMark/>
+                      </w:tcPr>
+                      <w:p>
+                        <w:pPr>
+                          <w:rPr>
+                            <w:rFonts w:ascii="Calibri" w:hAnsi="Calibri"/>
+                            <w:color w:val="0563C1"/>
+                            <w:szCs w:val="22"/>
+                            <w:u w:val="single"/>
+                          </w:rPr>
+                        </w:pPr>
+                        <w:hyperlink r:id="rId23" w:anchor="action=com.ibm.team.workitem.viewWorkItem&amp;id=628816" w:history="1">
+                          <w:r>
+                            <w:rPr>
+                              <w:rFonts w:ascii="Calibri" w:hAnsi="Calibri"/>
+                              <w:color w:val="0563C1"/>
+                              <w:szCs w:val="22"/>
+                              <w:u w:val="single"/>
+                            </w:rPr>
+                            <w:t xml:space="preserve">628816 </w:t>
+                          </w:r>
+                        </w:hyperlink>
+                      </w:p>
+                    </w:tc>
+                  </w:tr>
+                  <w:tr>
+                    <w:trPr>
+                      <w:trHeight w:val="300"/>
+                    </w:trPr>
+                    <w:tc>
+                      <w:tcPr>
+                        <w:tcW w:w="960" w:type="dxa"/>
+                        <w:vMerge/>
+                        <w:tcBorders>
+                          <w:top w:val="nil"/>
+                          <w:left w:val="nil"/>
+                          <w:bottom w:val="nil"/>
+                          <w:right w:val="nil"/>
+                        </w:tcBorders>
+                        <w:vAlign w:val="center"/>
+                        <w:hideMark/>
+                      </w:tcPr>
+                      <w:p>
+                        <w:pPr>
+                          <w:rPr>
+                            <w:rFonts w:ascii="Calibri" w:hAnsi="Calibri"/>
+                            <w:color w:val="0563C1"/>
+                            <w:szCs w:val="22"/>
+                            <w:u w:val="single"/>
+                          </w:rPr>
+                        </w:pPr>
+                      </w:p>
+                    </w:tc>
+                  </w:tr>
+                </w:tbl>
                 <w:p>
                   <w:pPr>
                     <w:jc w:val="both"/>
@@ -4389,7 +4669,7 @@
               </w:trPr>
               <w:tc>
                 <w:tcPr>
-                  <w:tcW w:w="3879" w:type="dxa"/>
+                  <w:tcW w:w="3400" w:type="dxa"/>
                   <w:shd w:val="clear" w:color="auto" w:fill="F2F2F2" w:themeFill="background1" w:themeFillShade="F2"/>
                   <w:vAlign w:val="center"/>
                 </w:tcPr>
@@ -4411,7 +4691,7 @@
               </w:tc>
               <w:tc>
                 <w:tcPr>
-                  <w:tcW w:w="1939" w:type="dxa"/>
+                  <w:tcW w:w="2880" w:type="dxa"/>
                   <w:shd w:val="clear" w:color="auto" w:fill="F2F2F2" w:themeFill="background1" w:themeFillShade="F2"/>
                   <w:vAlign w:val="center"/>
                 </w:tcPr>
@@ -4425,14 +4705,14 @@
                       <w:u w:val="single"/>
                     </w:rPr>
                   </w:pPr>
-                  <w:hyperlink r:id="rId22" w:anchor="action=com.ibm.team.scm.browseElement&amp;workspaceItemId=_UXY1AGM0EeejkLz5j-oUWQ&amp;componentItemId=_UbaZYWM0EeejkLz5j-oUWQ&amp;itemType=com.ibm.team.filesystem.FileItem&amp;itemId=_dzYa9r8hEeeKm9TFDAoRtg" w:history="1">
+                  <w:hyperlink r:id="rId24" w:anchor="action=com.ibm.team.scm.browseElement&amp;workspaceItemId=_UXY1AGM0EeejkLz5j-oUWQ&amp;componentItemId=_UbaZYWM0EeejkLz5j-oUWQ&amp;itemType=com.ibm.team.filesystem.FileItem&amp;itemId=_dzYa9r8hEeeKm9TFDAoRtg" w:history="1">
                     <w:r>
                       <w:rPr>
                         <w:rStyle w:val="Hyperlink"/>
                         <w:rFonts w:ascii="Calibri" w:hAnsi="Calibri"/>
                         <w:szCs w:val="22"/>
                       </w:rPr>
-                      <w:t>MCCF EDI TASCore_ig.docx</w:t>
+                      <w:t>mccf_edi_tas_dibr.docx</w:t>
                     </w:r>
                   </w:hyperlink>
                 </w:p>
@@ -4449,7 +4729,7 @@
               </w:tc>
               <w:tc>
                 <w:tcPr>
-                  <w:tcW w:w="1940" w:type="dxa"/>
+                  <w:tcW w:w="1478" w:type="dxa"/>
                   <w:shd w:val="clear" w:color="auto" w:fill="F2F2F2" w:themeFill="background1" w:themeFillShade="F2"/>
                   <w:vAlign w:val="center"/>
                 </w:tcPr>
@@ -4491,7 +4771,7 @@
                             <w:u w:val="single"/>
                           </w:rPr>
                         </w:pPr>
-                        <w:hyperlink r:id="rId23" w:anchor="action=com.ibm.team.workitem.viewWorkItem&amp;id=628790" w:history="1">
+                        <w:hyperlink r:id="rId25" w:anchor="action=com.ibm.team.workitem.viewWorkItem&amp;id=628790" w:history="1">
                           <w:r>
                             <w:rPr>
                               <w:rFonts w:ascii="Calibri" w:hAnsi="Calibri"/>
@@ -4554,7 +4834,7 @@
               </w:trPr>
               <w:tc>
                 <w:tcPr>
-                  <w:tcW w:w="3879" w:type="dxa"/>
+                  <w:tcW w:w="3400" w:type="dxa"/>
                   <w:shd w:val="clear" w:color="auto" w:fill="F2F2F2" w:themeFill="background1" w:themeFillShade="F2"/>
                   <w:vAlign w:val="center"/>
                 </w:tcPr>
@@ -4576,7 +4856,7 @@
               </w:tc>
               <w:tc>
                 <w:tcPr>
-                  <w:tcW w:w="1939" w:type="dxa"/>
+                  <w:tcW w:w="2880" w:type="dxa"/>
                   <w:shd w:val="clear" w:color="auto" w:fill="F2F2F2" w:themeFill="background1" w:themeFillShade="F2"/>
                   <w:vAlign w:val="center"/>
                 </w:tcPr>
@@ -4590,7 +4870,7 @@
                       <w:u w:val="single"/>
                     </w:rPr>
                   </w:pPr>
-                  <w:hyperlink r:id="rId24" w:anchor="action=com.ibm.team.scm.browseElement&amp;workspaceItemId=_KTf_UOlQEeaKzLtos-NtKQ&amp;componentItemId=_KZnOYelQEeaKzLtos-NtKQ&amp;itemType=com.ibm.team.filesystem.FileItem&amp;itemId=_qGkpMS4iEeiuishDt63WoQ" w:history="1">
+                  <w:hyperlink r:id="rId26" w:anchor="action=com.ibm.team.scm.browseElement&amp;workspaceItemId=_KTf_UOlQEeaKzLtos-NtKQ&amp;componentItemId=_KZnOYelQEeaKzLtos-NtKQ&amp;itemType=com.ibm.team.filesystem.FileItem&amp;itemId=_qGkpMS4iEeiuishDt63WoQ" w:history="1">
                     <w:r>
                       <w:rPr>
                         <w:rStyle w:val="Hyperlink"/>
@@ -4622,7 +4902,7 @@
               </w:tc>
               <w:tc>
                 <w:tcPr>
-                  <w:tcW w:w="1940" w:type="dxa"/>
+                  <w:tcW w:w="1478" w:type="dxa"/>
                   <w:shd w:val="clear" w:color="auto" w:fill="F2F2F2" w:themeFill="background1" w:themeFillShade="F2"/>
                   <w:vAlign w:val="center"/>
                 </w:tcPr>
@@ -4643,7 +4923,7 @@
               </w:trPr>
               <w:tc>
                 <w:tcPr>
-                  <w:tcW w:w="3879" w:type="dxa"/>
+                  <w:tcW w:w="3400" w:type="dxa"/>
                   <w:shd w:val="clear" w:color="auto" w:fill="F2F2F2" w:themeFill="background1" w:themeFillShade="F2"/>
                   <w:vAlign w:val="center"/>
                 </w:tcPr>
@@ -4665,7 +4945,7 @@
               </w:tc>
               <w:tc>
                 <w:tcPr>
-                  <w:tcW w:w="1939" w:type="dxa"/>
+                  <w:tcW w:w="2880" w:type="dxa"/>
                   <w:shd w:val="clear" w:color="auto" w:fill="F2F2F2" w:themeFill="background1" w:themeFillShade="F2"/>
                   <w:vAlign w:val="center"/>
                 </w:tcPr>
@@ -4679,7 +4959,7 @@
                       <w:u w:val="single"/>
                     </w:rPr>
                   </w:pPr>
-                  <w:hyperlink r:id="rId25" w:anchor="action=com.ibm.team.scm.browseElement&amp;workspaceItemId=_UXY1AGM0EeejkLz5j-oUWQ&amp;componentItemId=_UbaZYWM0EeejkLz5j-oUWQ&amp;itemType=com.ibm.team.filesystem.FileItem&amp;itemId=_J8jToH4BEeic-K8hGEJ-lw" w:history="1">
+                  <w:hyperlink r:id="rId27" w:anchor="action=com.ibm.team.scm.browseElement&amp;workspaceItemId=_UXY1AGM0EeejkLz5j-oUWQ&amp;componentItemId=_UbaZYWM0EeejkLz5j-oUWQ&amp;itemType=com.ibm.team.filesystem.FileItem&amp;itemId=_J8jToH4BEeic-K8hGEJ-lw" w:history="1">
                     <w:r>
                       <w:rPr>
                         <w:rStyle w:val="Hyperlink"/>
@@ -4703,7 +4983,7 @@
               </w:tc>
               <w:tc>
                 <w:tcPr>
-                  <w:tcW w:w="1940" w:type="dxa"/>
+                  <w:tcW w:w="1478" w:type="dxa"/>
                   <w:shd w:val="clear" w:color="auto" w:fill="F2F2F2" w:themeFill="background1" w:themeFillShade="F2"/>
                   <w:vAlign w:val="center"/>
                 </w:tcPr>
@@ -4745,7 +5025,7 @@
                             <w:u w:val="single"/>
                           </w:rPr>
                         </w:pPr>
-                        <w:hyperlink r:id="rId26" w:anchor="action=com.ibm.team.workitem.viewWorkItem&amp;id=628815" w:history="1">
+                        <w:hyperlink r:id="rId28" w:anchor="action=com.ibm.team.workitem.viewWorkItem&amp;id=628815" w:history="1">
                           <w:r>
                             <w:rPr>
                               <w:rFonts w:ascii="Calibri" w:hAnsi="Calibri"/>
@@ -4819,7 +5099,7 @@
               </w:trPr>
               <w:tc>
                 <w:tcPr>
-                  <w:tcW w:w="3879" w:type="dxa"/>
+                  <w:tcW w:w="3400" w:type="dxa"/>
                   <w:shd w:val="clear" w:color="auto" w:fill="F2F2F2" w:themeFill="background1" w:themeFillShade="F2"/>
                   <w:vAlign w:val="center"/>
                 </w:tcPr>
@@ -4840,7 +5120,7 @@
               </w:tc>
               <w:tc>
                 <w:tcPr>
-                  <w:tcW w:w="1939" w:type="dxa"/>
+                  <w:tcW w:w="2880" w:type="dxa"/>
                   <w:shd w:val="clear" w:color="auto" w:fill="F2F2F2" w:themeFill="background1" w:themeFillShade="F2"/>
                   <w:vAlign w:val="center"/>
                 </w:tcPr>
@@ -4854,14 +5134,14 @@
                       <w:u w:val="single"/>
                     </w:rPr>
                   </w:pPr>
-                  <w:hyperlink r:id="rId27" w:anchor="action=com.ibm.team.scm.browseElement&amp;workspaceItemId=_UXY1AGM0EeejkLz5j-oUWQ&amp;componentItemId=_UbaZYWM0EeejkLz5j-oUWQ&amp;itemType=com.ibm.team.filesystem.FileItem&amp;itemId=_1zUS8IANEeic-K8hGEJ-lw" w:history="1">
+                  <w:hyperlink r:id="rId29" w:anchor="action=com.ibm.team.scm.browseElement&amp;workspaceItemId=_UXY1AGM0EeejkLz5j-oUWQ&amp;componentItemId=_UbaZYWM0EeejkLz5j-oUWQ&amp;itemType=com.ibm.team.filesystem.FileItem&amp;itemId=_1zUS8IANEeic-K8hGEJ-lw" w:history="1">
                     <w:r>
                       <w:rPr>
                         <w:rStyle w:val="Hyperlink"/>
                         <w:rFonts w:ascii="Calibri" w:hAnsi="Calibri"/>
                         <w:szCs w:val="22"/>
                       </w:rPr>
-                      <w:t>MCCF TASCore Production Operations Manual POM with RACI.docx</w:t>
+                      <w:t>mccf_edi_tas_pom_w_raci.docx</w:t>
                     </w:r>
                   </w:hyperlink>
                 </w:p>
@@ -4878,7 +5158,7 @@
               </w:tc>
               <w:tc>
                 <w:tcPr>
-                  <w:tcW w:w="1940" w:type="dxa"/>
+                  <w:tcW w:w="1478" w:type="dxa"/>
                   <w:shd w:val="clear" w:color="auto" w:fill="F2F2F2" w:themeFill="background1" w:themeFillShade="F2"/>
                   <w:vAlign w:val="center"/>
                 </w:tcPr>
@@ -4892,7 +5172,7 @@
                       <w:u w:val="single"/>
                     </w:rPr>
                   </w:pPr>
-                  <w:hyperlink r:id="rId28" w:anchor="action=com.ibm.team.workitem.viewWorkItem&amp;id=628801" w:history="1">
+                  <w:hyperlink r:id="rId30" w:anchor="action=com.ibm.team.workitem.viewWorkItem&amp;id=628801" w:history="1">
                     <w:r>
                       <w:rPr>
                         <w:rStyle w:val="Hyperlink"/>
@@ -4915,6 +5195,164 @@
                 </w:p>
               </w:tc>
             </w:tr>
+            <w:tr>
+              <w:trPr>
+                <w:cantSplit/>
+              </w:trPr>
+              <w:tc>
+                <w:tcPr>
+                  <w:tcW w:w="3400" w:type="dxa"/>
+                  <w:shd w:val="clear" w:color="auto" w:fill="F2F2F2" w:themeFill="background1" w:themeFillShade="F2"/>
+                  <w:vAlign w:val="center"/>
+                </w:tcPr>
+                <w:p>
+                  <w:pPr>
+                    <w:pStyle w:val="TableText"/>
+                    <w:rPr>
+                      <w:sz w:val="20"/>
+                    </w:rPr>
+                  </w:pPr>
+                  <w:r>
+                    <w:rPr>
+                      <w:sz w:val="20"/>
+                    </w:rPr>
+                    <w:t>SLA / OLA</w:t>
+                  </w:r>
+                </w:p>
+              </w:tc>
+              <w:tc>
+                <w:tcPr>
+                  <w:tcW w:w="2880" w:type="dxa"/>
+                  <w:shd w:val="clear" w:color="auto" w:fill="F2F2F2" w:themeFill="background1" w:themeFillShade="F2"/>
+                  <w:vAlign w:val="center"/>
+                </w:tcPr>
+                <w:p>
+                  <w:pPr>
+                    <w:jc w:val="center"/>
+                    <w:rPr>
+                      <w:rFonts w:ascii="Calibri" w:hAnsi="Calibri"/>
+                      <w:color w:val="0563C1"/>
+                      <w:szCs w:val="22"/>
+                      <w:u w:val="single"/>
+                    </w:rPr>
+                  </w:pPr>
+                  <w:hyperlink r:id="rId31" w:anchor="action=com.ibm.team.scm.browseElement&amp;workspaceItemId=_UXY1AGM0EeejkLz5j-oUWQ&amp;componentItemId=_UbaZYWM0EeejkLz5j-oUWQ&amp;itemType=com.ibm.team.filesystem.FileItem&amp;itemId=_On0eSpQKEeiGkPGDOSKuag" w:history="1">
+                    <w:r>
+                      <w:rPr>
+                        <w:rStyle w:val="Hyperlink"/>
+                        <w:rFonts w:ascii="Calibri" w:hAnsi="Calibri"/>
+                        <w:szCs w:val="22"/>
+                      </w:rPr>
+                      <w:t>mccf_edi_tas_sla.pdf</w:t>
+                    </w:r>
+                  </w:hyperlink>
+                </w:p>
+                <w:p>
+                  <w:pPr>
+                    <w:jc w:val="center"/>
+                    <w:rPr>
+                      <w:rFonts w:ascii="Calibri" w:hAnsi="Calibri"/>
+                      <w:color w:val="0563C1"/>
+                      <w:szCs w:val="22"/>
+                      <w:u w:val="single"/>
+                    </w:rPr>
+                  </w:pPr>
+                </w:p>
+              </w:tc>
+              <w:tc>
+                <w:tcPr>
+                  <w:tcW w:w="1478" w:type="dxa"/>
+                  <w:shd w:val="clear" w:color="auto" w:fill="F2F2F2" w:themeFill="background1" w:themeFillShade="F2"/>
+                  <w:vAlign w:val="center"/>
+                </w:tcPr>
+                <w:tbl>
+                  <w:tblPr>
+                    <w:tblW w:w="960" w:type="dxa"/>
+                    <w:tblLayout w:type="fixed"/>
+                    <w:tblLook w:val="04A0" w:firstRow="1" w:lastRow="0" w:firstColumn="1" w:lastColumn="0" w:noHBand="0" w:noVBand="1"/>
+                  </w:tblPr>
+                  <w:tblGrid>
+                    <w:gridCol w:w="960"/>
+                  </w:tblGrid>
+                  <w:tr>
+                    <w:trPr>
+                      <w:trHeight w:val="300"/>
+                    </w:trPr>
+                    <w:tc>
+                      <w:tcPr>
+                        <w:tcW w:w="960" w:type="dxa"/>
+                        <w:vMerge w:val="restart"/>
+                        <w:tcBorders>
+                          <w:top w:val="nil"/>
+                          <w:left w:val="nil"/>
+                          <w:bottom w:val="nil"/>
+                          <w:right w:val="nil"/>
+                        </w:tcBorders>
+                        <w:shd w:val="clear" w:color="auto" w:fill="auto"/>
+                        <w:noWrap/>
+                        <w:vAlign w:val="bottom"/>
+                        <w:hideMark/>
+                      </w:tcPr>
+                      <w:p>
+                        <w:pPr>
+                          <w:rPr>
+                            <w:rFonts w:ascii="Calibri" w:hAnsi="Calibri"/>
+                            <w:color w:val="0563C1"/>
+                            <w:szCs w:val="22"/>
+                            <w:u w:val="single"/>
+                          </w:rPr>
+                        </w:pPr>
+                        <w:hyperlink r:id="rId32" w:anchor="action=com.ibm.team.workitem.viewWorkItem&amp;id=628806" w:history="1">
+                          <w:r>
+                            <w:rPr>
+                              <w:rFonts w:ascii="Calibri" w:hAnsi="Calibri"/>
+                              <w:color w:val="0563C1"/>
+                              <w:szCs w:val="22"/>
+                              <w:u w:val="single"/>
+                            </w:rPr>
+                            <w:t>628806</w:t>
+                          </w:r>
+                        </w:hyperlink>
+                      </w:p>
+                    </w:tc>
+                  </w:tr>
+                  <w:tr>
+                    <w:trPr>
+                      <w:trHeight w:val="300"/>
+                    </w:trPr>
+                    <w:tc>
+                      <w:tcPr>
+                        <w:tcW w:w="960" w:type="dxa"/>
+                        <w:vMerge/>
+                        <w:tcBorders>
+                          <w:top w:val="nil"/>
+                          <w:left w:val="nil"/>
+                          <w:bottom w:val="nil"/>
+                          <w:right w:val="nil"/>
+                        </w:tcBorders>
+                        <w:vAlign w:val="center"/>
+                        <w:hideMark/>
+                      </w:tcPr>
+                      <w:p>
+                        <w:pPr>
+                          <w:rPr>
+                            <w:rFonts w:ascii="Calibri" w:hAnsi="Calibri"/>
+                            <w:color w:val="0563C1"/>
+                            <w:szCs w:val="22"/>
+                            <w:u w:val="single"/>
+                          </w:rPr>
+                        </w:pPr>
+                      </w:p>
+                    </w:tc>
+                  </w:tr>
+                </w:tbl>
+                <w:p>
+                  <w:pPr>
+                    <w:jc w:val="both"/>
+                  </w:pPr>
+                </w:p>
+              </w:tc>
+            </w:tr>
           </w:tbl>
           <w:p>
             <w:pPr>
@@ -4932,6 +5370,7 @@
       <w:bookmarkStart w:id="15" w:name="_Toc507396646"/>
       <w:bookmarkStart w:id="16" w:name="_Toc507593671"/>
       <w:r>
+        <w:lastRenderedPageBreak/>
         <w:t>Configuration Management Development Files (Ex. Source, JSP, Configuration, and Build Files)</w:t>
       </w:r>
       <w:bookmarkEnd w:id="15"/>
@@ -5134,8 +5573,13 @@
               <w:t>Rally</w:t>
             </w:r>
             <w:r>
-              <w:t>: TASCore</w:t>
-            </w:r>
+              <w:t xml:space="preserve">: </w:t>
+            </w:r>
+            <w:proofErr w:type="spellStart"/>
+            <w:r>
+              <w:t>TASCore</w:t>
+            </w:r>
+            <w:proofErr w:type="spellEnd"/>
           </w:p>
           <w:p>
             <w:pPr>
@@ -5192,9 +5636,11 @@
             <w:pPr>
               <w:pStyle w:val="TableText"/>
             </w:pPr>
+            <w:proofErr w:type="spellStart"/>
             <w:r>
               <w:t>TASCore</w:t>
             </w:r>
+            <w:proofErr w:type="spellEnd"/>
           </w:p>
         </w:tc>
       </w:tr>
@@ -5232,9 +5678,11 @@
             <w:pPr>
               <w:pStyle w:val="TableText"/>
             </w:pPr>
+            <w:proofErr w:type="spellStart"/>
             <w:r>
               <w:t>TASCore_NProd_stream</w:t>
             </w:r>
+            <w:proofErr w:type="spellEnd"/>
           </w:p>
         </w:tc>
       </w:tr>
@@ -5389,8 +5837,13 @@
             <w:pPr>
               <w:pStyle w:val="TableText"/>
             </w:pPr>
-            <w:r>
-              <w:t>MCCF_EDI_TAS_WebUI (21:</w:t>
+            <w:proofErr w:type="spellStart"/>
+            <w:r>
+              <w:t>MCCF_EDI_TAS_WebUI</w:t>
+            </w:r>
+            <w:proofErr w:type="spellEnd"/>
+            <w:r>
+              <w:t xml:space="preserve"> (21:</w:t>
             </w:r>
           </w:p>
           <w:p>
@@ -5415,8 +5868,13 @@
               <w:pStyle w:val="TableText"/>
             </w:pPr>
             <w:r>
-              <w:t>Baseline source for TASCore</w:t>
-            </w:r>
+              <w:t xml:space="preserve">Baseline source for </w:t>
+            </w:r>
+            <w:proofErr w:type="spellStart"/>
+            <w:r>
+              <w:t>TASCore</w:t>
+            </w:r>
+            <w:proofErr w:type="spellEnd"/>
           </w:p>
         </w:tc>
       </w:tr>
@@ -5449,8 +5907,21 @@
                 <w:sz w:val="18"/>
               </w:rPr>
             </w:pPr>
-            <w:r>
-              <w:t>Build_Artifacts(7: TAS.01.00.49_20170928_073548)</w:t>
+            <w:proofErr w:type="spellStart"/>
+            <w:r>
+              <w:t>Build_</w:t>
+            </w:r>
+            <w:proofErr w:type="gramStart"/>
+            <w:r>
+              <w:t>Artifacts</w:t>
+            </w:r>
+            <w:proofErr w:type="spellEnd"/>
+            <w:r>
+              <w:t>(</w:t>
+            </w:r>
+            <w:proofErr w:type="gramEnd"/>
+            <w:r>
+              <w:t>7: TAS.01.00.49_20170928_073548)</w:t>
             </w:r>
           </w:p>
         </w:tc>
@@ -5463,7 +5934,15 @@
               <w:pStyle w:val="TableText"/>
             </w:pPr>
             <w:r>
-              <w:t>Baseline of TASCore distributable</w:t>
+              <w:t xml:space="preserve">Baseline of </w:t>
+            </w:r>
+            <w:proofErr w:type="spellStart"/>
+            <w:r>
+              <w:t>TASCore</w:t>
+            </w:r>
+            <w:proofErr w:type="spellEnd"/>
+            <w:r>
+              <w:t xml:space="preserve"> distributable</w:t>
             </w:r>
           </w:p>
         </w:tc>
@@ -5493,9 +5972,19 @@
             <w:pPr>
               <w:pStyle w:val="TableText"/>
             </w:pPr>
-            <w:r>
-              <w:t>Build_Artifacts(</w:t>
-            </w:r>
+            <w:proofErr w:type="spellStart"/>
+            <w:r>
+              <w:t>Build_</w:t>
+            </w:r>
+            <w:proofErr w:type="gramStart"/>
+            <w:r>
+              <w:t>Artifacts</w:t>
+            </w:r>
+            <w:proofErr w:type="spellEnd"/>
+            <w:r>
+              <w:t>(</w:t>
+            </w:r>
+            <w:proofErr w:type="gramEnd"/>
             <w:r>
               <w:t>10</w:t>
             </w:r>
@@ -5516,7 +6005,15 @@
               <w:pStyle w:val="TableText"/>
             </w:pPr>
             <w:r>
-              <w:t>Baseline of TASCore distributable</w:t>
+              <w:t xml:space="preserve">Baseline of </w:t>
+            </w:r>
+            <w:proofErr w:type="spellStart"/>
+            <w:r>
+              <w:t>TASCore</w:t>
+            </w:r>
+            <w:proofErr w:type="spellEnd"/>
+            <w:r>
+              <w:t xml:space="preserve"> distributable</w:t>
             </w:r>
           </w:p>
         </w:tc>
@@ -5546,17 +6043,30 @@
             <w:pPr>
               <w:pStyle w:val="TableText"/>
             </w:pPr>
+            <w:proofErr w:type="spellStart"/>
             <w:r>
               <w:t>MCCF_EDI_TAS_</w:t>
             </w:r>
             <w:r>
-              <w:t>WebUI (3</w:t>
+              <w:t>WebUI</w:t>
+            </w:r>
+            <w:proofErr w:type="spellEnd"/>
+            <w:r>
+              <w:t xml:space="preserve"> (</w:t>
+            </w:r>
+            <w:proofErr w:type="gramStart"/>
+            <w:r>
+              <w:t>3</w:t>
             </w:r>
             <w:r>
               <w:t>41</w:t>
             </w:r>
             <w:r>
-              <w:t>:TASCoreBuildDef_CIMag_#1</w:t>
+              <w:t>:TASCoreBuildDef</w:t>
+            </w:r>
+            <w:proofErr w:type="gramEnd"/>
+            <w:r>
+              <w:t>_CIMag_#1</w:t>
             </w:r>
             <w:r>
               <w:t>7</w:t>
@@ -5575,7 +6085,15 @@
               <w:pStyle w:val="TableText"/>
             </w:pPr>
             <w:r>
-              <w:t>Baseline source for TASCore Build 2</w:t>
+              <w:t xml:space="preserve">Baseline source for </w:t>
+            </w:r>
+            <w:proofErr w:type="spellStart"/>
+            <w:r>
+              <w:t>TASCore</w:t>
+            </w:r>
+            <w:proofErr w:type="spellEnd"/>
+            <w:r>
+              <w:t xml:space="preserve"> Build 2</w:t>
             </w:r>
           </w:p>
         </w:tc>
@@ -5606,9 +6124,19 @@
             <w:pPr>
               <w:pStyle w:val="TableText"/>
             </w:pPr>
-            <w:r>
-              <w:t>MCCF_EDI_TAS_WebUI(</w:t>
-            </w:r>
+            <w:proofErr w:type="spellStart"/>
+            <w:r>
+              <w:t>MCCF_EDI_TAS_</w:t>
+            </w:r>
+            <w:proofErr w:type="gramStart"/>
+            <w:r>
+              <w:t>WebUI</w:t>
+            </w:r>
+            <w:proofErr w:type="spellEnd"/>
+            <w:r>
+              <w:t>(</w:t>
+            </w:r>
+            <w:proofErr w:type="gramEnd"/>
             <w:r>
               <w:t>582: TASCoreBuildDef_CI508Mag_#203)</w:t>
             </w:r>
@@ -5625,10 +6153,11 @@
             <w:r>
               <w:t xml:space="preserve">Baseline source for </w:t>
             </w:r>
-            <w:r>
-              <w:lastRenderedPageBreak/>
+            <w:proofErr w:type="spellStart"/>
+            <w:r>
               <w:t>TASCore</w:t>
             </w:r>
+            <w:proofErr w:type="spellEnd"/>
             <w:r>
               <w:t xml:space="preserve"> Build 3</w:t>
             </w:r>
@@ -5661,9 +6190,11 @@
             <w:pPr>
               <w:pStyle w:val="TableText"/>
             </w:pPr>
+            <w:proofErr w:type="spellStart"/>
             <w:r>
               <w:t>Build_Artifacts</w:t>
             </w:r>
+            <w:proofErr w:type="spellEnd"/>
             <w:r>
               <w:t xml:space="preserve"> (17: TAS.01.00.203_20180607_163807)</w:t>
             </w:r>
@@ -5678,7 +6209,15 @@
               <w:pStyle w:val="TableText"/>
             </w:pPr>
             <w:r>
-              <w:t>Baseline of TASCore distributable</w:t>
+              <w:t xml:space="preserve">Baseline of </w:t>
+            </w:r>
+            <w:proofErr w:type="spellStart"/>
+            <w:r>
+              <w:t>TASCore</w:t>
+            </w:r>
+            <w:proofErr w:type="spellEnd"/>
+            <w:r>
+              <w:t xml:space="preserve"> distributable</w:t>
             </w:r>
           </w:p>
         </w:tc>
@@ -5708,17 +6247,27 @@
             <w:pPr>
               <w:pStyle w:val="TableText"/>
             </w:pPr>
+            <w:proofErr w:type="spellStart"/>
             <w:r>
               <w:t>MCCF_EDI_TAS</w:t>
             </w:r>
             <w:r>
               <w:t>_Infrastructure</w:t>
             </w:r>
-            <w:r>
-              <w:t>(37:</w:t>
-            </w:r>
-            <w:r>
-              <w:t>TASCore_Infrastructure_04182018)</w:t>
+            <w:proofErr w:type="spellEnd"/>
+            <w:r>
+              <w:t>(</w:t>
+            </w:r>
+            <w:proofErr w:type="gramStart"/>
+            <w:r>
+              <w:t>37:</w:t>
+            </w:r>
+            <w:r>
+              <w:t>TASCore</w:t>
+            </w:r>
+            <w:proofErr w:type="gramEnd"/>
+            <w:r>
+              <w:t>_Infrastructure_04182018)</w:t>
             </w:r>
           </w:p>
         </w:tc>
@@ -5881,7 +6430,7 @@
             <w:r>
               <w:t xml:space="preserve">: </w:t>
             </w:r>
-            <w:hyperlink r:id="rId29" w:history="1">
+            <w:hyperlink r:id="rId33" w:history="1">
               <w:r>
                 <w:rPr>
                   <w:rStyle w:val="Hyperlink"/>
@@ -5927,8 +6476,29 @@
               <w:t>DIR</w:t>
             </w:r>
             <w:r>
-              <w:t>: /var/www/html/rtc/tas</w:t>
-            </w:r>
+              <w:t>: /</w:t>
+            </w:r>
+            <w:proofErr w:type="spellStart"/>
+            <w:r>
+              <w:t>var</w:t>
+            </w:r>
+            <w:proofErr w:type="spellEnd"/>
+            <w:r>
+              <w:t>/www/html/</w:t>
+            </w:r>
+            <w:proofErr w:type="spellStart"/>
+            <w:r>
+              <w:t>rtc</w:t>
+            </w:r>
+            <w:proofErr w:type="spellEnd"/>
+            <w:r>
+              <w:t>/</w:t>
+            </w:r>
+            <w:proofErr w:type="spellStart"/>
+            <w:r>
+              <w:t>tas</w:t>
+            </w:r>
+            <w:proofErr w:type="spellEnd"/>
           </w:p>
           <w:p>
             <w:pPr>
@@ -6012,7 +6582,7 @@
             <w:r>
               <w:t xml:space="preserve">: </w:t>
             </w:r>
-            <w:hyperlink r:id="rId30" w:history="1">
+            <w:hyperlink r:id="rId34" w:history="1">
               <w:r>
                 <w:rPr>
                   <w:rStyle w:val="Hyperlink"/>
@@ -6049,8 +6619,29 @@
               <w:t>DIR</w:t>
             </w:r>
             <w:r>
-              <w:t>: /var/www/html/rtc/tas</w:t>
-            </w:r>
+              <w:t>: /</w:t>
+            </w:r>
+            <w:proofErr w:type="spellStart"/>
+            <w:r>
+              <w:t>var</w:t>
+            </w:r>
+            <w:proofErr w:type="spellEnd"/>
+            <w:r>
+              <w:t>/www/html/</w:t>
+            </w:r>
+            <w:proofErr w:type="spellStart"/>
+            <w:r>
+              <w:t>rtc</w:t>
+            </w:r>
+            <w:proofErr w:type="spellEnd"/>
+            <w:r>
+              <w:t>/</w:t>
+            </w:r>
+            <w:proofErr w:type="spellStart"/>
+            <w:r>
+              <w:t>tas</w:t>
+            </w:r>
+            <w:proofErr w:type="spellEnd"/>
           </w:p>
           <w:p>
             <w:pPr>
@@ -6140,7 +6731,7 @@
             <w:r>
               <w:t xml:space="preserve">: </w:t>
             </w:r>
-            <w:hyperlink r:id="rId31" w:history="1">
+            <w:hyperlink r:id="rId35" w:history="1">
               <w:r>
                 <w:rPr>
                   <w:rStyle w:val="Hyperlink"/>
@@ -6177,8 +6768,29 @@
               <w:t>DIR</w:t>
             </w:r>
             <w:r>
-              <w:t>: /var/www/html/rtc/tas</w:t>
-            </w:r>
+              <w:t>: /</w:t>
+            </w:r>
+            <w:proofErr w:type="spellStart"/>
+            <w:r>
+              <w:t>var</w:t>
+            </w:r>
+            <w:proofErr w:type="spellEnd"/>
+            <w:r>
+              <w:t>/www/html/</w:t>
+            </w:r>
+            <w:proofErr w:type="spellStart"/>
+            <w:r>
+              <w:t>rtc</w:t>
+            </w:r>
+            <w:proofErr w:type="spellEnd"/>
+            <w:r>
+              <w:t>/</w:t>
+            </w:r>
+            <w:proofErr w:type="spellStart"/>
+            <w:r>
+              <w:t>tas</w:t>
+            </w:r>
+            <w:proofErr w:type="spellEnd"/>
           </w:p>
           <w:p>
             <w:pPr>
@@ -6241,8 +6853,29 @@
               <w:t>Staging server</w:t>
             </w:r>
             <w:r>
-              <w:t>: /var/www/html/rtc/tas</w:t>
-            </w:r>
+              <w:t>: /</w:t>
+            </w:r>
+            <w:proofErr w:type="spellStart"/>
+            <w:r>
+              <w:t>var</w:t>
+            </w:r>
+            <w:proofErr w:type="spellEnd"/>
+            <w:r>
+              <w:t>/www/html/</w:t>
+            </w:r>
+            <w:proofErr w:type="spellStart"/>
+            <w:r>
+              <w:t>rtc</w:t>
+            </w:r>
+            <w:proofErr w:type="spellEnd"/>
+            <w:r>
+              <w:t>/</w:t>
+            </w:r>
+            <w:proofErr w:type="spellStart"/>
+            <w:r>
+              <w:t>tas</w:t>
+            </w:r>
+            <w:proofErr w:type="spellEnd"/>
           </w:p>
         </w:tc>
       </w:tr>
@@ -6286,7 +6919,7 @@
             <w:r>
               <w:t xml:space="preserve">: </w:t>
             </w:r>
-            <w:hyperlink r:id="rId32" w:history="1">
+            <w:hyperlink r:id="rId36" w:history="1">
               <w:r>
                 <w:rPr>
                   <w:rStyle w:val="Hyperlink"/>
@@ -6338,25 +6971,47 @@
               <w:t>DIR</w:t>
             </w:r>
             <w:r>
-              <w:t>: /var/www/html/tas</w:t>
-            </w:r>
-          </w:p>
-          <w:p>
-            <w:pPr>
-              <w:pStyle w:val="TableText"/>
-            </w:pPr>
+              <w:t>: /</w:t>
+            </w:r>
+            <w:proofErr w:type="spellStart"/>
+            <w:r>
+              <w:t>var</w:t>
+            </w:r>
+            <w:proofErr w:type="spellEnd"/>
+            <w:r>
+              <w:t>/www/html/</w:t>
+            </w:r>
+            <w:proofErr w:type="spellStart"/>
+            <w:r>
+              <w:t>tas</w:t>
+            </w:r>
+            <w:proofErr w:type="spellEnd"/>
+          </w:p>
+          <w:p>
+            <w:pPr>
+              <w:pStyle w:val="TableText"/>
+            </w:pPr>
+            <w:proofErr w:type="spellStart"/>
             <w:r>
               <w:rPr>
                 <w:b/>
               </w:rPr>
-              <w:t>NProd:</w:t>
-            </w:r>
+              <w:t>NProd</w:t>
+            </w:r>
+            <w:proofErr w:type="spellEnd"/>
             <w:r>
               <w:rPr>
                 <w:b/>
               </w:rPr>
+              <w:t>:</w:t>
+            </w:r>
+            <w:r>
+              <w:rPr>
+                <w:b/>
+              </w:rPr>
               <w:t xml:space="preserve"> </w:t>
             </w:r>
+            <w:proofErr w:type="gramStart"/>
             <w:r>
               <w:t>https</w:t>
             </w:r>
@@ -6369,6 +7024,7 @@
             <w:r>
               <w:t>vac20webtas410.aac.va.gov</w:t>
             </w:r>
+            <w:proofErr w:type="gramEnd"/>
           </w:p>
           <w:p>
             <w:pPr>
@@ -6402,9 +7058,22 @@
             </w:r>
             <w:bookmarkStart w:id="29" w:name="_Hlk518566646"/>
             <w:r>
-              <w:t>/var/www/html/tas</w:t>
+              <w:t>/</w:t>
+            </w:r>
+            <w:proofErr w:type="spellStart"/>
+            <w:r>
+              <w:t>var</w:t>
+            </w:r>
+            <w:proofErr w:type="spellEnd"/>
+            <w:r>
+              <w:t>/www/html/</w:t>
+            </w:r>
+            <w:proofErr w:type="spellStart"/>
+            <w:r>
+              <w:t>tas</w:t>
             </w:r>
             <w:bookmarkEnd w:id="29"/>
+            <w:proofErr w:type="spellEnd"/>
           </w:p>
         </w:tc>
       </w:tr>
@@ -6529,6 +7198,7 @@
               </w:rPr>
               <w:t xml:space="preserve">Build 1: </w:t>
             </w:r>
+            <w:proofErr w:type="spellStart"/>
             <w:r>
               <w:rPr>
                 <w:rFonts w:ascii="Arial" w:hAnsi="Arial" w:cs="Arial"/>
@@ -6536,6 +7206,7 @@
               </w:rPr>
               <w:t>TASCoreBuildDef_CIMag</w:t>
             </w:r>
+            <w:proofErr w:type="spellEnd"/>
           </w:p>
         </w:tc>
         <w:tc>
@@ -6586,6 +7257,7 @@
             <w:r>
               <w:t xml:space="preserve"> </w:t>
             </w:r>
+            <w:proofErr w:type="spellStart"/>
             <w:r>
               <w:rPr>
                 <w:rFonts w:ascii="Arial" w:hAnsi="Arial" w:cs="Arial"/>
@@ -6593,6 +7265,7 @@
               </w:rPr>
               <w:t>TASCoreBuildDef_CIMag</w:t>
             </w:r>
+            <w:proofErr w:type="spellEnd"/>
           </w:p>
         </w:tc>
         <w:tc>
@@ -6638,14 +7311,30 @@
                 <w:rFonts w:ascii="Arial" w:hAnsi="Arial" w:cs="Arial"/>
                 <w:szCs w:val="20"/>
               </w:rPr>
-              <w:t>Build 3:</w:t>
-            </w:r>
+              <w:t xml:space="preserve">Build </w:t>
+            </w:r>
+            <w:proofErr w:type="gramStart"/>
             <w:r>
               <w:rPr>
                 <w:rFonts w:ascii="Arial" w:hAnsi="Arial" w:cs="Arial"/>
                 <w:szCs w:val="20"/>
               </w:rPr>
-              <w:t>TASCoreBuildDef_CI508Mag</w:t>
+              <w:t>3:</w:t>
+            </w:r>
+            <w:r>
+              <w:rPr>
+                <w:rFonts w:ascii="Arial" w:hAnsi="Arial" w:cs="Arial"/>
+                <w:szCs w:val="20"/>
+              </w:rPr>
+              <w:t>TASCoreBuildDef</w:t>
+            </w:r>
+            <w:proofErr w:type="gramEnd"/>
+            <w:r>
+              <w:rPr>
+                <w:rFonts w:ascii="Arial" w:hAnsi="Arial" w:cs="Arial"/>
+                <w:szCs w:val="20"/>
+              </w:rPr>
+              <w:t>_CI508Mag</w:t>
             </w:r>
           </w:p>
         </w:tc>
@@ -7874,8 +8563,13 @@
               <w:t>Rally</w:t>
             </w:r>
             <w:r>
-              <w:t>: TASCore</w:t>
-            </w:r>
+              <w:t xml:space="preserve">: </w:t>
+            </w:r>
+            <w:proofErr w:type="spellStart"/>
+            <w:r>
+              <w:t>TASCore</w:t>
+            </w:r>
+            <w:proofErr w:type="spellEnd"/>
           </w:p>
           <w:p>
             <w:pPr>
@@ -7929,9 +8623,11 @@
             <w:pPr>
               <w:pStyle w:val="TableText"/>
             </w:pPr>
+            <w:proofErr w:type="spellStart"/>
             <w:r>
               <w:t>TASCore</w:t>
             </w:r>
+            <w:proofErr w:type="spellEnd"/>
           </w:p>
         </w:tc>
       </w:tr>
@@ -8314,10 +9010,18 @@
               <w:pStyle w:val="TableText"/>
             </w:pPr>
             <w:r>
-              <w:t>(Copy of)</w:t>
-            </w:r>
-            <w:r>
-              <w:t>DEA.04.04.02 System Monitoring</w:t>
+              <w:t xml:space="preserve">(Copy </w:t>
+            </w:r>
+            <w:proofErr w:type="gramStart"/>
+            <w:r>
+              <w:t>of)</w:t>
+            </w:r>
+            <w:r>
+              <w:t>DEA</w:t>
+            </w:r>
+            <w:proofErr w:type="gramEnd"/>
+            <w:r>
+              <w:t>.04.04.02 System Monitoring</w:t>
             </w:r>
           </w:p>
         </w:tc>
@@ -9240,7 +9944,15 @@
               <w:t xml:space="preserve"> </w:t>
             </w:r>
             <w:r>
-              <w:t>508.01.02.05 Web Application Server Side Image Maps (1194.22E)</w:t>
+              <w:t xml:space="preserve">508.01.02.05 Web Application </w:t>
+            </w:r>
+            <w:proofErr w:type="gramStart"/>
+            <w:r>
+              <w:t>Server Side</w:t>
+            </w:r>
+            <w:proofErr w:type="gramEnd"/>
+            <w:r>
+              <w:t xml:space="preserve"> Image Maps (1194.22E)</w:t>
             </w:r>
           </w:p>
         </w:tc>
@@ -9314,7 +10026,15 @@
               <w:t xml:space="preserve"> </w:t>
             </w:r>
             <w:r>
-              <w:t>508.01.02.06 Web Application Client Side Image Maps (1194.22F)</w:t>
+              <w:t xml:space="preserve">508.01.02.06 Web Application </w:t>
+            </w:r>
+            <w:proofErr w:type="gramStart"/>
+            <w:r>
+              <w:t>Client Side</w:t>
+            </w:r>
+            <w:proofErr w:type="gramEnd"/>
+            <w:r>
+              <w:t xml:space="preserve"> Image Maps (1194.22F)</w:t>
             </w:r>
           </w:p>
         </w:tc>
@@ -9761,7 +10481,15 @@
               <w:t xml:space="preserve"> </w:t>
             </w:r>
             <w:r>
-              <w:t>SEC.02.04.03 Plan Of Action and Milestones (CA-5)</w:t>
+              <w:t xml:space="preserve">SEC.02.04.03 Plan </w:t>
+            </w:r>
+            <w:proofErr w:type="gramStart"/>
+            <w:r>
+              <w:t>Of</w:t>
+            </w:r>
+            <w:proofErr w:type="gramEnd"/>
+            <w:r>
+              <w:t xml:space="preserve"> Action and Milestones (CA-5)</w:t>
             </w:r>
           </w:p>
         </w:tc>
@@ -10132,8 +10860,13 @@
               <w:t xml:space="preserve"> </w:t>
             </w:r>
             <w:r>
-              <w:t>SEC.02.19.17 ATO Developer Configuration, Testing, Evaluation, Training, Architecture and Design (SA-10, 11, 16, 17 )</w:t>
-            </w:r>
+              <w:t xml:space="preserve">SEC.02.19.17 ATO Developer Configuration, Testing, Evaluation, Training, Architecture and Design (SA-10, 11, 16, </w:t>
+            </w:r>
+            <w:proofErr w:type="gramStart"/>
+            <w:r>
+              <w:t>17 )</w:t>
+            </w:r>
+            <w:proofErr w:type="gramEnd"/>
           </w:p>
         </w:tc>
       </w:tr>
@@ -10833,8 +11566,13 @@
             <w:pPr>
               <w:pStyle w:val="TableText"/>
             </w:pPr>
-            <w:r>
-              <w:t>TASCore Ingest</w:t>
+            <w:proofErr w:type="spellStart"/>
+            <w:r>
+              <w:t>TASCore</w:t>
+            </w:r>
+            <w:proofErr w:type="spellEnd"/>
+            <w:r>
+              <w:t xml:space="preserve"> Ingest</w:t>
             </w:r>
           </w:p>
         </w:tc>
@@ -10897,7 +11635,15 @@
               <w:pStyle w:val="TableText"/>
             </w:pPr>
             <w:r>
-              <w:t>Calendar Web Section on Home Page - Reposition Reoccuring Symbol</w:t>
+              <w:t xml:space="preserve">Calendar Web Section on Home Page - Reposition </w:t>
+            </w:r>
+            <w:proofErr w:type="spellStart"/>
+            <w:r>
+              <w:t>Reoccuring</w:t>
+            </w:r>
+            <w:proofErr w:type="spellEnd"/>
+            <w:r>
+              <w:t xml:space="preserve"> Symbol</w:t>
             </w:r>
           </w:p>
         </w:tc>
@@ -11145,8 +11891,13 @@
               <w:pStyle w:val="TableText"/>
             </w:pPr>
             <w:r>
-              <w:t>Resolve Content Management Issues - PostSetup</w:t>
-            </w:r>
+              <w:t xml:space="preserve">Resolve Content Management Issues - </w:t>
+            </w:r>
+            <w:proofErr w:type="spellStart"/>
+            <w:r>
+              <w:t>PostSetup</w:t>
+            </w:r>
+            <w:proofErr w:type="spellEnd"/>
           </w:p>
         </w:tc>
       </w:tr>
@@ -11238,7 +11989,15 @@
               <w:pStyle w:val="TableText"/>
             </w:pPr>
             <w:r>
-              <w:t>Update SDD with TASCore Build 1 Design Content</w:t>
+              <w:t xml:space="preserve">Update SDD with </w:t>
+            </w:r>
+            <w:proofErr w:type="spellStart"/>
+            <w:r>
+              <w:t>TASCore</w:t>
+            </w:r>
+            <w:proofErr w:type="spellEnd"/>
+            <w:r>
+              <w:t xml:space="preserve"> Build 1 Design Content</w:t>
             </w:r>
           </w:p>
         </w:tc>
@@ -11456,7 +12215,15 @@
               <w:pStyle w:val="TableText"/>
             </w:pPr>
             <w:r>
-              <w:t>Investigate Business Services implementation using data from VistA Data Access Services</w:t>
+              <w:t xml:space="preserve">Investigate Business Services implementation using data from </w:t>
+            </w:r>
+            <w:proofErr w:type="spellStart"/>
+            <w:r>
+              <w:t>VistA</w:t>
+            </w:r>
+            <w:proofErr w:type="spellEnd"/>
+            <w:r>
+              <w:t xml:space="preserve"> Data Access Services</w:t>
             </w:r>
           </w:p>
         </w:tc>
@@ -11487,7 +12254,15 @@
               <w:pStyle w:val="TableText"/>
             </w:pPr>
             <w:r>
-              <w:t>Investigate NUANCE CLAIM SCRUBBER Interface to support eBilling no touch processing</w:t>
+              <w:t xml:space="preserve">Investigate NUANCE CLAIM SCRUBBER Interface to support </w:t>
+            </w:r>
+            <w:proofErr w:type="spellStart"/>
+            <w:r>
+              <w:t>eBilling</w:t>
+            </w:r>
+            <w:proofErr w:type="spellEnd"/>
+            <w:r>
+              <w:t xml:space="preserve"> no touch processing</w:t>
             </w:r>
           </w:p>
         </w:tc>
@@ -11549,7 +12324,15 @@
               <w:pStyle w:val="TableText"/>
             </w:pPr>
             <w:r>
-              <w:t>Investigate FSC Interface to support eBilling no touch processing</w:t>
+              <w:t xml:space="preserve">Investigate FSC Interface to support </w:t>
+            </w:r>
+            <w:proofErr w:type="spellStart"/>
+            <w:r>
+              <w:t>eBilling</w:t>
+            </w:r>
+            <w:proofErr w:type="spellEnd"/>
+            <w:r>
+              <w:t xml:space="preserve"> no touch processing</w:t>
             </w:r>
           </w:p>
         </w:tc>
@@ -11673,7 +12456,15 @@
               <w:pStyle w:val="TableText"/>
             </w:pPr>
             <w:r>
-              <w:t>IAM SSOi Integration</w:t>
+              <w:t xml:space="preserve">IAM </w:t>
+            </w:r>
+            <w:proofErr w:type="spellStart"/>
+            <w:r>
+              <w:t>SSOi</w:t>
+            </w:r>
+            <w:proofErr w:type="spellEnd"/>
+            <w:r>
+              <w:t xml:space="preserve"> Integration</w:t>
             </w:r>
           </w:p>
         </w:tc>
@@ -11828,7 +12619,15 @@
               <w:pStyle w:val="TableText"/>
             </w:pPr>
             <w:r>
-              <w:t>Map Data Elements from ePharmacy Claim Billing (B1) to FHIR Resources</w:t>
+              <w:t xml:space="preserve">Map Data Elements from </w:t>
+            </w:r>
+            <w:proofErr w:type="spellStart"/>
+            <w:r>
+              <w:t>ePharmacy</w:t>
+            </w:r>
+            <w:proofErr w:type="spellEnd"/>
+            <w:r>
+              <w:t xml:space="preserve"> Claim Billing (B1) to FHIR Resources</w:t>
             </w:r>
           </w:p>
         </w:tc>
@@ -11859,7 +12658,15 @@
               <w:pStyle w:val="TableText"/>
             </w:pPr>
             <w:r>
-              <w:t>Map Data Elements from ePharmacy Claim Reversal (B2) to FHIR Resources</w:t>
+              <w:t xml:space="preserve">Map Data Elements from </w:t>
+            </w:r>
+            <w:proofErr w:type="spellStart"/>
+            <w:r>
+              <w:t>ePharmacy</w:t>
+            </w:r>
+            <w:proofErr w:type="spellEnd"/>
+            <w:r>
+              <w:t xml:space="preserve"> Claim Reversal (B2) to FHIR Resources</w:t>
             </w:r>
           </w:p>
         </w:tc>
@@ -12170,7 +12977,47 @@
               <w:pStyle w:val="TableText"/>
             </w:pPr>
             <w:r>
-              <w:t>Product Landing Page - eBilling, eInsurance, ePayments, ePharmacy, eAdmin, Non MCCF</w:t>
+              <w:t xml:space="preserve">Product Landing Page - </w:t>
+            </w:r>
+            <w:proofErr w:type="spellStart"/>
+            <w:r>
+              <w:t>eBilling</w:t>
+            </w:r>
+            <w:proofErr w:type="spellEnd"/>
+            <w:r>
+              <w:t xml:space="preserve">, </w:t>
+            </w:r>
+            <w:proofErr w:type="spellStart"/>
+            <w:r>
+              <w:t>eInsurance</w:t>
+            </w:r>
+            <w:proofErr w:type="spellEnd"/>
+            <w:r>
+              <w:t xml:space="preserve">, </w:t>
+            </w:r>
+            <w:proofErr w:type="spellStart"/>
+            <w:r>
+              <w:t>ePayments</w:t>
+            </w:r>
+            <w:proofErr w:type="spellEnd"/>
+            <w:r>
+              <w:t xml:space="preserve">, </w:t>
+            </w:r>
+            <w:proofErr w:type="spellStart"/>
+            <w:r>
+              <w:t>ePharmacy</w:t>
+            </w:r>
+            <w:proofErr w:type="spellEnd"/>
+            <w:r>
+              <w:t xml:space="preserve">, </w:t>
+            </w:r>
+            <w:proofErr w:type="spellStart"/>
+            <w:r>
+              <w:t>eAdmin</w:t>
+            </w:r>
+            <w:proofErr w:type="spellEnd"/>
+            <w:r>
+              <w:t>, Non MCCF</w:t>
             </w:r>
           </w:p>
         </w:tc>
@@ -12263,7 +13110,15 @@
               <w:pStyle w:val="TableText"/>
             </w:pPr>
             <w:r>
-              <w:t>Add link to eRevenue Resource SharePoint Training Portal</w:t>
+              <w:t xml:space="preserve">Add link to </w:t>
+            </w:r>
+            <w:proofErr w:type="spellStart"/>
+            <w:r>
+              <w:t>eRevenue</w:t>
+            </w:r>
+            <w:proofErr w:type="spellEnd"/>
+            <w:r>
+              <w:t xml:space="preserve"> Resource SharePoint Training Portal</w:t>
             </w:r>
           </w:p>
         </w:tc>
@@ -12480,7 +13335,15 @@
               <w:pStyle w:val="TableText"/>
             </w:pPr>
             <w:r>
-              <w:t>IAM SSOi Service Request &amp; Connectivity</w:t>
+              <w:t xml:space="preserve">IAM </w:t>
+            </w:r>
+            <w:proofErr w:type="spellStart"/>
+            <w:r>
+              <w:t>SSOi</w:t>
+            </w:r>
+            <w:proofErr w:type="spellEnd"/>
+            <w:r>
+              <w:t xml:space="preserve"> Service Request &amp; Connectivity</w:t>
             </w:r>
           </w:p>
         </w:tc>
@@ -12498,13 +13361,8 @@
               <w:pStyle w:val="TableText"/>
             </w:pPr>
             <w:r>
-              <w:t>RM 928307, RTC 5751</w:t>
-            </w:r>
-            <w:bookmarkStart w:id="50" w:name="_GoBack"/>
-            <w:r>
-              <w:t>26</w:t>
-            </w:r>
-            <w:bookmarkEnd w:id="50"/>
+              <w:t>RM 928307, RTC 575126</w:t>
+            </w:r>
           </w:p>
         </w:tc>
         <w:tc>
@@ -12641,7 +13499,15 @@
               <w:pStyle w:val="TableText"/>
             </w:pPr>
             <w:r>
-              <w:t>Develop Level or Effort estimate for interim VistA Data Access Services implemented within TAS</w:t>
+              <w:t xml:space="preserve">Develop Level or Effort estimate for interim </w:t>
+            </w:r>
+            <w:proofErr w:type="spellStart"/>
+            <w:r>
+              <w:t>VistA</w:t>
+            </w:r>
+            <w:proofErr w:type="spellEnd"/>
+            <w:r>
+              <w:t xml:space="preserve"> Data Access Services implemented within TAS</w:t>
             </w:r>
           </w:p>
         </w:tc>
@@ -12703,7 +13569,15 @@
               <w:pStyle w:val="TableText"/>
             </w:pPr>
             <w:r>
-              <w:t>Prototype VistA Data Access capability for interim solution</w:t>
+              <w:t xml:space="preserve">Prototype </w:t>
+            </w:r>
+            <w:proofErr w:type="spellStart"/>
+            <w:r>
+              <w:t>VistA</w:t>
+            </w:r>
+            <w:proofErr w:type="spellEnd"/>
+            <w:r>
+              <w:t xml:space="preserve"> Data Access capability for interim solution</w:t>
             </w:r>
           </w:p>
         </w:tc>
@@ -13081,8 +13955,13 @@
             <w:pPr>
               <w:pStyle w:val="TableText"/>
             </w:pPr>
-            <w:r>
-              <w:t xml:space="preserve">VistA Data Access Services Interim Solution - </w:t>
+            <w:proofErr w:type="spellStart"/>
+            <w:r>
+              <w:t>VistA</w:t>
+            </w:r>
+            <w:proofErr w:type="spellEnd"/>
+            <w:r>
+              <w:t xml:space="preserve"> Data Access Services Interim Solution - </w:t>
             </w:r>
             <w:r>
               <w:t>Implement</w:t>
@@ -13210,8 +14089,13 @@
             <w:pPr>
               <w:pStyle w:val="TableText"/>
             </w:pPr>
-            <w:r>
-              <w:t>VistA Data Access Services Interim Solution - Install HAPI-FHIR</w:t>
+            <w:proofErr w:type="spellStart"/>
+            <w:r>
+              <w:t>VistA</w:t>
+            </w:r>
+            <w:proofErr w:type="spellEnd"/>
+            <w:r>
+              <w:t xml:space="preserve"> Data Access Services Interim Solution - Install HAPI-FHIR</w:t>
             </w:r>
           </w:p>
         </w:tc>
@@ -13247,8 +14131,13 @@
             <w:pPr>
               <w:pStyle w:val="TableText"/>
             </w:pPr>
-            <w:r>
-              <w:t xml:space="preserve">VistA Data Access Services Interim Solution - Install Mule </w:t>
+            <w:proofErr w:type="spellStart"/>
+            <w:r>
+              <w:t>VistA</w:t>
+            </w:r>
+            <w:proofErr w:type="spellEnd"/>
+            <w:r>
+              <w:t xml:space="preserve"> Data Access Services Interim Solution - Install Mule </w:t>
             </w:r>
           </w:p>
         </w:tc>
@@ -13362,8 +14251,13 @@
             <w:pPr>
               <w:pStyle w:val="TableText"/>
             </w:pPr>
-            <w:r>
-              <w:t>VistA Data Access Services Interim Solution - Create Mule</w:t>
+            <w:proofErr w:type="spellStart"/>
+            <w:r>
+              <w:t>VistA</w:t>
+            </w:r>
+            <w:proofErr w:type="spellEnd"/>
+            <w:r>
+              <w:t xml:space="preserve"> Data Access Services Interim Solution - Create Mule</w:t>
             </w:r>
           </w:p>
         </w:tc>
@@ -13456,13 +14350,13 @@
       <w:pPr>
         <w:pStyle w:val="Heading1"/>
       </w:pPr>
-      <w:bookmarkStart w:id="51" w:name="_Toc507396657"/>
-      <w:bookmarkStart w:id="52" w:name="_Toc507593682"/>
+      <w:bookmarkStart w:id="50" w:name="_Toc507396657"/>
+      <w:bookmarkStart w:id="51" w:name="_Toc507593682"/>
       <w:r>
         <w:t>Release (Deployment) Information</w:t>
       </w:r>
+      <w:bookmarkEnd w:id="50"/>
       <w:bookmarkEnd w:id="51"/>
-      <w:bookmarkEnd w:id="52"/>
     </w:p>
     <w:tbl>
       <w:tblPr>
@@ -13491,8 +14385,8 @@
             <w:pPr>
               <w:pStyle w:val="TableHeading"/>
             </w:pPr>
-            <w:bookmarkStart w:id="53" w:name="ColumnTitle_20"/>
-            <w:bookmarkEnd w:id="53"/>
+            <w:bookmarkStart w:id="52" w:name="ColumnTitle_20"/>
+            <w:bookmarkEnd w:id="52"/>
             <w:r>
               <w:t>Release Identification</w:t>
             </w:r>
@@ -13605,8 +14499,8 @@
             <w:pPr>
               <w:pStyle w:val="TableHeading"/>
             </w:pPr>
-            <w:bookmarkStart w:id="54" w:name="ColumnTitle_21"/>
-            <w:bookmarkEnd w:id="54"/>
+            <w:bookmarkStart w:id="53" w:name="ColumnTitle_21"/>
+            <w:bookmarkEnd w:id="53"/>
             <w:r>
               <w:t>Release Package (Component) Identified</w:t>
             </w:r>
@@ -13823,7 +14717,10 @@
               <w:pStyle w:val="TableText"/>
             </w:pPr>
             <w:r>
-              <w:t>MCCF EDI TASCore_ig.pdf</w:t>
+              <w:t>mccf_edi_tas_dibr.docx</w:t>
+            </w:r>
+            <w:r>
+              <w:t>.pdf</w:t>
             </w:r>
           </w:p>
         </w:tc>
@@ -13893,10 +14790,12 @@
             </w:pPr>
             <w:r>
               <w:lastRenderedPageBreak/>
-              <w:t>MCCF TASCore Production Operations Manual POM</w:t>
-            </w:r>
-            <w:r>
-              <w:t xml:space="preserve"> with RACI.pdf</w:t>
+              <w:t>mccf_edi_tas_pom_w_raci</w:t>
+            </w:r>
+            <w:bookmarkStart w:id="54" w:name="_GoBack"/>
+            <w:bookmarkEnd w:id="54"/>
+            <w:r>
+              <w:t>.pdf</w:t>
             </w:r>
           </w:p>
         </w:tc>
@@ -14601,7 +15500,15 @@
               <w:pStyle w:val="TableText"/>
             </w:pPr>
             <w:r>
-              <w:t>Formatted to current ProPath documentation standards and edited to conform with latest Alternative Text (Section 508) guidelines</w:t>
+              <w:t xml:space="preserve">Formatted to current </w:t>
+            </w:r>
+            <w:proofErr w:type="spellStart"/>
+            <w:r>
+              <w:t>ProPath</w:t>
+            </w:r>
+            <w:proofErr w:type="spellEnd"/>
+            <w:r>
+              <w:t xml:space="preserve"> documentation standards and edited to conform with latest Alternative Text (Section 508) guidelines</w:t>
             </w:r>
           </w:p>
         </w:tc>
@@ -14729,9 +15636,11 @@
       </w:rPr>
       <w:t xml:space="preserve">MCCF EDI TAS </w:t>
     </w:r>
+    <w:proofErr w:type="spellStart"/>
     <w:r>
       <w:t>TASCore</w:t>
     </w:r>
+    <w:proofErr w:type="spellEnd"/>
     <w:r>
       <w:t xml:space="preserve"> Build 3</w:t>
     </w:r>
@@ -14794,7 +15703,7 @@
         <w:rStyle w:val="PageNumber"/>
         <w:noProof/>
       </w:rPr>
-      <w:t>2</w:t>
+      <w:t>16</w:t>
     </w:r>
     <w:r>
       <w:rPr>
@@ -14853,7 +15762,7 @@
         <v:path o:extrusionok="f" gradientshapeok="t" o:connecttype="rect"/>
         <o:lock v:ext="edit" aspectratio="t"/>
       </v:shapetype>
-      <v:shape id="_x0000_i1029" type="#_x0000_t75" style="width:68.25pt;height:41.25pt" o:bullet="t">
+      <v:shape id="_x0000_i1036" type="#_x0000_t75" style="width:68.25pt;height:41.25pt" o:bullet="t">
         <v:imagedata r:id="rId1" o:title="pointing-finger-white-small"/>
       </v:shape>
     </w:pict>
@@ -19462,11 +20371,12 @@
 </file>
 
 <file path=customXml/item1.xml><?xml version="1.0" encoding="utf-8"?>
-<p:properties xmlns:p="http://schemas.microsoft.com/office/2006/metadata/properties" xmlns:xsi="http://www.w3.org/2001/XMLSchema-instance" xmlns:pc="http://schemas.microsoft.com/office/infopath/2007/PartnerControls">
-  <documentManagement>
-    <Section xmlns="dccbc5df-29b3-4670-b8f5-ce9b6d6a1832">CD2 Required Documentation Templates</Section>
-  </documentManagement>
-</p:properties>
+<?mso-contentType ?>
+<FormTemplates xmlns="http://schemas.microsoft.com/sharepoint/v3/contenttype/forms">
+  <Display>DocumentLibraryForm</Display>
+  <Edit>DocumentLibraryForm</Edit>
+  <New>DocumentLibraryForm</New>
+</FormTemplates>
 </file>
 
 <file path=customXml/item2.xml><?xml version="1.0" encoding="utf-8"?>
@@ -19601,12 +20511,11 @@
 </file>
 
 <file path=customXml/item3.xml><?xml version="1.0" encoding="utf-8"?>
-<?mso-contentType ?>
-<FormTemplates xmlns="http://schemas.microsoft.com/sharepoint/v3/contenttype/forms">
-  <Display>DocumentLibraryForm</Display>
-  <Edit>DocumentLibraryForm</Edit>
-  <New>DocumentLibraryForm</New>
-</FormTemplates>
+<p:properties xmlns:p="http://schemas.microsoft.com/office/2006/metadata/properties" xmlns:xsi="http://www.w3.org/2001/XMLSchema-instance" xmlns:pc="http://schemas.microsoft.com/office/infopath/2007/PartnerControls">
+  <documentManagement>
+    <Section xmlns="dccbc5df-29b3-4670-b8f5-ce9b6d6a1832">CD2 Required Documentation Templates</Section>
+  </documentManagement>
+</p:properties>
 </file>
 
 <file path=customXml/item4.xml><?xml version="1.0" encoding="utf-8"?>
@@ -19614,11 +20523,9 @@
 </file>
 
 <file path=customXml/itemProps1.xml><?xml version="1.0" encoding="utf-8"?>
-<ds:datastoreItem xmlns:ds="http://schemas.openxmlformats.org/officeDocument/2006/customXml" ds:itemID="{4560517E-F5A4-41E1-9F01-60AB7EB0F206}">
+<ds:datastoreItem xmlns:ds="http://schemas.openxmlformats.org/officeDocument/2006/customXml" ds:itemID="{BE5AF119-2C45-4036-98D5-B4140043C77C}">
   <ds:schemaRefs>
-    <ds:schemaRef ds:uri="http://schemas.microsoft.com/office/2006/metadata/properties"/>
-    <ds:schemaRef ds:uri="http://schemas.microsoft.com/office/infopath/2007/PartnerControls"/>
-    <ds:schemaRef ds:uri="dccbc5df-29b3-4670-b8f5-ce9b6d6a1832"/>
+    <ds:schemaRef ds:uri="http://schemas.microsoft.com/sharepoint/v3/contenttype/forms"/>
   </ds:schemaRefs>
 </ds:datastoreItem>
 </file>
@@ -19642,15 +20549,17 @@
 </file>
 
 <file path=customXml/itemProps3.xml><?xml version="1.0" encoding="utf-8"?>
-<ds:datastoreItem xmlns:ds="http://schemas.openxmlformats.org/officeDocument/2006/customXml" ds:itemID="{BE5AF119-2C45-4036-98D5-B4140043C77C}">
+<ds:datastoreItem xmlns:ds="http://schemas.openxmlformats.org/officeDocument/2006/customXml" ds:itemID="{4560517E-F5A4-41E1-9F01-60AB7EB0F206}">
   <ds:schemaRefs>
-    <ds:schemaRef ds:uri="http://schemas.microsoft.com/sharepoint/v3/contenttype/forms"/>
+    <ds:schemaRef ds:uri="http://schemas.microsoft.com/office/2006/metadata/properties"/>
+    <ds:schemaRef ds:uri="http://schemas.microsoft.com/office/infopath/2007/PartnerControls"/>
+    <ds:schemaRef ds:uri="dccbc5df-29b3-4670-b8f5-ce9b6d6a1832"/>
   </ds:schemaRefs>
 </ds:datastoreItem>
 </file>
 
 <file path=customXml/itemProps4.xml><?xml version="1.0" encoding="utf-8"?>
-<ds:datastoreItem xmlns:ds="http://schemas.openxmlformats.org/officeDocument/2006/customXml" ds:itemID="{FCA514E1-856A-4D05-B479-765F4C96D5F8}">
+<ds:datastoreItem xmlns:ds="http://schemas.openxmlformats.org/officeDocument/2006/customXml" ds:itemID="{D0833858-B305-4D35-931E-74B31A98B1A6}">
   <ds:schemaRefs>
     <ds:schemaRef ds:uri="http://schemas.openxmlformats.org/officeDocument/2006/bibliography"/>
   </ds:schemaRefs>

</xml_diff>

<commit_message>
628816 Updated documentation baseline. Additional US approvals were added after initial IOC Entry baseline
</commit_message>
<xml_diff>
--- a/TASCore_documents/CM/Build 3/TAS_Core_VDD.docx
+++ b/TASCore_documents/CM/Build 3/TAS_Core_VDD.docx
@@ -128,7 +128,7 @@
         <w:t xml:space="preserve"> 1.</w:t>
       </w:r>
       <w:r>
-        <w:t>3</w:t>
+        <w:t>4</w:t>
       </w:r>
     </w:p>
     <w:p>
@@ -286,6 +286,80 @@
               <w:pStyle w:val="TableText"/>
             </w:pPr>
             <w:r>
+              <w:t>07/31/2018</w:t>
+            </w:r>
+          </w:p>
+        </w:tc>
+        <w:tc>
+          <w:tcPr>
+            <w:tcW w:w="691" w:type="pct"/>
+          </w:tcPr>
+          <w:p>
+            <w:pPr>
+              <w:pStyle w:val="TableText"/>
+            </w:pPr>
+            <w:r>
+              <w:t>1.4</w:t>
+            </w:r>
+          </w:p>
+        </w:tc>
+        <w:tc>
+          <w:tcPr>
+            <w:tcW w:w="1586" w:type="pct"/>
+          </w:tcPr>
+          <w:p>
+            <w:pPr>
+              <w:pStyle w:val="TableText"/>
+            </w:pPr>
+            <w:r>
+              <w:t>IOC Entry Updated documentation baseline. Additional US approvals were added after initial IOC Entry baseline</w:t>
+            </w:r>
+          </w:p>
+        </w:tc>
+        <w:tc>
+          <w:tcPr>
+            <w:tcW w:w="840" w:type="pct"/>
+          </w:tcPr>
+          <w:p>
+            <w:pPr>
+              <w:pStyle w:val="TableText"/>
+            </w:pPr>
+            <w:r>
+              <w:t>V. Thompson</w:t>
+            </w:r>
+          </w:p>
+        </w:tc>
+        <w:tc>
+          <w:tcPr>
+            <w:tcW w:w="1178" w:type="pct"/>
+          </w:tcPr>
+          <w:p>
+            <w:pPr>
+              <w:pStyle w:val="TableText"/>
+              <w:tabs>
+                <w:tab w:val="right" w:pos="1987"/>
+              </w:tabs>
+            </w:pPr>
+            <w:r>
+              <w:t>Leidos</w:t>
+            </w:r>
+          </w:p>
+        </w:tc>
+      </w:tr>
+      <w:tr>
+        <w:trPr>
+          <w:cantSplit/>
+          <w:trHeight w:val="288"/>
+        </w:trPr>
+        <w:tc>
+          <w:tcPr>
+            <w:tcW w:w="705" w:type="pct"/>
+          </w:tcPr>
+          <w:p>
+            <w:pPr>
+              <w:pStyle w:val="TableText"/>
+            </w:pPr>
+            <w:r>
               <w:t>07/20/2018</w:t>
             </w:r>
           </w:p>
@@ -1222,6 +1296,7 @@
     </w:p>
     <w:p>
       <w:r>
+        <w:lastRenderedPageBreak/>
         <w:t xml:space="preserve">Project Managers and Configuration Managers use the VDD template as a tool for managing Configuration Items </w:t>
       </w:r>
       <w:r>
@@ -1260,11 +1335,7 @@
         <w:t xml:space="preserve">The expectation is </w:t>
       </w:r>
       <w:r>
-        <w:t xml:space="preserve">that the VDD is controlled just as a source file with having one VDD per Product that has many versions being managed within the SCM </w:t>
-      </w:r>
-      <w:r>
-        <w:lastRenderedPageBreak/>
-        <w:t xml:space="preserve">repository following baseline processes. The </w:t>
+        <w:t xml:space="preserve">that the VDD is controlled just as a source file with having one VDD per Product that has many versions being managed within the SCM repository following baseline processes. The </w:t>
       </w:r>
       <w:r>
         <w:t>IT Configuration Managers (or IT Architect/Development Lead) ensure that creation and modification of the Products</w:t>
@@ -3349,8 +3420,10 @@
               </w:rPr>
             </w:pPr>
             <w:r>
-              <w:t xml:space="preserve"> (36: TASCore_doc_0730</w:t>
-            </w:r>
+              <w:t xml:space="preserve"> (37: TASCore_doc_0731</w:t>
+            </w:r>
+            <w:bookmarkStart w:id="15" w:name="_GoBack"/>
+            <w:bookmarkEnd w:id="15"/>
             <w:r>
               <w:t>2018)</w:t>
             </w:r>
@@ -5367,26 +5440,26 @@
       <w:pPr>
         <w:pStyle w:val="Heading1"/>
       </w:pPr>
-      <w:bookmarkStart w:id="15" w:name="_Toc507396646"/>
-      <w:bookmarkStart w:id="16" w:name="_Toc507593671"/>
+      <w:bookmarkStart w:id="16" w:name="_Toc507396646"/>
+      <w:bookmarkStart w:id="17" w:name="_Toc507593671"/>
       <w:r>
         <w:lastRenderedPageBreak/>
         <w:t>Configuration Management Development Files (Ex. Source, JSP, Configuration, and Build Files)</w:t>
       </w:r>
-      <w:bookmarkEnd w:id="15"/>
       <w:bookmarkEnd w:id="16"/>
+      <w:bookmarkEnd w:id="17"/>
     </w:p>
     <w:p>
       <w:pPr>
         <w:pStyle w:val="Heading2"/>
       </w:pPr>
-      <w:bookmarkStart w:id="17" w:name="_Toc507396647"/>
-      <w:bookmarkStart w:id="18" w:name="_Toc507593672"/>
+      <w:bookmarkStart w:id="18" w:name="_Toc507396647"/>
+      <w:bookmarkStart w:id="19" w:name="_Toc507593672"/>
       <w:r>
         <w:t>Rational Change and Configuration Management (CCM) Repository (Formerly RTC)</w:t>
       </w:r>
-      <w:bookmarkEnd w:id="17"/>
       <w:bookmarkEnd w:id="18"/>
+      <w:bookmarkEnd w:id="19"/>
     </w:p>
     <w:p>
       <w:pPr>
@@ -5430,8 +5503,8 @@
                 <w:rFonts w:asciiTheme="minorHAnsi" w:hAnsiTheme="minorHAnsi" w:cstheme="minorBidi"/>
               </w:rPr>
             </w:pPr>
-            <w:bookmarkStart w:id="19" w:name="ColumnTitle_10"/>
-            <w:bookmarkEnd w:id="19"/>
+            <w:bookmarkStart w:id="20" w:name="ColumnTitle_10"/>
+            <w:bookmarkEnd w:id="20"/>
             <w:r>
               <w:t>CCM/RTC Information</w:t>
             </w:r>
@@ -5548,7 +5621,7 @@
                 <w:b/>
               </w:rPr>
             </w:pPr>
-            <w:bookmarkStart w:id="20" w:name="_Hlk496086208"/>
+            <w:bookmarkStart w:id="21" w:name="_Hlk496086208"/>
             <w:r>
               <w:rPr>
                 <w:b/>
@@ -5644,7 +5717,7 @@
           </w:p>
         </w:tc>
       </w:tr>
-      <w:bookmarkEnd w:id="20"/>
+      <w:bookmarkEnd w:id="21"/>
       <w:tr>
         <w:trPr>
           <w:cantSplit/>
@@ -5691,18 +5764,18 @@
       <w:pPr>
         <w:pStyle w:val="Heading3"/>
       </w:pPr>
-      <w:bookmarkStart w:id="21" w:name="_Toc421881045"/>
-      <w:bookmarkStart w:id="22" w:name="_Toc507396648"/>
-      <w:bookmarkStart w:id="23" w:name="_Toc507593673"/>
+      <w:bookmarkStart w:id="22" w:name="_Toc421881045"/>
+      <w:bookmarkStart w:id="23" w:name="_Toc507396648"/>
+      <w:bookmarkStart w:id="24" w:name="_Toc507593673"/>
       <w:r>
         <w:t xml:space="preserve">Baseline and </w:t>
       </w:r>
       <w:r>
         <w:t>Component</w:t>
       </w:r>
-      <w:bookmarkEnd w:id="21"/>
       <w:bookmarkEnd w:id="22"/>
       <w:bookmarkEnd w:id="23"/>
+      <w:bookmarkEnd w:id="24"/>
     </w:p>
     <w:p>
       <w:pPr>
@@ -5776,8 +5849,8 @@
             <w:pPr>
               <w:pStyle w:val="TableHeading"/>
             </w:pPr>
-            <w:bookmarkStart w:id="24" w:name="ColumnTitle_11"/>
-            <w:bookmarkEnd w:id="24"/>
+            <w:bookmarkStart w:id="25" w:name="ColumnTitle_11"/>
+            <w:bookmarkEnd w:id="25"/>
             <w:r>
               <w:t>Release</w:t>
             </w:r>
@@ -6107,7 +6180,7 @@
             <w:pPr>
               <w:pStyle w:val="TableText"/>
             </w:pPr>
-            <w:bookmarkStart w:id="25" w:name="_Toc421881046"/>
+            <w:bookmarkStart w:id="26" w:name="_Toc421881046"/>
             <w:r>
               <w:t xml:space="preserve">Build </w:t>
             </w:r>
@@ -6295,13 +6368,13 @@
       <w:pPr>
         <w:pStyle w:val="Heading3"/>
       </w:pPr>
-      <w:bookmarkStart w:id="26" w:name="_Toc507396649"/>
-      <w:bookmarkStart w:id="27" w:name="_Toc507593674"/>
+      <w:bookmarkStart w:id="27" w:name="_Toc507396649"/>
+      <w:bookmarkStart w:id="28" w:name="_Toc507593674"/>
       <w:r>
         <w:t>Build Information</w:t>
       </w:r>
-      <w:bookmarkEnd w:id="26"/>
       <w:bookmarkEnd w:id="27"/>
+      <w:bookmarkEnd w:id="28"/>
     </w:p>
     <w:p>
       <w:pPr>
@@ -6342,8 +6415,8 @@
             <w:pPr>
               <w:pStyle w:val="TableHeading"/>
             </w:pPr>
-            <w:bookmarkStart w:id="28" w:name="ColumnTitle_12"/>
-            <w:bookmarkEnd w:id="28"/>
+            <w:bookmarkStart w:id="29" w:name="ColumnTitle_12"/>
+            <w:bookmarkEnd w:id="29"/>
             <w:r>
               <w:t>Name</w:t>
             </w:r>
@@ -7056,7 +7129,7 @@
             <w:r>
               <w:t xml:space="preserve">: </w:t>
             </w:r>
-            <w:bookmarkStart w:id="29" w:name="_Hlk518566646"/>
+            <w:bookmarkStart w:id="30" w:name="_Hlk518566646"/>
             <w:r>
               <w:t>/</w:t>
             </w:r>
@@ -7072,7 +7145,7 @@
             <w:r>
               <w:t>tas</w:t>
             </w:r>
-            <w:bookmarkEnd w:id="29"/>
+            <w:bookmarkEnd w:id="30"/>
             <w:proofErr w:type="spellEnd"/>
           </w:p>
         </w:tc>
@@ -7087,17 +7160,17 @@
       <w:pPr>
         <w:pStyle w:val="Heading3"/>
       </w:pPr>
-      <w:bookmarkStart w:id="30" w:name="_Toc507396650"/>
-      <w:bookmarkStart w:id="31" w:name="_Toc507593675"/>
+      <w:bookmarkStart w:id="31" w:name="_Toc507396650"/>
+      <w:bookmarkStart w:id="32" w:name="_Toc507593675"/>
       <w:r>
         <w:t>CCM/</w:t>
       </w:r>
       <w:r>
         <w:t>RTC Build Definition</w:t>
       </w:r>
-      <w:bookmarkEnd w:id="25"/>
-      <w:bookmarkEnd w:id="30"/>
+      <w:bookmarkEnd w:id="26"/>
       <w:bookmarkEnd w:id="31"/>
+      <w:bookmarkEnd w:id="32"/>
     </w:p>
     <w:p>
       <w:pPr>
@@ -7143,8 +7216,8 @@
                 <w:b/>
               </w:rPr>
             </w:pPr>
-            <w:bookmarkStart w:id="32" w:name="ColumnTitle_13"/>
-            <w:bookmarkEnd w:id="32"/>
+            <w:bookmarkStart w:id="33" w:name="ColumnTitle_13"/>
+            <w:bookmarkEnd w:id="33"/>
             <w:r>
               <w:rPr>
                 <w:b/>
@@ -7384,13 +7457,13 @@
       <w:pPr>
         <w:pStyle w:val="Heading3"/>
       </w:pPr>
-      <w:bookmarkStart w:id="33" w:name="_Toc507396651"/>
-      <w:bookmarkStart w:id="34" w:name="_Toc507593676"/>
+      <w:bookmarkStart w:id="34" w:name="_Toc507396651"/>
+      <w:bookmarkStart w:id="35" w:name="_Toc507593676"/>
       <w:r>
         <w:t>Build Label or Number</w:t>
       </w:r>
-      <w:bookmarkEnd w:id="33"/>
       <w:bookmarkEnd w:id="34"/>
+      <w:bookmarkEnd w:id="35"/>
     </w:p>
     <w:p>
       <w:pPr>
@@ -7425,8 +7498,8 @@
             <w:pPr>
               <w:pStyle w:val="TableHeading"/>
             </w:pPr>
-            <w:bookmarkStart w:id="35" w:name="ColumnTitle_14"/>
-            <w:bookmarkEnd w:id="35"/>
+            <w:bookmarkStart w:id="36" w:name="ColumnTitle_14"/>
+            <w:bookmarkEnd w:id="36"/>
             <w:r>
               <w:t>Name</w:t>
             </w:r>
@@ -7551,30 +7624,30 @@
       <w:pPr>
         <w:pStyle w:val="Heading1"/>
       </w:pPr>
-      <w:bookmarkStart w:id="36" w:name="_Toc507396652"/>
+      <w:bookmarkStart w:id="37" w:name="_Toc507396652"/>
     </w:p>
     <w:p>
       <w:pPr>
         <w:pStyle w:val="Heading1"/>
       </w:pPr>
-      <w:bookmarkStart w:id="37" w:name="_Toc507593677"/>
+      <w:bookmarkStart w:id="38" w:name="_Toc507593677"/>
       <w:r>
         <w:t>Build and Packaging</w:t>
       </w:r>
-      <w:bookmarkEnd w:id="36"/>
       <w:bookmarkEnd w:id="37"/>
+      <w:bookmarkEnd w:id="38"/>
     </w:p>
     <w:p>
       <w:pPr>
         <w:pStyle w:val="Heading2"/>
       </w:pPr>
-      <w:bookmarkStart w:id="38" w:name="_Toc507396653"/>
-      <w:bookmarkStart w:id="39" w:name="_Toc507593678"/>
+      <w:bookmarkStart w:id="39" w:name="_Toc507396653"/>
+      <w:bookmarkStart w:id="40" w:name="_Toc507593678"/>
       <w:r>
         <w:t>Build Logs</w:t>
       </w:r>
-      <w:bookmarkEnd w:id="38"/>
       <w:bookmarkEnd w:id="39"/>
+      <w:bookmarkEnd w:id="40"/>
     </w:p>
     <w:tbl>
       <w:tblPr>
@@ -7835,14 +7908,14 @@
       <w:pPr>
         <w:pStyle w:val="Heading2"/>
       </w:pPr>
-      <w:bookmarkStart w:id="40" w:name="_Toc507396654"/>
-      <w:bookmarkStart w:id="41" w:name="_Toc507593679"/>
+      <w:bookmarkStart w:id="41" w:name="_Toc507396654"/>
+      <w:bookmarkStart w:id="42" w:name="_Toc507593679"/>
       <w:r>
         <w:lastRenderedPageBreak/>
         <w:t>Build System/Process Information</w:t>
       </w:r>
-      <w:bookmarkEnd w:id="40"/>
       <w:bookmarkEnd w:id="41"/>
+      <w:bookmarkEnd w:id="42"/>
     </w:p>
     <w:tbl>
       <w:tblPr>
@@ -8128,13 +8201,13 @@
       <w:pPr>
         <w:pStyle w:val="Heading1"/>
       </w:pPr>
-      <w:bookmarkStart w:id="42" w:name="_Toc507396655"/>
-      <w:bookmarkStart w:id="43" w:name="_Toc507593680"/>
+      <w:bookmarkStart w:id="43" w:name="_Toc507396655"/>
+      <w:bookmarkStart w:id="44" w:name="_Toc507593680"/>
       <w:r>
         <w:t>Change Tracking</w:t>
       </w:r>
-      <w:bookmarkEnd w:id="42"/>
       <w:bookmarkEnd w:id="43"/>
+      <w:bookmarkEnd w:id="44"/>
     </w:p>
     <w:tbl>
       <w:tblPr>
@@ -8165,8 +8238,8 @@
             <w:pPr>
               <w:pStyle w:val="TableHeading"/>
             </w:pPr>
-            <w:bookmarkStart w:id="44" w:name="ColumnTitle_15"/>
-            <w:bookmarkEnd w:id="44"/>
+            <w:bookmarkStart w:id="45" w:name="ColumnTitle_15"/>
+            <w:bookmarkEnd w:id="45"/>
             <w:r>
               <w:t>Change Tracking Tool</w:t>
             </w:r>
@@ -8384,13 +8457,13 @@
       <w:pPr>
         <w:pStyle w:val="Heading2"/>
       </w:pPr>
-      <w:bookmarkStart w:id="45" w:name="_Toc507396656"/>
-      <w:bookmarkStart w:id="46" w:name="_Toc507593681"/>
+      <w:bookmarkStart w:id="46" w:name="_Toc507396656"/>
+      <w:bookmarkStart w:id="47" w:name="_Toc507593681"/>
       <w:r>
         <w:t>Rational Change and Configuration Management (CCM) Repository (Formerly RTC)</w:t>
       </w:r>
-      <w:bookmarkEnd w:id="45"/>
       <w:bookmarkEnd w:id="46"/>
+      <w:bookmarkEnd w:id="47"/>
     </w:p>
     <w:tbl>
       <w:tblPr>
@@ -8420,9 +8493,9 @@
                 <w:rFonts w:asciiTheme="minorHAnsi" w:hAnsiTheme="minorHAnsi" w:cstheme="minorBidi"/>
               </w:rPr>
             </w:pPr>
-            <w:bookmarkStart w:id="47" w:name="ColumnTitle_18"/>
-            <w:bookmarkStart w:id="48" w:name="_Hlk501720068"/>
-            <w:bookmarkEnd w:id="47"/>
+            <w:bookmarkStart w:id="48" w:name="ColumnTitle_18"/>
+            <w:bookmarkStart w:id="49" w:name="_Hlk501720068"/>
+            <w:bookmarkEnd w:id="48"/>
             <w:r>
               <w:t>Location</w:t>
             </w:r>
@@ -8452,7 +8525,7 @@
           </w:p>
         </w:tc>
       </w:tr>
-      <w:bookmarkEnd w:id="48"/>
+      <w:bookmarkEnd w:id="49"/>
       <w:tr>
         <w:trPr>
           <w:cantSplit/>
@@ -8662,8 +8735,8 @@
             <w:pPr>
               <w:pStyle w:val="TableHeading"/>
             </w:pPr>
-            <w:bookmarkStart w:id="49" w:name="ColumnTitle_19"/>
-            <w:bookmarkEnd w:id="49"/>
+            <w:bookmarkStart w:id="50" w:name="ColumnTitle_19"/>
+            <w:bookmarkEnd w:id="50"/>
             <w:r>
               <w:t xml:space="preserve">Work Item </w:t>
             </w:r>
@@ -14350,13 +14423,13 @@
       <w:pPr>
         <w:pStyle w:val="Heading1"/>
       </w:pPr>
-      <w:bookmarkStart w:id="50" w:name="_Toc507396657"/>
-      <w:bookmarkStart w:id="51" w:name="_Toc507593682"/>
+      <w:bookmarkStart w:id="51" w:name="_Toc507396657"/>
+      <w:bookmarkStart w:id="52" w:name="_Toc507593682"/>
       <w:r>
         <w:t>Release (Deployment) Information</w:t>
       </w:r>
-      <w:bookmarkEnd w:id="50"/>
       <w:bookmarkEnd w:id="51"/>
+      <w:bookmarkEnd w:id="52"/>
     </w:p>
     <w:tbl>
       <w:tblPr>
@@ -14385,8 +14458,8 @@
             <w:pPr>
               <w:pStyle w:val="TableHeading"/>
             </w:pPr>
-            <w:bookmarkStart w:id="52" w:name="ColumnTitle_20"/>
-            <w:bookmarkEnd w:id="52"/>
+            <w:bookmarkStart w:id="53" w:name="ColumnTitle_20"/>
+            <w:bookmarkEnd w:id="53"/>
             <w:r>
               <w:t>Release Identification</w:t>
             </w:r>
@@ -14499,8 +14572,8 @@
             <w:pPr>
               <w:pStyle w:val="TableHeading"/>
             </w:pPr>
-            <w:bookmarkStart w:id="53" w:name="ColumnTitle_21"/>
-            <w:bookmarkEnd w:id="53"/>
+            <w:bookmarkStart w:id="54" w:name="ColumnTitle_21"/>
+            <w:bookmarkEnd w:id="54"/>
             <w:r>
               <w:t>Release Package (Component) Identified</w:t>
             </w:r>
@@ -14792,8 +14865,6 @@
               <w:lastRenderedPageBreak/>
               <w:t>mccf_edi_tas_pom_w_raci</w:t>
             </w:r>
-            <w:bookmarkStart w:id="54" w:name="_GoBack"/>
-            <w:bookmarkEnd w:id="54"/>
             <w:r>
               <w:t>.pdf</w:t>
             </w:r>
@@ -15762,7 +15833,7 @@
         <v:path o:extrusionok="f" gradientshapeok="t" o:connecttype="rect"/>
         <o:lock v:ext="edit" aspectratio="t"/>
       </v:shapetype>
-      <v:shape id="_x0000_i1036" type="#_x0000_t75" style="width:68.25pt;height:41.25pt" o:bullet="t">
+      <v:shape id="_x0000_i1028" type="#_x0000_t75" style="width:68.25pt;height:41.25pt" o:bullet="t">
         <v:imagedata r:id="rId1" o:title="pointing-finger-white-small"/>
       </v:shape>
     </w:pict>
@@ -20371,15 +20442,6 @@
 </file>
 
 <file path=customXml/item1.xml><?xml version="1.0" encoding="utf-8"?>
-<?mso-contentType ?>
-<FormTemplates xmlns="http://schemas.microsoft.com/sharepoint/v3/contenttype/forms">
-  <Display>DocumentLibraryForm</Display>
-  <Edit>DocumentLibraryForm</Edit>
-  <New>DocumentLibraryForm</New>
-</FormTemplates>
-</file>
-
-<file path=customXml/item2.xml><?xml version="1.0" encoding="utf-8"?>
 <ct:contentTypeSchema xmlns:ct="http://schemas.microsoft.com/office/2006/metadata/contentType" xmlns:ma="http://schemas.microsoft.com/office/2006/metadata/properties/metaAttributes" ct:_="" ma:_="" ma:contentTypeName="Document" ma:contentTypeID="0x0101004B55E56D3DD6DC4BB3756304B0ED6A72" ma:contentTypeVersion="1" ma:contentTypeDescription="Create a new document." ma:contentTypeScope="" ma:versionID="6072da3b2c92ccf178b751e7daddeec6">
   <xsd:schema xmlns:xsd="http://www.w3.org/2001/XMLSchema" xmlns:xs="http://www.w3.org/2001/XMLSchema" xmlns:p="http://schemas.microsoft.com/office/2006/metadata/properties" xmlns:ns2="dccbc5df-29b3-4670-b8f5-ce9b6d6a1832" targetNamespace="http://schemas.microsoft.com/office/2006/metadata/properties" ma:root="true" ma:fieldsID="76c7b32d7a5a6114c03efcaa652d96bc" ns2:_="">
     <xsd:import namespace="dccbc5df-29b3-4670-b8f5-ce9b6d6a1832"/>
@@ -20510,6 +20572,15 @@
 </ct:contentTypeSchema>
 </file>
 
+<file path=customXml/item2.xml><?xml version="1.0" encoding="utf-8"?>
+<?mso-contentType ?>
+<FormTemplates xmlns="http://schemas.microsoft.com/sharepoint/v3/contenttype/forms">
+  <Display>DocumentLibraryForm</Display>
+  <Edit>DocumentLibraryForm</Edit>
+  <New>DocumentLibraryForm</New>
+</FormTemplates>
+</file>
+
 <file path=customXml/item3.xml><?xml version="1.0" encoding="utf-8"?>
 <p:properties xmlns:p="http://schemas.microsoft.com/office/2006/metadata/properties" xmlns:xsi="http://www.w3.org/2001/XMLSchema-instance" xmlns:pc="http://schemas.microsoft.com/office/infopath/2007/PartnerControls">
   <documentManagement>
@@ -20523,14 +20594,6 @@
 </file>
 
 <file path=customXml/itemProps1.xml><?xml version="1.0" encoding="utf-8"?>
-<ds:datastoreItem xmlns:ds="http://schemas.openxmlformats.org/officeDocument/2006/customXml" ds:itemID="{BE5AF119-2C45-4036-98D5-B4140043C77C}">
-  <ds:schemaRefs>
-    <ds:schemaRef ds:uri="http://schemas.microsoft.com/sharepoint/v3/contenttype/forms"/>
-  </ds:schemaRefs>
-</ds:datastoreItem>
-</file>
-
-<file path=customXml/itemProps2.xml><?xml version="1.0" encoding="utf-8"?>
 <ds:datastoreItem xmlns:ds="http://schemas.openxmlformats.org/officeDocument/2006/customXml" ds:itemID="{052423C5-827B-409C-93FD-99961BD98041}">
   <ds:schemaRefs>
     <ds:schemaRef ds:uri="http://schemas.microsoft.com/office/2006/metadata/contentType"/>
@@ -20548,6 +20611,14 @@
 </ds:datastoreItem>
 </file>
 
+<file path=customXml/itemProps2.xml><?xml version="1.0" encoding="utf-8"?>
+<ds:datastoreItem xmlns:ds="http://schemas.openxmlformats.org/officeDocument/2006/customXml" ds:itemID="{BE5AF119-2C45-4036-98D5-B4140043C77C}">
+  <ds:schemaRefs>
+    <ds:schemaRef ds:uri="http://schemas.microsoft.com/sharepoint/v3/contenttype/forms"/>
+  </ds:schemaRefs>
+</ds:datastoreItem>
+</file>
+
 <file path=customXml/itemProps3.xml><?xml version="1.0" encoding="utf-8"?>
 <ds:datastoreItem xmlns:ds="http://schemas.openxmlformats.org/officeDocument/2006/customXml" ds:itemID="{4560517E-F5A4-41E1-9F01-60AB7EB0F206}">
   <ds:schemaRefs>
@@ -20559,7 +20630,7 @@
 </file>
 
 <file path=customXml/itemProps4.xml><?xml version="1.0" encoding="utf-8"?>
-<ds:datastoreItem xmlns:ds="http://schemas.openxmlformats.org/officeDocument/2006/customXml" ds:itemID="{D0833858-B305-4D35-931E-74B31A98B1A6}">
+<ds:datastoreItem xmlns:ds="http://schemas.openxmlformats.org/officeDocument/2006/customXml" ds:itemID="{19B73125-A3D1-4CF8-B6AB-151673565C98}">
   <ds:schemaRefs>
     <ds:schemaRef ds:uri="http://schemas.openxmlformats.org/officeDocument/2006/bibliography"/>
   </ds:schemaRefs>

</xml_diff>